<commit_message>
Trying to finish the preplist output then I will work on the log sheet.
</commit_message>
<xml_diff>
--- a/Help Documents/Methods Help Document.docx
+++ b/Help Documents/Methods Help Document.docx
@@ -18,7 +18,6 @@
         <w:t>urpose</w:t>
       </w:r>
     </w:p>
-    <w:bookmarkEnd w:id="1"/>
     <w:p>
       <w:pPr>
         <w:pStyle w:val="NoSpacing"/>
@@ -27,338 +26,52 @@
           <w:color w:val="000000" w:themeColor="text1"/>
         </w:rPr>
       </w:pPr>
+      <w:bookmarkStart w:id="3" w:name="Scope"/>
+      <w:bookmarkEnd w:id="1"/>
       <w:r>
         <w:rPr>
           <w:rStyle w:val="StyleHeading1TextBlue"/>
           <w:color w:val="000000" w:themeColor="text1"/>
         </w:rPr>
-        <w:t>This</w:t>
-      </w:r>
-      <w:r>
+        <w:t>This protocol serves as the guidance to use the Automation Bare Necessities (ABN) Excel-based method editor on Hamilton automated liquid handlers. This document covers method creation, testing and execution, and includes information about each available Building Block. This document should be updated as soon as new actions are made available to ABN users.</w:t>
+      </w:r>
+    </w:p>
+    <w:p>
+      <w:pPr>
+        <w:pStyle w:val="Heading1"/>
+        <w:rPr>
+          <w:color w:val="000000" w:themeColor="text1"/>
+        </w:rPr>
+      </w:pPr>
+      <w:r>
+        <w:rPr>
+          <w:color w:val="000000" w:themeColor="text1"/>
+        </w:rPr>
+        <w:t xml:space="preserve">Scope </w:t>
+      </w:r>
+    </w:p>
+    <w:p>
+      <w:pPr>
+        <w:pStyle w:val="NoSpacing"/>
         <w:rPr>
           <w:rStyle w:val="StyleHeading1TextBlue"/>
           <w:color w:val="000000" w:themeColor="text1"/>
         </w:rPr>
-        <w:t xml:space="preserve"> protocol serves as the guidance to use the Automation Bare Necessities</w:t>
-      </w:r>
+      </w:pPr>
+      <w:bookmarkStart w:id="4" w:name="Principle"/>
+      <w:bookmarkEnd w:id="3"/>
       <w:r>
         <w:rPr>
           <w:rStyle w:val="StyleHeading1TextBlue"/>
           <w:color w:val="000000" w:themeColor="text1"/>
         </w:rPr>
-        <w:t xml:space="preserve"> (ABN)</w:t>
-      </w:r>
-      <w:r>
-        <w:rPr>
-          <w:rStyle w:val="StyleHeading1TextBlue"/>
-          <w:color w:val="000000" w:themeColor="text1"/>
-        </w:rPr>
-        <w:t xml:space="preserve"> Excel</w:t>
-      </w:r>
-      <w:r>
-        <w:rPr>
-          <w:rStyle w:val="StyleHeading1TextBlue"/>
-          <w:color w:val="000000" w:themeColor="text1"/>
-        </w:rPr>
-        <w:t>-</w:t>
-      </w:r>
-      <w:r>
-        <w:rPr>
-          <w:rStyle w:val="StyleHeading1TextBlue"/>
-          <w:color w:val="000000" w:themeColor="text1"/>
-        </w:rPr>
-        <w:t>based method editor on Hamilton automated liquid handlers. This document covers</w:t>
-      </w:r>
-      <w:r>
-        <w:rPr>
-          <w:rStyle w:val="StyleHeading1TextBlue"/>
-          <w:color w:val="000000" w:themeColor="text1"/>
-        </w:rPr>
-        <w:t xml:space="preserve"> </w:t>
-      </w:r>
-      <w:r>
-        <w:rPr>
-          <w:rStyle w:val="StyleHeading1TextBlue"/>
-          <w:color w:val="000000" w:themeColor="text1"/>
-        </w:rPr>
-        <w:t>method creation</w:t>
-      </w:r>
-      <w:r>
-        <w:rPr>
-          <w:rStyle w:val="StyleHeading1TextBlue"/>
-          <w:color w:val="000000" w:themeColor="text1"/>
-        </w:rPr>
-        <w:t xml:space="preserve">, </w:t>
-      </w:r>
-      <w:r>
-        <w:rPr>
-          <w:rStyle w:val="StyleHeading1TextBlue"/>
-          <w:color w:val="000000" w:themeColor="text1"/>
-        </w:rPr>
-        <w:t>testing</w:t>
-      </w:r>
-      <w:r>
-        <w:rPr>
-          <w:rStyle w:val="StyleHeading1TextBlue"/>
-          <w:color w:val="000000" w:themeColor="text1"/>
-        </w:rPr>
-        <w:t xml:space="preserve"> and execution</w:t>
-      </w:r>
-      <w:r>
-        <w:rPr>
-          <w:rStyle w:val="StyleHeading1TextBlue"/>
-          <w:color w:val="000000" w:themeColor="text1"/>
-        </w:rPr>
-        <w:t xml:space="preserve">, </w:t>
-      </w:r>
-      <w:r>
-        <w:rPr>
-          <w:rStyle w:val="StyleHeading1TextBlue"/>
-          <w:color w:val="000000" w:themeColor="text1"/>
-        </w:rPr>
-        <w:t xml:space="preserve">and </w:t>
-      </w:r>
-      <w:r>
-        <w:rPr>
-          <w:rStyle w:val="StyleHeading1TextBlue"/>
-          <w:color w:val="000000" w:themeColor="text1"/>
-        </w:rPr>
-        <w:t xml:space="preserve">includes information about each available </w:t>
-      </w:r>
-      <w:r>
-        <w:rPr>
-          <w:rStyle w:val="StyleHeading1TextBlue"/>
-          <w:color w:val="000000" w:themeColor="text1"/>
-        </w:rPr>
-        <w:t>Building Block</w:t>
-      </w:r>
-      <w:r>
-        <w:rPr>
-          <w:rStyle w:val="StyleHeading1TextBlue"/>
-          <w:color w:val="000000" w:themeColor="text1"/>
-        </w:rPr>
-        <w:t>.</w:t>
-      </w:r>
-      <w:r>
-        <w:rPr>
-          <w:rStyle w:val="StyleHeading1TextBlue"/>
-          <w:color w:val="000000" w:themeColor="text1"/>
-        </w:rPr>
-        <w:t xml:space="preserve"> This document should be</w:t>
-      </w:r>
-      <w:r>
-        <w:rPr>
-          <w:rStyle w:val="StyleHeading1TextBlue"/>
-          <w:color w:val="000000" w:themeColor="text1"/>
-        </w:rPr>
-        <w:t xml:space="preserve"> </w:t>
-      </w:r>
-      <w:r>
-        <w:rPr>
-          <w:rStyle w:val="StyleHeading1TextBlue"/>
-          <w:color w:val="000000" w:themeColor="text1"/>
-        </w:rPr>
-        <w:t>updated as soon as new actions are made available to ABN users.</w:t>
+        <w:t>ABN support is limited to Hamilton automated liquid handlers only. ABN will theoretically capture all programming and runtime errors before a sample run and prevent an error prone run from occurring. One important caveat is that ABN cannot capture all logic errors during method creation. If errors are experienced, it is important to report the errors as soon as possible so corrections can be implemented. This correction will prevent the error from accidently occurring during a run, which means that error reporting is the single most important responsibility for all ABN users.</w:t>
       </w:r>
     </w:p>
     <w:p>
       <w:pPr>
         <w:pStyle w:val="Heading1"/>
-        <w:rPr>
-          <w:color w:val="000000" w:themeColor="text1"/>
-        </w:rPr>
-      </w:pPr>
-      <w:bookmarkStart w:id="3" w:name="Scope"/>
-      <w:r>
-        <w:rPr>
-          <w:color w:val="000000" w:themeColor="text1"/>
-        </w:rPr>
-        <w:t xml:space="preserve">Scope </w:t>
-      </w:r>
-    </w:p>
-    <w:bookmarkEnd w:id="3"/>
-    <w:p>
-      <w:pPr>
-        <w:pStyle w:val="NoSpacing"/>
-        <w:rPr>
-          <w:rStyle w:val="StyleHeading1TextBlue"/>
-          <w:color w:val="000000" w:themeColor="text1"/>
-        </w:rPr>
-      </w:pPr>
-      <w:r>
-        <w:rPr>
-          <w:rStyle w:val="StyleHeading1TextBlue"/>
-          <w:color w:val="000000" w:themeColor="text1"/>
-        </w:rPr>
-        <w:t>ABN support is limited to Hamilton automated liquid handlers only. ABN</w:t>
-      </w:r>
-      <w:r>
-        <w:rPr>
-          <w:rStyle w:val="StyleHeading1TextBlue"/>
-          <w:color w:val="000000" w:themeColor="text1"/>
-        </w:rPr>
-        <w:t xml:space="preserve"> </w:t>
-      </w:r>
-      <w:r>
-        <w:rPr>
-          <w:rStyle w:val="StyleHeading1TextBlue"/>
-          <w:color w:val="000000" w:themeColor="text1"/>
-        </w:rPr>
-        <w:t>will</w:t>
-      </w:r>
-      <w:r>
-        <w:rPr>
-          <w:rStyle w:val="StyleHeading1TextBlue"/>
-          <w:color w:val="000000" w:themeColor="text1"/>
-        </w:rPr>
-        <w:t xml:space="preserve"> </w:t>
-      </w:r>
-      <w:r>
-        <w:rPr>
-          <w:rStyle w:val="StyleHeading1TextBlue"/>
-          <w:color w:val="000000" w:themeColor="text1"/>
-        </w:rPr>
-        <w:t>theoretically</w:t>
-      </w:r>
-      <w:r>
-        <w:rPr>
-          <w:rStyle w:val="StyleHeading1TextBlue"/>
-          <w:color w:val="000000" w:themeColor="text1"/>
-        </w:rPr>
-        <w:t xml:space="preserve"> </w:t>
-      </w:r>
-      <w:r>
-        <w:rPr>
-          <w:rStyle w:val="StyleHeading1TextBlue"/>
-          <w:color w:val="000000" w:themeColor="text1"/>
-        </w:rPr>
-        <w:t>capture all programming and runtime errors before a sample run and prevent</w:t>
-      </w:r>
-      <w:r>
-        <w:rPr>
-          <w:rStyle w:val="StyleHeading1TextBlue"/>
-          <w:color w:val="000000" w:themeColor="text1"/>
-        </w:rPr>
-        <w:t xml:space="preserve"> </w:t>
-      </w:r>
-      <w:r>
-        <w:rPr>
-          <w:rStyle w:val="StyleHeading1TextBlue"/>
-          <w:color w:val="000000" w:themeColor="text1"/>
-        </w:rPr>
-        <w:t xml:space="preserve">an error prone run from occurring. </w:t>
-      </w:r>
-      <w:r>
-        <w:rPr>
-          <w:rStyle w:val="StyleHeading1TextBlue"/>
-          <w:color w:val="000000" w:themeColor="text1"/>
-        </w:rPr>
-        <w:t>One important caveat is that</w:t>
-      </w:r>
-      <w:r>
-        <w:rPr>
-          <w:rStyle w:val="StyleHeading1TextBlue"/>
-          <w:color w:val="000000" w:themeColor="text1"/>
-        </w:rPr>
-        <w:t xml:space="preserve"> ABN cannot capture all</w:t>
-      </w:r>
-      <w:r>
-        <w:rPr>
-          <w:rStyle w:val="StyleHeading1TextBlue"/>
-          <w:color w:val="000000" w:themeColor="text1"/>
-        </w:rPr>
-        <w:t xml:space="preserve"> </w:t>
-      </w:r>
-      <w:r>
-        <w:rPr>
-          <w:rStyle w:val="StyleHeading1TextBlue"/>
-          <w:color w:val="000000" w:themeColor="text1"/>
-        </w:rPr>
-        <w:t>logic errors during method creation. If errors are experienced, it is important to report the</w:t>
-      </w:r>
-      <w:r>
-        <w:rPr>
-          <w:rStyle w:val="StyleHeading1TextBlue"/>
-          <w:color w:val="000000" w:themeColor="text1"/>
-        </w:rPr>
-        <w:t xml:space="preserve"> </w:t>
-      </w:r>
-      <w:r>
-        <w:rPr>
-          <w:rStyle w:val="StyleHeading1TextBlue"/>
-          <w:color w:val="000000" w:themeColor="text1"/>
-        </w:rPr>
-        <w:t>errors as soon as possible so corrections can be implemented.</w:t>
-      </w:r>
-      <w:r>
-        <w:rPr>
-          <w:rStyle w:val="StyleHeading1TextBlue"/>
-          <w:color w:val="000000" w:themeColor="text1"/>
-        </w:rPr>
-        <w:t xml:space="preserve"> This correction will prevent</w:t>
-      </w:r>
-      <w:r>
-        <w:rPr>
-          <w:rStyle w:val="StyleHeading1TextBlue"/>
-          <w:color w:val="000000" w:themeColor="text1"/>
-        </w:rPr>
-        <w:t xml:space="preserve"> </w:t>
-      </w:r>
-      <w:r>
-        <w:rPr>
-          <w:rStyle w:val="StyleHeading1TextBlue"/>
-          <w:color w:val="000000" w:themeColor="text1"/>
-        </w:rPr>
-        <w:t xml:space="preserve">the error from accidently </w:t>
-      </w:r>
-      <w:r>
-        <w:rPr>
-          <w:rStyle w:val="StyleHeading1TextBlue"/>
-          <w:color w:val="000000" w:themeColor="text1"/>
-        </w:rPr>
-        <w:t>occurring</w:t>
-      </w:r>
-      <w:r>
-        <w:rPr>
-          <w:rStyle w:val="StyleHeading1TextBlue"/>
-          <w:color w:val="000000" w:themeColor="text1"/>
-        </w:rPr>
-        <w:t xml:space="preserve"> during a run, which means that error reporting is the</w:t>
-      </w:r>
-      <w:r>
-        <w:rPr>
-          <w:rStyle w:val="StyleHeading1TextBlue"/>
-          <w:color w:val="000000" w:themeColor="text1"/>
-        </w:rPr>
-        <w:t xml:space="preserve"> </w:t>
-      </w:r>
-      <w:r>
-        <w:rPr>
-          <w:rStyle w:val="StyleHeading1TextBlue"/>
-          <w:color w:val="000000" w:themeColor="text1"/>
-        </w:rPr>
-        <w:t xml:space="preserve">single most important responsibility </w:t>
-      </w:r>
-      <w:r>
-        <w:rPr>
-          <w:rStyle w:val="StyleHeading1TextBlue"/>
-          <w:color w:val="000000" w:themeColor="text1"/>
-        </w:rPr>
-        <w:t>for</w:t>
-      </w:r>
-      <w:r>
-        <w:rPr>
-          <w:rStyle w:val="StyleHeading1TextBlue"/>
-          <w:color w:val="000000" w:themeColor="text1"/>
-        </w:rPr>
-        <w:t xml:space="preserve"> all ABN users.</w:t>
-      </w:r>
-    </w:p>
-    <w:p>
-      <w:pPr>
-        <w:pStyle w:val="Heading1"/>
-      </w:pPr>
-      <w:bookmarkStart w:id="4" w:name="Principle"/>
+      </w:pPr>
       <w:r>
         <w:t>principle</w:t>
       </w:r>
@@ -1257,31 +970,14 @@
         <w:t xml:space="preserve"> </w:t>
       </w:r>
     </w:p>
-    <w:bookmarkEnd w:id="16"/>
-    <w:p>
-      <w:pPr>
-        <w:pStyle w:val="ListParagraph"/>
-      </w:pPr>
-      <w:r>
-        <w:t>Pathways define a linear sequence of events. Pathways are defined with the Plate block only. The Plate block basically activates a new plate and deactivates the parent plate (the most recent plate). Other pathway options are available (Split Plate, Merge Plates</w:t>
-      </w:r>
-      <w:r>
-        <w:t>, Finish</w:t>
-      </w:r>
-      <w:r>
-        <w:t>), but behind the scenes they merely implement the Plate block in a different way. Plates can be Activate</w:t>
-      </w:r>
-      <w:r>
-        <w:t>d</w:t>
-      </w:r>
-      <w:r>
-        <w:t>, deactivated, and reactivated as many times as you wish in a method</w:t>
-      </w:r>
-      <w:r>
-        <w:t xml:space="preserve"> without consequence</w:t>
-      </w:r>
-      <w:r>
-        <w:t xml:space="preserve">. </w:t>
+    <w:p>
+      <w:pPr>
+        <w:pStyle w:val="ListParagraph"/>
+      </w:pPr>
+      <w:bookmarkStart w:id="17" w:name="MethodCreationBlocksActions"/>
+      <w:bookmarkEnd w:id="16"/>
+      <w:r>
+        <w:t>Pathways define a linear sequence of events. Pathways are defined with the Plate block only. The Plate block activates a new plate and deactivates the parent plate (the most recent plate). Other pathway options are available (Split Plate, Merge Plates, Finish), but behind the scenes they implement the Plate block in a different way. Plates can be Activated, deactivated, and reactivated as many times as you wish in a method without consequence as shown below.</w:t>
       </w:r>
     </w:p>
     <w:p>
@@ -1298,7 +994,7 @@
           <w:noProof/>
         </w:rPr>
         <w:drawing>
-          <wp:inline distT="0" distB="0" distL="0" distR="0" wp14:anchorId="57B0E639" wp14:editId="1D024FC4">
+          <wp:inline distT="0" distB="0" distL="0" distR="0" wp14:anchorId="04A9C3AC" wp14:editId="7FC44797">
             <wp:extent cx="5412207" cy="3680764"/>
             <wp:effectExtent l="0" t="0" r="0" b="0"/>
             <wp:docPr id="3" name="Picture 3"/>
@@ -1346,189 +1042,40 @@
     </w:p>
     <w:p>
       <w:pPr>
-        <w:pStyle w:val="ListParagraph"/>
-      </w:pPr>
-    </w:p>
-    <w:p>
-      <w:pPr>
-        <w:pStyle w:val="ListParagraph"/>
-      </w:pPr>
-      <w:r>
-        <w:t>Now we need to understand the idea of a parent plate</w:t>
-      </w:r>
-      <w:r>
-        <w:t xml:space="preserve">. The parent plate is the most recent Plate block in a pathway. Above, </w:t>
-      </w:r>
-      <w:commentRangeStart w:id="17"/>
-      <w:r>
-        <w:t xml:space="preserve">the first instance of </w:t>
-      </w:r>
-      <w:commentRangeEnd w:id="17"/>
-      <w:r>
-        <w:rPr>
-          <w:rStyle w:val="CommentReference"/>
-        </w:rPr>
-        <w:commentReference w:id="17"/>
-      </w:r>
-      <w:r>
-        <w:t>Sample plate has no parent because it is the first plate in our linear timeline. Second, the parent plate of first instance of the Denaturation plate is the Sample plate. Third, the parent plate of the second instance of the Sample plate is the</w:t>
-      </w:r>
-      <w:r>
-        <w:t xml:space="preserve"> first instance of the</w:t>
-      </w:r>
-      <w:r>
-        <w:t xml:space="preserve"> Denaturation plate. </w:t>
-      </w:r>
-      <w:r>
-        <w:t>So,</w:t>
-      </w:r>
-      <w:r>
-        <w:t xml:space="preserve"> who is the parent of the second instance of the Denaturation plate</w:t>
-      </w:r>
-      <w:r>
-        <w:t>? The second instance of the Sample plate.</w:t>
-      </w:r>
-    </w:p>
-    <w:p>
-      <w:pPr>
-        <w:pStyle w:val="ListParagraph"/>
-      </w:pPr>
-    </w:p>
-    <w:p>
-      <w:pPr>
-        <w:pStyle w:val="ListParagraph"/>
-      </w:pPr>
-      <w:r>
-        <w:t>This brings us to context. Contextual information is very important because it tells the history of all blocks in the linear chain. The context of the first instance of Sample plate is nothing because it came from nothing. The context of the first instance of the Denaturation plate is “Sample”, because it is a direct descendant of that plate, and Sample has no context. Now it gets interesting</w:t>
-      </w:r>
-      <w:r>
-        <w:t>…</w:t>
-      </w:r>
-      <w:r>
-        <w:t xml:space="preserve"> The context of the second instance of the Sample plate is “</w:t>
-      </w:r>
-      <w:proofErr w:type="spellStart"/>
-      <w:r>
-        <w:t>Sample:Denaturation</w:t>
-      </w:r>
-      <w:proofErr w:type="spellEnd"/>
-      <w:r>
-        <w:t xml:space="preserve">”. </w:t>
-      </w:r>
-      <w:r>
-        <w:t>And n</w:t>
-      </w:r>
-      <w:r>
-        <w:t>ow we</w:t>
-      </w:r>
-      <w:r>
-        <w:t xml:space="preserve"> can start to see what is happening, we are creating a </w:t>
-      </w:r>
-      <w:r>
+        <w:pStyle w:val="Heading3"/>
+      </w:pPr>
+      <w:r>
+        <w:t>Actions</w:t>
+      </w:r>
+    </w:p>
+    <w:bookmarkEnd w:id="17"/>
+    <w:p>
+      <w:pPr>
+        <w:pStyle w:val="ListParagraph"/>
+      </w:pPr>
+      <w:r>
+        <w:t>Actions act on plates that are defined in pathways. An action will always act on the parent plate, which is covered below.</w:t>
+      </w:r>
+    </w:p>
+    <w:p>
+      <w:pPr>
+        <w:pStyle w:val="ListParagraph"/>
+      </w:pPr>
+    </w:p>
+    <w:p>
+      <w:pPr>
+        <w:pStyle w:val="ListParagraph"/>
+      </w:pPr>
+      <w:r>
+        <w:rPr>
+          <w:noProof/>
+        </w:rPr>
         <w:lastRenderedPageBreak/>
-        <w:t xml:space="preserve">historical </w:t>
-      </w:r>
-      <w:r>
-        <w:t>record of all plates in</w:t>
-      </w:r>
-      <w:r>
-        <w:t xml:space="preserve"> time</w:t>
-      </w:r>
-      <w:r>
-        <w:t xml:space="preserve">. </w:t>
-      </w:r>
-      <w:r>
-        <w:t>W</w:t>
-      </w:r>
-      <w:r>
-        <w:t>hat is the context of the second instance of the denaturation plate? “</w:t>
-      </w:r>
-      <w:proofErr w:type="spellStart"/>
-      <w:r>
-        <w:t>Sample:Denaturation:Sample</w:t>
-      </w:r>
-      <w:proofErr w:type="spellEnd"/>
-      <w:r>
-        <w:t>”.</w:t>
-      </w:r>
-      <w:r>
-        <w:t xml:space="preserve"> And if we added a new Plate block, the context would then be “</w:t>
-      </w:r>
-      <w:proofErr w:type="spellStart"/>
-      <w:r>
-        <w:t>Sample:Denaturation:Sample:Denaturation</w:t>
-      </w:r>
-      <w:proofErr w:type="spellEnd"/>
-      <w:r>
-        <w:t xml:space="preserve">”. </w:t>
-      </w:r>
-      <w:r>
-        <w:t>This information may not seem important</w:t>
-      </w:r>
-      <w:r>
-        <w:t>, b</w:t>
-      </w:r>
-      <w:r>
-        <w:t>ut this history is what allows us to split a plate into different pathways</w:t>
-      </w:r>
-      <w:r>
-        <w:t xml:space="preserve"> and will help you understand the impact of Modifiers</w:t>
-      </w:r>
-      <w:r>
-        <w:t>.</w:t>
-      </w:r>
-    </w:p>
-    <w:p>
-      <w:pPr>
-        <w:pStyle w:val="Heading3"/>
-      </w:pPr>
-      <w:bookmarkStart w:id="18" w:name="MethodCreationBlocksActions"/>
-      <w:r>
-        <w:t>Actions</w:t>
-      </w:r>
-    </w:p>
-    <w:bookmarkEnd w:id="18"/>
-    <w:p>
-      <w:pPr>
-        <w:pStyle w:val="ListParagraph"/>
-      </w:pPr>
-      <w:r>
-        <w:t xml:space="preserve">Actions act on plates that are defined in pathways. An action will always act on the </w:t>
-      </w:r>
-      <w:r>
-        <w:t>P</w:t>
-      </w:r>
-      <w:r>
-        <w:t>late block immediate</w:t>
-      </w:r>
-      <w:r>
-        <w:t>ly</w:t>
-      </w:r>
-      <w:r>
-        <w:t xml:space="preserve"> before it (most recent).</w:t>
-      </w:r>
-    </w:p>
-    <w:p>
-      <w:pPr>
-        <w:pStyle w:val="ListParagraph"/>
-      </w:pPr>
-    </w:p>
-    <w:p>
-      <w:pPr>
-        <w:pStyle w:val="ListParagraph"/>
-      </w:pPr>
-      <w:r>
-        <w:tab/>
-      </w:r>
-      <w:r>
-        <w:rPr>
-          <w:noProof/>
-        </w:rPr>
         <w:drawing>
-          <wp:inline distT="0" distB="0" distL="0" distR="0" wp14:anchorId="56D2EB78" wp14:editId="79C650A7">
-            <wp:extent cx="4333461" cy="3616183"/>
+          <wp:inline distT="0" distB="0" distL="0" distR="0" wp14:anchorId="2B708154" wp14:editId="161E3861">
+            <wp:extent cx="5453397" cy="2663687"/>
             <wp:effectExtent l="0" t="0" r="0" b="3810"/>
-            <wp:docPr id="43" name="Picture 43"/>
+            <wp:docPr id="8" name="Picture 8"/>
             <wp:cNvGraphicFramePr>
               <a:graphicFrameLocks xmlns:a="http://schemas.openxmlformats.org/drawingml/2006/main" noChangeAspect="1"/>
             </wp:cNvGraphicFramePr>
@@ -1536,7 +1083,7 @@
               <a:graphicData uri="http://schemas.openxmlformats.org/drawingml/2006/picture">
                 <pic:pic xmlns:pic="http://schemas.openxmlformats.org/drawingml/2006/picture">
                   <pic:nvPicPr>
-                    <pic:cNvPr id="0" name="Picture 9"/>
+                    <pic:cNvPr id="0" name="Picture 2"/>
                     <pic:cNvPicPr>
                       <a:picLocks noChangeAspect="1" noChangeArrowheads="1"/>
                     </pic:cNvPicPr>
@@ -1557,7 +1104,7 @@
                   <pic:spPr bwMode="auto">
                     <a:xfrm>
                       <a:off x="0" y="0"/>
-                      <a:ext cx="4354346" cy="3633611"/>
+                      <a:ext cx="5486441" cy="2679827"/>
                     </a:xfrm>
                     <a:prstGeom prst="rect">
                       <a:avLst/>
@@ -1581,15 +1128,15 @@
         <w:pStyle w:val="ListParagraph"/>
       </w:pPr>
       <w:r>
-        <w:t>We can see above that Denaturation is the most recent Plate block. Thus, the Liquid Transfer block</w:t>
-      </w:r>
-      <w:r>
-        <w:tab/>
-        <w:t>will dispense the liquid into the Denaturation plate. All following steps will continue to act</w:t>
-      </w:r>
-      <w:r>
-        <w:tab/>
-        <w:t>on the Denaturation plate until a new Plate block is defined.</w:t>
+        <w:t xml:space="preserve">A parent plate is always the most recent Plate block in a Pathway. The parent plate is where Action blocks perform the action. So, if you see a Liquid Transfer, Dilute, or any similar block the liquid will be dispensed in the parent plate. Similarly, if you see an Incubate block the parent plate is the plate that will be incubated. Above, we can see a simple method that contains many Plate and Action blocks. Focusing only on the Action blocks in order, we can see that the Dilute and Liquid Transfer blocks will deposit liquid in the Denaturation plate. The subsequent IMCS SizeX </w:t>
+      </w:r>
+      <w:proofErr w:type="gramStart"/>
+      <w:r>
+        <w:t>Desalt</w:t>
+      </w:r>
+      <w:proofErr w:type="gramEnd"/>
+      <w:r>
+        <w:t xml:space="preserve"> and Liquid Transfer blocks will deposit liquid into the Desalted plate, and the Incubate block will incubate the Desalted plate. It is important to always think in terms of parent plates when writing a method to ensure liquid is transferred to the correct location.</w:t>
       </w:r>
     </w:p>
     <w:p>
@@ -1613,7 +1160,7 @@
       <w:pPr>
         <w:pStyle w:val="Heading3"/>
       </w:pPr>
-      <w:bookmarkStart w:id="19" w:name="MethodCreationBlocksModifiers"/>
+      <w:bookmarkStart w:id="18" w:name="MethodCreationBlocksModifiers"/>
       <w:r>
         <w:lastRenderedPageBreak/>
         <w:t>Modifier</w:t>
@@ -1622,43 +1169,33 @@
         <w:t>s</w:t>
       </w:r>
     </w:p>
-    <w:bookmarkEnd w:id="19"/>
-    <w:p>
-      <w:pPr>
-        <w:pStyle w:val="ListParagraph"/>
-      </w:pPr>
-      <w:r>
-        <w:t>Modifiers are used to significantly change the way</w:t>
-      </w:r>
-      <w:r>
-        <w:t xml:space="preserve"> A</w:t>
-      </w:r>
-      <w:r>
-        <w:t xml:space="preserve">ction blocks act in a </w:t>
-      </w:r>
-      <w:r>
-        <w:t>P</w:t>
-      </w:r>
-      <w:r>
-        <w:t>athway. Modifiers are advanced blocks and, as such, the desired functionality should be confirmed in the log when creating a new method. Once desired functionality is confirmed, the method is suitable for use by all users.</w:t>
-      </w:r>
-    </w:p>
-    <w:p>
-      <w:pPr>
-        <w:pStyle w:val="ListParagraph"/>
-      </w:pPr>
-      <w:r>
-        <w:tab/>
-      </w:r>
+    <w:bookmarkEnd w:id="18"/>
+    <w:p>
+      <w:pPr>
+        <w:pStyle w:val="ListParagraph"/>
+      </w:pPr>
+      <w:r>
+        <w:t>Modifiers change the contextual information about plates. Modifiers are advanced blocks so the desired functionality should be confirmed in the log when creating a new method. Once the method has been confirmed it is safe to use as normal.</w:t>
+      </w:r>
+    </w:p>
+    <w:p>
+      <w:pPr>
+        <w:pStyle w:val="ListParagraph"/>
+      </w:pPr>
+    </w:p>
+    <w:p>
+      <w:pPr>
+        <w:pStyle w:val="ListParagraph"/>
+      </w:pPr>
       <w:r>
         <w:rPr>
           <w:noProof/>
         </w:rPr>
         <w:drawing>
-          <wp:inline distT="0" distB="0" distL="0" distR="0" wp14:anchorId="482D25AF" wp14:editId="7E2FA6D1">
-            <wp:extent cx="4285753" cy="3363669"/>
-            <wp:effectExtent l="0" t="0" r="635" b="8255"/>
-            <wp:docPr id="5" name="Picture 5"/>
+          <wp:inline distT="0" distB="0" distL="0" distR="0" wp14:anchorId="2F1ADCED" wp14:editId="349A2EAA">
+            <wp:extent cx="5473668" cy="3091532"/>
+            <wp:effectExtent l="0" t="0" r="0" b="0"/>
+            <wp:docPr id="6" name="Picture 6"/>
             <wp:cNvGraphicFramePr>
               <a:graphicFrameLocks xmlns:a="http://schemas.openxmlformats.org/drawingml/2006/main" noChangeAspect="1"/>
             </wp:cNvGraphicFramePr>
@@ -1666,12 +1203,12 @@
               <a:graphicData uri="http://schemas.openxmlformats.org/drawingml/2006/picture">
                 <pic:pic xmlns:pic="http://schemas.openxmlformats.org/drawingml/2006/picture">
                   <pic:nvPicPr>
-                    <pic:cNvPr id="0" name="Picture 4"/>
+                    <pic:cNvPr id="0" name="Picture 2"/>
                     <pic:cNvPicPr>
                       <a:picLocks noChangeAspect="1" noChangeArrowheads="1"/>
                     </pic:cNvPicPr>
                   </pic:nvPicPr>
-                  <pic:blipFill>
+                  <pic:blipFill rotWithShape="1">
                     <a:blip r:embed="rId21">
                       <a:extLst>
                         <a:ext uri="{28A0092B-C50C-407E-A947-70E740481C1C}">
@@ -1679,20 +1216,26 @@
                         </a:ext>
                       </a:extLst>
                     </a:blip>
-                    <a:srcRect/>
-                    <a:stretch>
-                      <a:fillRect/>
-                    </a:stretch>
+                    <a:srcRect t="1719"/>
+                    <a:stretch/>
                   </pic:blipFill>
                   <pic:spPr bwMode="auto">
                     <a:xfrm>
                       <a:off x="0" y="0"/>
-                      <a:ext cx="4290806" cy="3367635"/>
+                      <a:ext cx="5481344" cy="3095867"/>
                     </a:xfrm>
                     <a:prstGeom prst="rect">
                       <a:avLst/>
                     </a:prstGeom>
                     <a:noFill/>
+                    <a:ln>
+                      <a:noFill/>
+                    </a:ln>
+                    <a:extLst>
+                      <a:ext uri="{53640926-AAD7-44D8-BBD7-CCE9431645EC}">
+                        <a14:shadowObscured xmlns:a14="http://schemas.microsoft.com/office/drawing/2010/main"/>
+                      </a:ext>
+                    </a:extLst>
                   </pic:spPr>
                 </pic:pic>
               </a:graphicData>
@@ -1711,16 +1254,47 @@
         <w:pStyle w:val="ListParagraph"/>
       </w:pPr>
       <w:r>
-        <w:t>Above, we can see that Aliquot step is modifying the Sample plate and the Denaturation plate context</w:t>
-      </w:r>
-      <w:r>
-        <w:t xml:space="preserve">. The underlying modification is not important, but it is significant. Now, when a Liquid Transfer or Dilute block appears, the pipetting </w:t>
-      </w:r>
-      <w:r>
-        <w:t>style</w:t>
-      </w:r>
-      <w:r>
-        <w:t xml:space="preserve"> will be changed to reflect the information in the Sample Location worklist column.</w:t>
+        <w:t xml:space="preserve">Above, the Aliquot block is modifying the </w:t>
+      </w:r>
+      <w:r>
+        <w:rPr>
+          <w:b/>
+          <w:bCs/>
+        </w:rPr>
+        <w:t xml:space="preserve">Source </w:t>
+      </w:r>
+      <w:r>
+        <w:t xml:space="preserve">(Sample). Put simply, the positions of the </w:t>
+      </w:r>
+      <w:r>
+        <w:rPr>
+          <w:b/>
+          <w:bCs/>
+        </w:rPr>
+        <w:t xml:space="preserve">Source </w:t>
+      </w:r>
+      <w:r>
+        <w:t xml:space="preserve">are changed to the positions in the </w:t>
+      </w:r>
+      <w:r>
+        <w:rPr>
+          <w:b/>
+          <w:bCs/>
+        </w:rPr>
+        <w:t xml:space="preserve">Aspirate Location </w:t>
+      </w:r>
+      <w:r>
+        <w:t xml:space="preserve">parameter. So now, when a Liquid Transfer, Dilute, or similar block appears, the pipetting will aspirate liquid from those new locations. In the worklist, you can see the sample location has been modified to be position 1 for the blank and position 2 for the four samples replicates, so all sample will be aspirated from sample position 2. Additionally, this step will scale up the pipetting that leads up to the Aliquot step. Meaning that the </w:t>
+      </w:r>
+      <w:r>
+        <w:rPr>
+          <w:b/>
+          <w:bCs/>
+        </w:rPr>
+        <w:t>Sample</w:t>
+      </w:r>
+      <w:r>
+        <w:t xml:space="preserve"> will always contain enough liquid to aliquot successfully into the wells of the parent plate.</w:t>
       </w:r>
     </w:p>
     <w:p>
@@ -1745,13 +1319,13 @@
       <w:pPr>
         <w:pStyle w:val="Heading2"/>
       </w:pPr>
-      <w:bookmarkStart w:id="20" w:name="MethodCreationSolutions"/>
+      <w:bookmarkStart w:id="19" w:name="MethodCreationSolutions"/>
       <w:r>
         <w:lastRenderedPageBreak/>
         <w:t>Solutions</w:t>
       </w:r>
     </w:p>
-    <w:bookmarkEnd w:id="20"/>
+    <w:bookmarkEnd w:id="19"/>
     <w:p>
       <w:pPr>
         <w:pStyle w:val="Heading3"/>
@@ -1871,12 +1445,12 @@
       <w:pPr>
         <w:pStyle w:val="Heading3"/>
       </w:pPr>
-      <w:bookmarkStart w:id="21" w:name="MethodCreationSolutionsLoading"/>
+      <w:bookmarkStart w:id="20" w:name="MethodCreationSolutionsLoading"/>
       <w:r>
         <w:t>Deck Loading Options</w:t>
       </w:r>
     </w:p>
-    <w:bookmarkEnd w:id="21"/>
+    <w:bookmarkEnd w:id="20"/>
     <w:p>
       <w:pPr>
         <w:pStyle w:val="ListParagraph"/>
@@ -1889,135 +1463,61 @@
       <w:pPr>
         <w:pStyle w:val="Heading3"/>
       </w:pPr>
-      <w:bookmarkStart w:id="22" w:name="MethodCreationSolutionsHandling"/>
+      <w:bookmarkStart w:id="21" w:name="MethodCreationSolutionsHandling"/>
       <w:r>
         <w:t>Liquid Handling Options</w:t>
       </w:r>
     </w:p>
+    <w:p>
+      <w:pPr>
+        <w:pStyle w:val="ListParagraph"/>
+      </w:pPr>
+      <w:bookmarkStart w:id="22" w:name="MethodBuilding"/>
+      <w:bookmarkEnd w:id="21"/>
+      <w:r>
+        <w:t xml:space="preserve">Liquid handling options allow ABN to predict the liquid handling criteria. </w:t>
+      </w:r>
+      <w:r>
+        <w:t>The ABN prediction will select the best fit liquid class and the minimum mixing requirements</w:t>
+      </w:r>
+      <w:r>
+        <w:t xml:space="preserve"> to ensure an error free liquid transfer. If the method designer adds a block that exceeds the minimum liquid handling criteria, then the criterion from the designer is used. These </w:t>
+      </w:r>
+      <w:r>
+        <w:lastRenderedPageBreak/>
+        <w:t>options should be selected based on worst case scenario. There is no consequence for defining an aqueous solution as volatile or water as viscous. There is, however, huge consequence if you define Glycol as low viscosity. In most cases, these options will require testing to confirm liquid handling functions as expected. Note: Default solution parameters support low concentration aqueous solutions out of the box.</w:t>
+      </w:r>
+    </w:p>
+    <w:p>
+      <w:pPr>
+        <w:pStyle w:val="ListParagraph"/>
+      </w:pPr>
+    </w:p>
+    <w:p>
+      <w:pPr>
+        <w:pStyle w:val="ListParagraph"/>
+      </w:pPr>
+      <w:r>
+        <w:t>Plate liquid handling functions differently than reagent liquid handling. Liquid handling criteria for plates are calculated in real time. The calculation considers the liquid composition in each well individually. It is not possible to override this functionality as plate solutions are constantly changing. One caveat: if liquid has never dispensed into a plate then the plate will default to the user entered liquid handling options.</w:t>
+      </w:r>
+    </w:p>
+    <w:p>
+      <w:pPr>
+        <w:pStyle w:val="Heading2"/>
+      </w:pPr>
+      <w:r>
+        <w:t>Build</w:t>
+      </w:r>
+      <w:r>
+        <w:t>ing</w:t>
+      </w:r>
+      <w:r>
+        <w:t xml:space="preserve"> the Method</w:t>
+      </w:r>
+    </w:p>
     <w:bookmarkEnd w:id="22"/>
     <w:p>
       <w:pPr>
-        <w:pStyle w:val="ListParagraph"/>
-      </w:pPr>
-      <w:r>
-        <w:t xml:space="preserve">Liquid handling options allow ABN to predict the liquid handling criteria. </w:t>
-      </w:r>
-      <w:r>
-        <w:rPr>
-          <w:highlight w:val="yellow"/>
-        </w:rPr>
-        <w:t>The ABN</w:t>
-      </w:r>
-      <w:r>
-        <w:rPr>
-          <w:highlight w:val="yellow"/>
-        </w:rPr>
-        <w:t xml:space="preserve"> prediction will select the best fit liquid class and the minimum mixing requirements</w:t>
-      </w:r>
-      <w:r>
-        <w:t xml:space="preserve"> to ensure an error free liquid transfer</w:t>
-      </w:r>
-      <w:r>
-        <w:t xml:space="preserve">. If the minimum criteria </w:t>
-      </w:r>
-      <w:proofErr w:type="gramStart"/>
-      <w:r>
-        <w:t>is</w:t>
-      </w:r>
-      <w:proofErr w:type="gramEnd"/>
-      <w:r>
-        <w:t xml:space="preserve"> exceeded</w:t>
-      </w:r>
-      <w:r>
-        <w:t xml:space="preserve"> by the method designer</w:t>
-      </w:r>
-      <w:r>
-        <w:t xml:space="preserve">, then </w:t>
-      </w:r>
-      <w:r>
-        <w:t>the higher criteria will take precedent</w:t>
-      </w:r>
-      <w:r>
-        <w:t xml:space="preserve">. These options should be selected </w:t>
-      </w:r>
-      <w:r>
-        <w:lastRenderedPageBreak/>
-        <w:t xml:space="preserve">based on worst case scenario. There is no consequence </w:t>
-      </w:r>
-      <w:r>
-        <w:t>for</w:t>
-      </w:r>
-      <w:r>
-        <w:t xml:space="preserve"> defining an aqueous solution as volatile or water as viscous. There </w:t>
-      </w:r>
-      <w:r>
-        <w:t>is,</w:t>
-      </w:r>
-      <w:r>
-        <w:t xml:space="preserve"> however, huge consequence if you define Glycol as low viscosity.</w:t>
-      </w:r>
-      <w:r>
-        <w:t xml:space="preserve"> In most cases, these options will require testing to confirm liquid handling functions as expected.</w:t>
-      </w:r>
-      <w:r>
-        <w:t xml:space="preserve"> Note: Default solution parameters support low concentration aqueous solutions out of the box.</w:t>
-      </w:r>
-    </w:p>
-    <w:p>
-      <w:pPr>
-        <w:pStyle w:val="ListParagraph"/>
-      </w:pPr>
-    </w:p>
-    <w:p>
-      <w:pPr>
-        <w:pStyle w:val="ListParagraph"/>
-      </w:pPr>
-      <w:r>
-        <w:t>Plate</w:t>
-      </w:r>
-      <w:r>
-        <w:t xml:space="preserve"> liquid handling</w:t>
-      </w:r>
-      <w:r>
-        <w:t xml:space="preserve"> function</w:t>
-      </w:r>
-      <w:r>
-        <w:t>s</w:t>
-      </w:r>
-      <w:r>
-        <w:t xml:space="preserve"> differently than reagent</w:t>
-      </w:r>
-      <w:r>
-        <w:t xml:space="preserve"> liquid handling</w:t>
-      </w:r>
-      <w:r>
-        <w:t xml:space="preserve">. Liquid handling criteria for plates are calculated in real time. The calculation considers the liquid composition in each well individually. It is not possible to override this functionality as plate solutions are constantly changing. One caveat: if liquid has never dispensed into a plate then the plate will default to the </w:t>
-      </w:r>
-      <w:r>
-        <w:t xml:space="preserve">user entered </w:t>
-      </w:r>
-      <w:r>
-        <w:t>liquid handling options.</w:t>
-      </w:r>
-    </w:p>
-    <w:p>
-      <w:pPr>
-        <w:pStyle w:val="Heading2"/>
-      </w:pPr>
-      <w:bookmarkStart w:id="23" w:name="MethodBuilding"/>
-      <w:r>
-        <w:t>Build</w:t>
-      </w:r>
-      <w:r>
-        <w:t>ing</w:t>
-      </w:r>
-      <w:r>
-        <w:t xml:space="preserve"> the Method</w:t>
-      </w:r>
-    </w:p>
-    <w:bookmarkEnd w:id="23"/>
-    <w:p>
-      <w:pPr>
         <w:pStyle w:val="Heading3"/>
       </w:pPr>
       <w:r>
@@ -2029,16 +1529,7 @@
         <w:pStyle w:val="ListParagraph"/>
       </w:pPr>
       <w:r>
-        <w:t xml:space="preserve">When building a method, it can be confusing to translate a manual workflow into an abstract automated workflow. </w:t>
-      </w:r>
-      <w:r>
-        <w:t>To combat this, ABN provides blocks that distill complex liquid handling actions into simple manual steps. These manual steps are meant to mimic a lab based workflow as closely as possible. Thus, t</w:t>
-      </w:r>
-      <w:r>
-        <w:t>he best way to approach this problem is to</w:t>
-      </w:r>
-      <w:r>
-        <w:t xml:space="preserve"> do the following: Consider a plate as a container (tube) and yourself as the Hamilton. Now each block can be imagined as an action you perform manually in the lab.</w:t>
+        <w:t>When building a method, it can be confusing to translate a manual workflow into an abstract automated workflow. To combat this, ABN provides blocks that distill complex liquid handling actions into simple manual steps. These manual steps are meant to mimic a lab based workflow as closely as possible. Thus, the best way to approach this problem is to do the following: Consider a plate as a container (tube) and yourself as the Hamilton. Now each block can be imagined as an action you perform manually in the lab.</w:t>
       </w:r>
     </w:p>
     <w:p>
@@ -2055,7 +1546,7 @@
           <w:noProof/>
         </w:rPr>
         <w:drawing>
-          <wp:inline distT="0" distB="0" distL="0" distR="0" wp14:anchorId="1F386006" wp14:editId="79DAF005">
+          <wp:inline distT="0" distB="0" distL="0" distR="0" wp14:anchorId="6B797256" wp14:editId="2D2436F8">
             <wp:extent cx="5285659" cy="2903275"/>
             <wp:effectExtent l="0" t="0" r="0" b="0"/>
             <wp:docPr id="7" name="Picture 7"/>
@@ -2111,104 +1602,73 @@
         <w:pStyle w:val="ListParagraph"/>
       </w:pPr>
       <w:r>
-        <w:t xml:space="preserve">In the example above, we can see one </w:t>
-      </w:r>
-      <w:r>
-        <w:t>method</w:t>
-      </w:r>
-      <w:r>
-        <w:t xml:space="preserve"> to translate SOI text into a method. For demonstration purposes this method has not been scaled up or down, which is </w:t>
-      </w:r>
-      <w:r>
-        <w:t>justified in 5.2.2</w:t>
-      </w:r>
-      <w:r>
-        <w:t xml:space="preserve">. </w:t>
-      </w:r>
-      <w:r>
-        <w:t>So</w:t>
-      </w:r>
-      <w:r>
-        <w:t xml:space="preserve">, we are going to read the method, imagine ourselves performing the protocol in the lab, then select the correct block to accomplish each physical task. </w:t>
-      </w:r>
-      <w:r>
-        <w:t xml:space="preserve">First, we </w:t>
-      </w:r>
-      <w:r>
-        <w:t>can see there are two “containers” being used: A sample container, and a reduction container.</w:t>
-      </w:r>
+        <w:t xml:space="preserve">In the example above, we can see one method to translate SOI text into a method. For demonstration purposes this method has not been scaled up or down, which is justified in 5.2.2. So, we are going to read the method, imagine ourselves performing the protocol in the lab, then select the correct block to accomplish each physical task. First, we read that there are two “containers” being used: A sample container, and a reduction container. We </w:t>
+      </w:r>
+      <w:r>
+        <w:lastRenderedPageBreak/>
+        <w:t xml:space="preserve">will add a plate where the sample is expected to be located (Sample) and a plate where we will perform the method (Reduction). Then, the method requests that we dilute a sample solution to </w:t>
+      </w:r>
+      <w:proofErr w:type="spellStart"/>
+      <w:r>
+        <w:t>10mg</w:t>
+      </w:r>
+      <w:proofErr w:type="spellEnd"/>
+      <w:r>
+        <w:t xml:space="preserve">/mL in </w:t>
+      </w:r>
+      <w:proofErr w:type="spellStart"/>
+      <w:r>
+        <w:t>30uL</w:t>
+      </w:r>
+      <w:proofErr w:type="spellEnd"/>
+      <w:r>
+        <w:t xml:space="preserve">, and the obvious best block for this is the Dilute block. We may not know the </w:t>
+      </w:r>
+      <w:r>
+        <w:rPr>
+          <w:b/>
+          <w:bCs/>
+        </w:rPr>
+        <w:t>Starting Concentration (mg/mL)</w:t>
+      </w:r>
+      <w:r>
+        <w:t xml:space="preserve"> ahead of time, so we can create a worklist column where to user will enter the information. Next, we are transferring 2 solutions to our diluted sample: </w:t>
+      </w:r>
+      <w:proofErr w:type="spellStart"/>
+      <w:r>
+        <w:t>257uL</w:t>
+      </w:r>
+      <w:proofErr w:type="spellEnd"/>
+      <w:r>
+        <w:t xml:space="preserve"> of </w:t>
+      </w:r>
+      <w:proofErr w:type="spellStart"/>
+      <w:r>
+        <w:t>7M</w:t>
+      </w:r>
+      <w:proofErr w:type="spellEnd"/>
       <w:r>
         <w:t xml:space="preserve"> </w:t>
       </w:r>
-      <w:r>
-        <w:t xml:space="preserve">So, </w:t>
-      </w:r>
-      <w:r>
-        <w:lastRenderedPageBreak/>
-        <w:t>we will</w:t>
-      </w:r>
-      <w:r>
-        <w:t xml:space="preserve"> </w:t>
-      </w:r>
-      <w:r>
-        <w:t xml:space="preserve">add </w:t>
-      </w:r>
-      <w:r>
-        <w:t>a plate where the sample is expected to be located</w:t>
-      </w:r>
-      <w:r>
-        <w:t xml:space="preserve"> (Sample) and</w:t>
-      </w:r>
-      <w:r>
-        <w:t xml:space="preserve"> a plate where we will perform the method</w:t>
-      </w:r>
-      <w:r>
-        <w:t xml:space="preserve"> (Reduction)</w:t>
-      </w:r>
-      <w:r>
-        <w:t xml:space="preserve">. </w:t>
-      </w:r>
-      <w:r>
-        <w:t>Then</w:t>
-      </w:r>
-      <w:r>
-        <w:t xml:space="preserve">, the method requests that we dilute a sample solution to </w:t>
-      </w:r>
       <w:proofErr w:type="spellStart"/>
       <w:r>
-        <w:t>10mg</w:t>
+        <w:t>GnHCl</w:t>
       </w:r>
       <w:proofErr w:type="spellEnd"/>
       <w:r>
-        <w:t xml:space="preserve">/mL in </w:t>
+        <w:t xml:space="preserve"> in </w:t>
       </w:r>
       <w:proofErr w:type="spellStart"/>
       <w:r>
-        <w:t>30uL</w:t>
+        <w:t>100mM</w:t>
       </w:r>
       <w:proofErr w:type="spellEnd"/>
       <w:r>
-        <w:t xml:space="preserve">, and the obvious best block for this is the Dilute block. </w:t>
-      </w:r>
-      <w:r>
-        <w:t xml:space="preserve">We may not know the </w:t>
-      </w:r>
-      <w:r>
-        <w:rPr>
-          <w:b/>
-          <w:bCs/>
-        </w:rPr>
-        <w:t>Starting Concentration (mg/mL)</w:t>
-      </w:r>
-      <w:r>
-        <w:t xml:space="preserve"> ahead of time, so we can create a worklist column where to user will enter the information. </w:t>
-      </w:r>
-      <w:r>
-        <w:t xml:space="preserve">Next, we are transferring 2 solutions to our diluted sample: </w:t>
+        <w:t xml:space="preserve"> Tris pH 8.2 and </w:t>
       </w:r>
       <w:proofErr w:type="spellStart"/>
       <w:r>
-        <w:t>257uL</w:t>
+        <w:t>3uL</w:t>
       </w:r>
       <w:proofErr w:type="spellEnd"/>
       <w:r>
@@ -2216,96 +1676,110 @@
       </w:r>
       <w:proofErr w:type="spellStart"/>
       <w:r>
-        <w:t>7M</w:t>
+        <w:t>0.5M</w:t>
       </w:r>
       <w:proofErr w:type="spellEnd"/>
       <w:r>
-        <w:t xml:space="preserve"> </w:t>
+        <w:t xml:space="preserve"> TCEP, and the best block for this is two Liquid Transfer blocks. Finally, we are instructed to incubate for 55 minutes at </w:t>
       </w:r>
       <w:proofErr w:type="spellStart"/>
       <w:r>
-        <w:t>GnHCl</w:t>
+        <w:t>40C</w:t>
       </w:r>
       <w:proofErr w:type="spellEnd"/>
       <w:r>
-        <w:t xml:space="preserve"> in </w:t>
+        <w:t>, so we will use an Incubate block.</w:t>
+      </w:r>
+    </w:p>
+    <w:p>
+      <w:pPr>
+        <w:pStyle w:val="Heading3"/>
+      </w:pPr>
+      <w:r>
+        <w:t>Translating an SOI Effectively</w:t>
+      </w:r>
+    </w:p>
+    <w:p>
+      <w:pPr>
+        <w:pStyle w:val="ListParagraph"/>
+      </w:pPr>
+      <w:bookmarkStart w:id="23" w:name="MethodCreationMethodTesting"/>
+      <w:r>
+        <w:t xml:space="preserve">In section 5.5.1 we showed a simple example to translate an SOI into an automated workflow. In most cases, however, it will be necessary to scale volume to better suit a Hamilton system. </w:t>
+      </w:r>
+    </w:p>
+    <w:p>
+      <w:pPr>
+        <w:pStyle w:val="ListParagraph"/>
+      </w:pPr>
+    </w:p>
+    <w:p>
+      <w:pPr>
+        <w:pStyle w:val="ListParagraph"/>
+      </w:pPr>
+      <w:r>
+        <w:t xml:space="preserve">For example, ABN Hamilton systems typically have plates that support </w:t>
       </w:r>
       <w:proofErr w:type="spellStart"/>
       <w:r>
-        <w:t>100mM</w:t>
+        <w:t>200uL</w:t>
       </w:r>
       <w:proofErr w:type="spellEnd"/>
       <w:r>
-        <w:t xml:space="preserve"> Tris pH 8.2 and </w:t>
+        <w:t xml:space="preserve">, </w:t>
       </w:r>
       <w:proofErr w:type="spellStart"/>
       <w:r>
-        <w:t>3uL</w:t>
+        <w:t>400uL</w:t>
       </w:r>
       <w:proofErr w:type="spellEnd"/>
       <w:r>
-        <w:t xml:space="preserve"> of </w:t>
+        <w:t xml:space="preserve">, </w:t>
       </w:r>
       <w:proofErr w:type="spellStart"/>
       <w:r>
-        <w:t>0.5M</w:t>
+        <w:t>1200uL</w:t>
       </w:r>
       <w:proofErr w:type="spellEnd"/>
       <w:r>
-        <w:t xml:space="preserve"> TCEP, and the best block for this is two Liquid Transfer blocks. Finally, we are instructed to incubate for 55 minutes at </w:t>
+        <w:t xml:space="preserve">, and </w:t>
       </w:r>
       <w:proofErr w:type="spellStart"/>
       <w:r>
-        <w:t>40C</w:t>
+        <w:t>2000uL</w:t>
       </w:r>
       <w:proofErr w:type="spellEnd"/>
       <w:r>
-        <w:t>, so we will use an Incubate block.</w:t>
-      </w:r>
-    </w:p>
-    <w:p>
-      <w:pPr>
-        <w:pStyle w:val="Heading3"/>
-      </w:pPr>
-      <w:r>
-        <w:t>Translating an SOI Effectively</w:t>
-      </w:r>
-    </w:p>
-    <w:p>
-      <w:pPr>
-        <w:pStyle w:val="ListParagraph"/>
-      </w:pPr>
-      <w:r>
-        <w:t xml:space="preserve">In section 5.5.1 we showed a simple example to translate an SOI into an automated workflow. In most cases, however, it will be necessary to scale volume to better suit a Hamilton system. </w:t>
-      </w:r>
-    </w:p>
-    <w:p>
-      <w:pPr>
-        <w:pStyle w:val="ListParagraph"/>
-      </w:pPr>
-    </w:p>
-    <w:p>
-      <w:pPr>
-        <w:pStyle w:val="ListParagraph"/>
-      </w:pPr>
-      <w:r>
-        <w:t xml:space="preserve">For example, ABN Hamilton systems typically have plates that support </w:t>
+        <w:t xml:space="preserve">. So, it would not be wise to have a total volume of </w:t>
       </w:r>
       <w:proofErr w:type="spellStart"/>
       <w:r>
-        <w:t>200uL</w:t>
+        <w:t>450uL</w:t>
       </w:r>
       <w:proofErr w:type="spellEnd"/>
       <w:r>
-        <w:t xml:space="preserve">, </w:t>
+        <w:t xml:space="preserve"> in a </w:t>
       </w:r>
       <w:proofErr w:type="spellStart"/>
       <w:r>
-        <w:t>400uL</w:t>
+        <w:t>1200uL</w:t>
       </w:r>
       <w:proofErr w:type="spellEnd"/>
       <w:r>
-        <w:t xml:space="preserve">, </w:t>
+        <w:t xml:space="preserve"> plate. Instead, we will scale the volumes, either up or down, to ensure that the volume is suitable for a given plate size. ABN will, of course, select the best plate for a given method, but it is important to design around a specific plate size. This ensures the method will be robust for all users.</w:t>
+      </w:r>
+    </w:p>
+    <w:p>
+      <w:pPr>
+        <w:pStyle w:val="ListParagraph"/>
+      </w:pPr>
+    </w:p>
+    <w:p>
+      <w:pPr>
+        <w:pStyle w:val="ListParagraph"/>
+      </w:pPr>
+      <w:r>
+        <w:t xml:space="preserve">As another example, methods are possible where the final volume is </w:t>
       </w:r>
       <w:proofErr w:type="spellStart"/>
       <w:r>
@@ -2313,178 +1787,84 @@
       </w:r>
       <w:proofErr w:type="spellEnd"/>
       <w:r>
-        <w:t xml:space="preserve">, and </w:t>
+        <w:t xml:space="preserve">, but there is a </w:t>
       </w:r>
       <w:proofErr w:type="spellStart"/>
       <w:r>
-        <w:t>2000uL</w:t>
+        <w:t>100uL</w:t>
       </w:r>
       <w:proofErr w:type="spellEnd"/>
       <w:r>
-        <w:t xml:space="preserve">. So, it would not be wise to have a total volume of </w:t>
+        <w:t xml:space="preserve"> incubation before the final dilution to </w:t>
       </w:r>
       <w:proofErr w:type="spellStart"/>
       <w:r>
-        <w:t>450uL</w:t>
+        <w:t>1200uL</w:t>
       </w:r>
       <w:proofErr w:type="spellEnd"/>
       <w:r>
-        <w:t xml:space="preserve"> in a </w:t>
+        <w:t xml:space="preserve">. In this case we would want to use two plates. We would have one small plate for the </w:t>
       </w:r>
       <w:proofErr w:type="spellStart"/>
       <w:r>
+        <w:t>100uL</w:t>
+      </w:r>
+      <w:proofErr w:type="spellEnd"/>
+      <w:r>
+        <w:t xml:space="preserve"> incubation (</w:t>
+      </w:r>
+      <w:r>
+        <w:rPr>
+          <w:b/>
+        </w:rPr>
+        <w:t>Name</w:t>
+      </w:r>
+      <w:r>
+        <w:t>: “Low Vol Incubation”) and one large plate for the dilution (</w:t>
+      </w:r>
+      <w:r>
+        <w:rPr>
+          <w:b/>
+        </w:rPr>
+        <w:t>Name</w:t>
+      </w:r>
+      <w:r>
+        <w:t xml:space="preserve">: “High Vol dilution”). Then after the incubation we can transfer the </w:t>
+      </w:r>
+      <w:proofErr w:type="spellStart"/>
+      <w:r>
+        <w:t>100uL</w:t>
+      </w:r>
+      <w:proofErr w:type="spellEnd"/>
+      <w:r>
+        <w:t xml:space="preserve"> from the small plate into the larger </w:t>
+      </w:r>
+      <w:proofErr w:type="spellStart"/>
+      <w:r>
         <w:t>1200uL</w:t>
       </w:r>
       <w:proofErr w:type="spellEnd"/>
       <w:r>
-        <w:t xml:space="preserve"> plate. Instead, we will scale the volumes, either up or down, to ensure that the volume is suitable for a given plate size. ABN will, of course, select the best plate for a given method, but it is important to design around a specific plate size. This ensures the method will be robust for all users.</w:t>
-      </w:r>
-    </w:p>
-    <w:p>
-      <w:pPr>
-        <w:pStyle w:val="ListParagraph"/>
-      </w:pPr>
-    </w:p>
-    <w:p>
-      <w:pPr>
-        <w:pStyle w:val="ListParagraph"/>
-      </w:pPr>
-      <w:r>
-        <w:t xml:space="preserve">As another example, methods are possible where the final volume is </w:t>
-      </w:r>
-      <w:proofErr w:type="spellStart"/>
-      <w:r>
-        <w:t>1200uL</w:t>
-      </w:r>
-      <w:proofErr w:type="spellEnd"/>
-      <w:r>
-        <w:t xml:space="preserve">, but there is a </w:t>
-      </w:r>
-      <w:proofErr w:type="spellStart"/>
-      <w:r>
-        <w:t>100uL</w:t>
-      </w:r>
-      <w:proofErr w:type="spellEnd"/>
-      <w:r>
-        <w:t xml:space="preserve"> incubation before the final dilution to </w:t>
-      </w:r>
-      <w:proofErr w:type="spellStart"/>
-      <w:r>
-        <w:t>1200uL</w:t>
-      </w:r>
-      <w:proofErr w:type="spellEnd"/>
-      <w:r>
-        <w:t xml:space="preserve">. In this case we would want to use two plates. We would have one small plate for the </w:t>
-      </w:r>
-      <w:proofErr w:type="spellStart"/>
-      <w:r>
-        <w:t>100uL</w:t>
-      </w:r>
-      <w:proofErr w:type="spellEnd"/>
-      <w:r>
-        <w:t xml:space="preserve"> </w:t>
-      </w:r>
-      <w:r>
-        <w:t>incubation</w:t>
-      </w:r>
-      <w:r>
-        <w:t xml:space="preserve"> (</w:t>
-      </w:r>
-      <w:r>
-        <w:rPr>
-          <w:b/>
-          <w:bCs/>
-        </w:rPr>
-        <w:t>Name</w:t>
-      </w:r>
-      <w:r>
-        <w:t xml:space="preserve">: </w:t>
-      </w:r>
-      <w:r>
-        <w:t>“</w:t>
-      </w:r>
-      <w:r>
-        <w:t>Low Vol Incubation</w:t>
-      </w:r>
-      <w:r>
-        <w:t>”</w:t>
-      </w:r>
-      <w:r>
-        <w:t>) and one large plate for the dilution (</w:t>
-      </w:r>
-      <w:r>
-        <w:rPr>
-          <w:b/>
-          <w:bCs/>
-        </w:rPr>
-        <w:t>Name</w:t>
-      </w:r>
-      <w:r>
-        <w:t xml:space="preserve">: </w:t>
-      </w:r>
-      <w:r>
-        <w:t>“</w:t>
-      </w:r>
-      <w:r>
-        <w:t>High Vol dilution</w:t>
-      </w:r>
-      <w:r>
-        <w:t>”</w:t>
-      </w:r>
-      <w:r>
-        <w:t xml:space="preserve">). </w:t>
-      </w:r>
-      <w:r>
-        <w:t xml:space="preserve">Then </w:t>
-      </w:r>
-      <w:r>
-        <w:t>after the</w:t>
-      </w:r>
-      <w:r>
-        <w:t xml:space="preserve"> incubation we can transfer the </w:t>
-      </w:r>
-      <w:proofErr w:type="spellStart"/>
-      <w:r>
-        <w:t>100uL</w:t>
-      </w:r>
-      <w:proofErr w:type="spellEnd"/>
-      <w:r>
-        <w:t xml:space="preserve"> from the small plate</w:t>
-      </w:r>
-      <w:r>
-        <w:t xml:space="preserve"> into the larger plate for final dilution.</w:t>
-      </w:r>
-    </w:p>
-    <w:p>
-      <w:pPr>
-        <w:pStyle w:val="ListParagraph"/>
-      </w:pPr>
-    </w:p>
-    <w:p>
-      <w:pPr>
-        <w:pStyle w:val="ListParagraph"/>
-      </w:pPr>
-      <w:r>
-        <w:t xml:space="preserve">As a method designer it is important to make these considerations to ensure method robustness. This is true if you are designing a method in ABN or in the Hamilton programming software. ABN is merely an interface to simplify method creation </w:t>
-      </w:r>
-      <w:r>
-        <w:t>and execution for</w:t>
-      </w:r>
-      <w:r>
-        <w:t xml:space="preserve"> all users. It </w:t>
-      </w:r>
-      <w:r>
-        <w:t>cannot</w:t>
-      </w:r>
-      <w:r>
-        <w:t xml:space="preserve"> guard against poor method design. </w:t>
+        <w:t xml:space="preserve"> plate for final dilution.</w:t>
+      </w:r>
+    </w:p>
+    <w:p>
+      <w:pPr>
+        <w:pStyle w:val="ListParagraph"/>
+      </w:pPr>
+    </w:p>
+    <w:p>
+      <w:pPr>
+        <w:pStyle w:val="ListParagraph"/>
+      </w:pPr>
+      <w:r>
+        <w:t xml:space="preserve">As a method designer it is important to make these considerations to ensure method robustness. This is true if you are designing a method in ABN or in the Hamilton programming software. ABN is merely an interface to simplify method creation and execution for all users. It cannot guard against poor method design. </w:t>
       </w:r>
     </w:p>
     <w:p>
       <w:pPr>
         <w:pStyle w:val="Heading2"/>
       </w:pPr>
-      <w:bookmarkStart w:id="24" w:name="MethodCreationMethodTesting"/>
       <w:r>
         <w:t>Method Testing</w:t>
       </w:r>
@@ -2492,7 +1872,7 @@
         <w:t xml:space="preserve"> and Validation</w:t>
       </w:r>
     </w:p>
-    <w:bookmarkEnd w:id="24"/>
+    <w:bookmarkEnd w:id="23"/>
     <w:p>
       <w:pPr>
         <w:pStyle w:val="Heading3"/>
@@ -2629,21 +2009,117 @@
       <w:pPr>
         <w:pStyle w:val="Heading2"/>
       </w:pPr>
-      <w:bookmarkStart w:id="25" w:name="MethodLogs"/>
+      <w:bookmarkStart w:id="24" w:name="MethodLogs"/>
       <w:r>
         <w:t>Log Sheets</w:t>
       </w:r>
     </w:p>
+    <w:bookmarkEnd w:id="24"/>
+    <w:p>
+      <w:pPr>
+        <w:pStyle w:val="Heading3"/>
+      </w:pPr>
+      <w:r>
+        <w:t xml:space="preserve">Log </w:t>
+      </w:r>
+      <w:r>
+        <w:t>Contents</w:t>
+      </w:r>
+    </w:p>
+    <w:p>
+      <w:pPr>
+        <w:pStyle w:val="Heading3"/>
+      </w:pPr>
+      <w:r>
+        <w:t>How to Read the Log</w:t>
+      </w:r>
+    </w:p>
+    <w:p>
+      <w:pPr>
+        <w:pStyle w:val="Heading1"/>
+      </w:pPr>
+      <w:bookmarkStart w:id="25" w:name="BlockDescriptions"/>
+      <w:r>
+        <w:t>Building block</w:t>
+      </w:r>
+      <w:r>
+        <w:t xml:space="preserve"> Descriptions</w:t>
+      </w:r>
+    </w:p>
     <w:bookmarkEnd w:id="25"/>
     <w:p>
       <w:pPr>
+        <w:pStyle w:val="Heading2"/>
+      </w:pPr>
+      <w:r>
+        <w:t>Notes</w:t>
+      </w:r>
+    </w:p>
+    <w:p>
+      <w:pPr>
         <w:pStyle w:val="Heading3"/>
       </w:pPr>
       <w:r>
-        <w:t xml:space="preserve">Log </w:t>
-      </w:r>
-      <w:r>
-        <w:t>Contents</w:t>
+        <w:t>Building Blocks</w:t>
+      </w:r>
+      <w:r>
+        <w:t xml:space="preserve"> Availability</w:t>
+      </w:r>
+      <w:r>
+        <w:tab/>
+      </w:r>
+    </w:p>
+    <w:p>
+      <w:pPr>
+        <w:pStyle w:val="ListParagraph"/>
+      </w:pPr>
+      <w:r>
+        <w:t xml:space="preserve">Not all </w:t>
+      </w:r>
+      <w:r>
+        <w:t>blocks</w:t>
+      </w:r>
+      <w:r>
+        <w:t xml:space="preserve"> may be available on your system. Available </w:t>
+      </w:r>
+      <w:r>
+        <w:t>block</w:t>
+      </w:r>
+      <w:r>
+        <w:t>s</w:t>
+      </w:r>
+      <w:r>
+        <w:t xml:space="preserve"> are </w:t>
+      </w:r>
+      <w:r>
+        <w:t>c</w:t>
+      </w:r>
+      <w:r>
+        <w:t>onfiguration</w:t>
+      </w:r>
+      <w:r>
+        <w:t xml:space="preserve"> </w:t>
+      </w:r>
+      <w:r>
+        <w:t>dependent. If you would like a</w:t>
+      </w:r>
+      <w:r>
+        <w:t xml:space="preserve"> block </w:t>
+      </w:r>
+      <w:r>
+        <w:t>implemented, please reach out to a</w:t>
+      </w:r>
+      <w:r>
+        <w:t xml:space="preserve"> </w:t>
+      </w:r>
+      <w:r>
+        <w:t>Hamilton SME</w:t>
+      </w:r>
+      <w:r>
+        <w:t xml:space="preserve"> </w:t>
+      </w:r>
+      <w:r>
+        <w:t>to discuss feasibility.</w:t>
       </w:r>
     </w:p>
     <w:p>
@@ -2651,191 +2127,95 @@
         <w:pStyle w:val="Heading3"/>
       </w:pPr>
       <w:r>
-        <w:t>How to Read the Log</w:t>
-      </w:r>
-    </w:p>
-    <w:p>
-      <w:pPr>
-        <w:pStyle w:val="Heading1"/>
-      </w:pPr>
-      <w:bookmarkStart w:id="26" w:name="BlockDescriptions"/>
-      <w:r>
-        <w:t>Building block</w:t>
-      </w:r>
-      <w:r>
-        <w:t xml:space="preserve"> Descriptions</w:t>
-      </w:r>
-    </w:p>
-    <w:bookmarkEnd w:id="26"/>
+        <w:t>Building Block Changes</w:t>
+      </w:r>
+    </w:p>
+    <w:p>
+      <w:pPr>
+        <w:pStyle w:val="ListParagraph"/>
+      </w:pPr>
+      <w:r>
+        <w:t>Blocks are subject to change</w:t>
+      </w:r>
+      <w:r>
+        <w:t xml:space="preserve"> (this means color as well)</w:t>
+      </w:r>
+      <w:r>
+        <w:t>. You should be notified before changes are pushed to your system. If you notice a block has changed and do not</w:t>
+      </w:r>
+      <w:r>
+        <w:t xml:space="preserve"> </w:t>
+      </w:r>
+      <w:r>
+        <w:t>understand the change, you should reference this document. If information has not been updated for that block. Please reach out to a SME immediately.</w:t>
+      </w:r>
+    </w:p>
+    <w:p>
+      <w:pPr>
+        <w:pStyle w:val="Heading3"/>
+      </w:pPr>
+      <w:r>
+        <w:t>Section Goals</w:t>
+      </w:r>
+    </w:p>
+    <w:p>
+      <w:pPr>
+        <w:pStyle w:val="ListParagraph"/>
+      </w:pPr>
+      <w:r>
+        <w:t xml:space="preserve">Input options </w:t>
+      </w:r>
+      <w:r>
+        <w:t xml:space="preserve">which </w:t>
+      </w:r>
+      <w:r>
+        <w:t>are configuration dependent and will not be discussed here.</w:t>
+      </w:r>
+      <w:r>
+        <w:t xml:space="preserve"> Instead, </w:t>
+      </w:r>
+      <w:r>
+        <w:t xml:space="preserve">this section will </w:t>
+      </w:r>
+      <w:r>
+        <w:t>cover</w:t>
+      </w:r>
+      <w:r>
+        <w:t xml:space="preserve"> the meaning behind each input </w:t>
+      </w:r>
+      <w:r>
+        <w:t>and potential</w:t>
+      </w:r>
+      <w:r>
+        <w:t xml:space="preserve"> block</w:t>
+      </w:r>
+      <w:r>
+        <w:t xml:space="preserve"> limitations</w:t>
+      </w:r>
+      <w:r>
+        <w:t xml:space="preserve"> as required.</w:t>
+      </w:r>
+    </w:p>
     <w:p>
       <w:pPr>
         <w:pStyle w:val="Heading2"/>
       </w:pPr>
-      <w:r>
-        <w:t>Notes</w:t>
+      <w:bookmarkStart w:id="26" w:name="BlockDescriptionsPathways"/>
+      <w:r>
+        <w:t>Pathways</w:t>
       </w:r>
     </w:p>
     <w:p>
       <w:pPr>
         <w:pStyle w:val="Heading3"/>
       </w:pPr>
-      <w:r>
-        <w:t>Building Blocks</w:t>
-      </w:r>
-      <w:r>
-        <w:t xml:space="preserve"> Availability</w:t>
-      </w:r>
-      <w:r>
-        <w:tab/>
-      </w:r>
-    </w:p>
-    <w:p>
-      <w:pPr>
-        <w:pStyle w:val="ListParagraph"/>
-      </w:pPr>
-      <w:r>
-        <w:t xml:space="preserve">Not all </w:t>
-      </w:r>
-      <w:r>
-        <w:t>blocks</w:t>
-      </w:r>
-      <w:r>
-        <w:t xml:space="preserve"> may be available on your system. Available </w:t>
-      </w:r>
-      <w:r>
-        <w:t>block</w:t>
-      </w:r>
-      <w:r>
-        <w:t>s</w:t>
-      </w:r>
-      <w:r>
-        <w:t xml:space="preserve"> are </w:t>
-      </w:r>
-      <w:r>
-        <w:t>c</w:t>
-      </w:r>
-      <w:r>
-        <w:t>onfiguration</w:t>
-      </w:r>
-      <w:r>
-        <w:t xml:space="preserve"> </w:t>
-      </w:r>
-      <w:r>
-        <w:t>dependent. If you would like a</w:t>
-      </w:r>
-      <w:r>
-        <w:t xml:space="preserve"> block </w:t>
-      </w:r>
-      <w:r>
-        <w:t>implemented, please reach out to a</w:t>
-      </w:r>
-      <w:r>
-        <w:t xml:space="preserve"> </w:t>
-      </w:r>
-      <w:r>
-        <w:t>Hamilton SME</w:t>
-      </w:r>
-      <w:r>
-        <w:t xml:space="preserve"> </w:t>
-      </w:r>
-      <w:r>
-        <w:t>to discuss feasibility.</w:t>
-      </w:r>
-    </w:p>
-    <w:p>
-      <w:pPr>
-        <w:pStyle w:val="Heading3"/>
-      </w:pPr>
-      <w:r>
-        <w:t>Building Block Changes</w:t>
-      </w:r>
-    </w:p>
-    <w:p>
-      <w:pPr>
-        <w:pStyle w:val="ListParagraph"/>
-      </w:pPr>
-      <w:r>
-        <w:t>Blocks are subject to change</w:t>
-      </w:r>
-      <w:r>
-        <w:t xml:space="preserve"> (this means color as well)</w:t>
-      </w:r>
-      <w:r>
-        <w:t>. You should be notified before changes are pushed to your system. If you notice a block has changed and do not</w:t>
-      </w:r>
-      <w:r>
-        <w:t xml:space="preserve"> </w:t>
-      </w:r>
-      <w:r>
-        <w:t>understand the change, you should reference this document. If information has not been updated for that block. Please reach out to a SME immediately.</w:t>
-      </w:r>
-    </w:p>
-    <w:p>
-      <w:pPr>
-        <w:pStyle w:val="Heading3"/>
-      </w:pPr>
-      <w:r>
-        <w:t>Section Goals</w:t>
-      </w:r>
-    </w:p>
-    <w:p>
-      <w:pPr>
-        <w:pStyle w:val="ListParagraph"/>
-      </w:pPr>
-      <w:r>
-        <w:t xml:space="preserve">Input options </w:t>
-      </w:r>
-      <w:r>
-        <w:t xml:space="preserve">which </w:t>
-      </w:r>
-      <w:r>
-        <w:t>are configuration dependent and will not be discussed here.</w:t>
-      </w:r>
-      <w:r>
-        <w:t xml:space="preserve"> Instead, </w:t>
-      </w:r>
-      <w:r>
-        <w:t xml:space="preserve">this section will </w:t>
-      </w:r>
-      <w:r>
-        <w:t>cover</w:t>
-      </w:r>
-      <w:r>
-        <w:t xml:space="preserve"> the meaning behind each input </w:t>
-      </w:r>
-      <w:r>
-        <w:t>and potential</w:t>
-      </w:r>
-      <w:r>
-        <w:t xml:space="preserve"> block</w:t>
-      </w:r>
-      <w:r>
-        <w:t xml:space="preserve"> limitations</w:t>
-      </w:r>
-      <w:r>
-        <w:t xml:space="preserve"> as required.</w:t>
-      </w:r>
-    </w:p>
-    <w:p>
-      <w:pPr>
-        <w:pStyle w:val="Heading2"/>
-      </w:pPr>
-      <w:bookmarkStart w:id="27" w:name="BlockDescriptionsPathways"/>
-      <w:r>
-        <w:t>Pathways</w:t>
-      </w:r>
-    </w:p>
-    <w:p>
-      <w:pPr>
-        <w:pStyle w:val="Heading3"/>
-      </w:pPr>
-      <w:bookmarkStart w:id="28" w:name="BlockDescriptionsPlate"/>
-      <w:bookmarkEnd w:id="27"/>
+      <w:bookmarkStart w:id="27" w:name="BlockDescriptionsPlate"/>
+      <w:bookmarkEnd w:id="26"/>
       <w:r>
         <w:t>Plate</w:t>
       </w:r>
     </w:p>
-    <w:bookmarkEnd w:id="28"/>
+    <w:bookmarkEnd w:id="27"/>
     <w:p>
       <w:pPr>
         <w:pStyle w:val="ListParagraph"/>
@@ -3055,12 +2435,12 @@
       <w:pPr>
         <w:pStyle w:val="Heading3"/>
       </w:pPr>
-      <w:bookmarkStart w:id="29" w:name="BlockDescriptionsSplitPlate"/>
+      <w:bookmarkStart w:id="28" w:name="BlockDescriptionsSplitPlate"/>
       <w:r>
         <w:t>Split Plate</w:t>
       </w:r>
     </w:p>
-    <w:bookmarkEnd w:id="29"/>
+    <w:bookmarkEnd w:id="28"/>
     <w:p>
       <w:pPr>
         <w:pStyle w:val="ListParagraph"/>
@@ -3347,12 +2727,12 @@
       <w:pPr>
         <w:pStyle w:val="Heading3"/>
       </w:pPr>
-      <w:bookmarkStart w:id="30" w:name="BlockDescriptionsMergePlates"/>
+      <w:bookmarkStart w:id="29" w:name="BlockDescriptionsMergePlates"/>
       <w:r>
         <w:t>Merge Plates</w:t>
       </w:r>
     </w:p>
-    <w:bookmarkEnd w:id="30"/>
+    <w:bookmarkEnd w:id="29"/>
     <w:p>
       <w:pPr>
         <w:pStyle w:val="ListParagraph"/>
@@ -3538,13 +2918,13 @@
       <w:pPr>
         <w:pStyle w:val="Heading3"/>
       </w:pPr>
-      <w:bookmarkStart w:id="31" w:name="BlockDescriptionsFinish"/>
+      <w:bookmarkStart w:id="30" w:name="BlockDescriptionsFinish"/>
       <w:r>
         <w:lastRenderedPageBreak/>
         <w:t>Finish</w:t>
       </w:r>
     </w:p>
-    <w:bookmarkEnd w:id="31"/>
+    <w:bookmarkEnd w:id="30"/>
     <w:p>
       <w:pPr>
         <w:pStyle w:val="ListParagraph"/>
@@ -3634,7 +3014,7 @@
       <w:pPr>
         <w:pStyle w:val="Heading2"/>
       </w:pPr>
-      <w:bookmarkStart w:id="32" w:name="BlockDescriptionsActions"/>
+      <w:bookmarkStart w:id="31" w:name="BlockDescriptionsActions"/>
       <w:r>
         <w:t>Actions</w:t>
       </w:r>
@@ -3643,13 +3023,13 @@
       <w:pPr>
         <w:pStyle w:val="Heading3"/>
       </w:pPr>
-      <w:bookmarkStart w:id="33" w:name="BlockDescriptionsDilute"/>
-      <w:bookmarkEnd w:id="32"/>
+      <w:bookmarkStart w:id="32" w:name="BlockDescriptionsDilute"/>
+      <w:bookmarkEnd w:id="31"/>
       <w:r>
         <w:t>Dilute</w:t>
       </w:r>
     </w:p>
-    <w:bookmarkEnd w:id="33"/>
+    <w:bookmarkEnd w:id="32"/>
     <w:p>
       <w:pPr>
         <w:pStyle w:val="ListParagraph"/>
@@ -4102,13 +3482,13 @@
       <w:pPr>
         <w:pStyle w:val="Heading3"/>
       </w:pPr>
-      <w:bookmarkStart w:id="34" w:name="BlockDescriptionsIMCSSizeXDesalt"/>
+      <w:bookmarkStart w:id="33" w:name="BlockDescriptionsIMCSSizeXDesalt"/>
       <w:r>
         <w:lastRenderedPageBreak/>
         <w:t>IMCS SizeX Desalt</w:t>
       </w:r>
     </w:p>
-    <w:bookmarkEnd w:id="34"/>
+    <w:bookmarkEnd w:id="33"/>
     <w:p>
       <w:pPr>
         <w:pStyle w:val="ListParagraph"/>
@@ -4402,12 +3782,12 @@
       <w:pPr>
         <w:pStyle w:val="Heading3"/>
       </w:pPr>
-      <w:bookmarkStart w:id="35" w:name="BlockDescriptionsIncubate"/>
+      <w:bookmarkStart w:id="34" w:name="BlockDescriptionsIncubate"/>
       <w:r>
         <w:t>Incubate</w:t>
       </w:r>
     </w:p>
-    <w:bookmarkEnd w:id="35"/>
+    <w:bookmarkEnd w:id="34"/>
     <w:p>
       <w:pPr>
         <w:pStyle w:val="ListParagraph"/>
@@ -4566,13 +3946,13 @@
       <w:pPr>
         <w:pStyle w:val="Heading3"/>
       </w:pPr>
-      <w:bookmarkStart w:id="36" w:name="BlockDescriptionsLiquidTransfer"/>
+      <w:bookmarkStart w:id="35" w:name="BlockDescriptionsLiquidTransfer"/>
       <w:r>
         <w:lastRenderedPageBreak/>
         <w:t>Liquid Transfer</w:t>
       </w:r>
     </w:p>
-    <w:bookmarkEnd w:id="36"/>
+    <w:bookmarkEnd w:id="35"/>
     <w:p>
       <w:pPr>
         <w:pStyle w:val="ListParagraph"/>
@@ -4769,12 +4149,12 @@
       <w:pPr>
         <w:pStyle w:val="Heading3"/>
       </w:pPr>
-      <w:bookmarkStart w:id="37" w:name="BlockDescriptionsMagneticBeads"/>
+      <w:bookmarkStart w:id="36" w:name="BlockDescriptionsMagneticBeads"/>
       <w:r>
         <w:t>Magnetic Beads</w:t>
       </w:r>
     </w:p>
-    <w:bookmarkEnd w:id="37"/>
+    <w:bookmarkEnd w:id="36"/>
     <w:p>
       <w:pPr>
         <w:pStyle w:val="ListParagraph"/>
@@ -5063,13 +4443,13 @@
       <w:pPr>
         <w:pStyle w:val="Heading3"/>
       </w:pPr>
-      <w:bookmarkStart w:id="38" w:name="BlockDescriptionsNotify"/>
+      <w:bookmarkStart w:id="37" w:name="BlockDescriptionsNotify"/>
       <w:r>
         <w:lastRenderedPageBreak/>
         <w:t>Notify</w:t>
       </w:r>
     </w:p>
-    <w:bookmarkEnd w:id="38"/>
+    <w:bookmarkEnd w:id="37"/>
     <w:p>
       <w:pPr>
         <w:pStyle w:val="ListParagraph"/>
@@ -5241,6 +4621,170 @@
     </w:p>
     <w:p>
       <w:pPr>
+        <w:pStyle w:val="ListParagraph"/>
+      </w:pPr>
+    </w:p>
+    <w:p>
+      <w:pPr>
+        <w:pStyle w:val="Heading3"/>
+      </w:pPr>
+      <w:bookmarkStart w:id="38" w:name="BlockDescriptionsPreloadLiquid"/>
+      <w:r>
+        <w:t>Preload Liquid</w:t>
+      </w:r>
+    </w:p>
+    <w:bookmarkEnd w:id="38"/>
+    <w:p>
+      <w:pPr>
+        <w:pStyle w:val="ListParagraph"/>
+      </w:pPr>
+      <w:r>
+        <w:rPr>
+          <w:noProof/>
+        </w:rPr>
+        <w:drawing>
+          <wp:inline distT="0" distB="0" distL="0" distR="0" wp14:anchorId="2A7EF4BD" wp14:editId="637FBC57">
+            <wp:extent cx="4993640" cy="413385"/>
+            <wp:effectExtent l="0" t="0" r="0" b="5715"/>
+            <wp:docPr id="9" name="Picture 9"/>
+            <wp:cNvGraphicFramePr>
+              <a:graphicFrameLocks xmlns:a="http://schemas.openxmlformats.org/drawingml/2006/main" noChangeAspect="1"/>
+            </wp:cNvGraphicFramePr>
+            <a:graphic xmlns:a="http://schemas.openxmlformats.org/drawingml/2006/main">
+              <a:graphicData uri="http://schemas.openxmlformats.org/drawingml/2006/picture">
+                <pic:pic xmlns:pic="http://schemas.openxmlformats.org/drawingml/2006/picture">
+                  <pic:nvPicPr>
+                    <pic:cNvPr id="0" name="Picture 2"/>
+                    <pic:cNvPicPr>
+                      <a:picLocks noChangeAspect="1" noChangeArrowheads="1"/>
+                    </pic:cNvPicPr>
+                  </pic:nvPicPr>
+                  <pic:blipFill>
+                    <a:blip r:embed="rId34">
+                      <a:extLst>
+                        <a:ext uri="{28A0092B-C50C-407E-A947-70E740481C1C}">
+                          <a14:useLocalDpi xmlns:a14="http://schemas.microsoft.com/office/drawing/2010/main" val="0"/>
+                        </a:ext>
+                      </a:extLst>
+                    </a:blip>
+                    <a:srcRect/>
+                    <a:stretch>
+                      <a:fillRect/>
+                    </a:stretch>
+                  </pic:blipFill>
+                  <pic:spPr bwMode="auto">
+                    <a:xfrm>
+                      <a:off x="0" y="0"/>
+                      <a:ext cx="5030592" cy="416444"/>
+                    </a:xfrm>
+                    <a:prstGeom prst="rect">
+                      <a:avLst/>
+                    </a:prstGeom>
+                    <a:noFill/>
+                    <a:ln>
+                      <a:noFill/>
+                    </a:ln>
+                  </pic:spPr>
+                </pic:pic>
+              </a:graphicData>
+            </a:graphic>
+          </wp:inline>
+        </w:drawing>
+      </w:r>
+    </w:p>
+    <w:p>
+      <w:pPr>
+        <w:pStyle w:val="ListParagraph"/>
+        <w:rPr>
+          <w:b/>
+          <w:bCs/>
+        </w:rPr>
+      </w:pPr>
+    </w:p>
+    <w:p>
+      <w:pPr>
+        <w:pStyle w:val="ListParagraph"/>
+      </w:pPr>
+      <w:r>
+        <w:rPr>
+          <w:b/>
+          <w:bCs/>
+        </w:rPr>
+        <w:t>Block Description:</w:t>
+      </w:r>
+      <w:r>
+        <w:t xml:space="preserve"> This block allows the user to inform the Hamilton that the given </w:t>
+      </w:r>
+      <w:r>
+        <w:rPr>
+          <w:b/>
+          <w:bCs/>
+        </w:rPr>
+        <w:t>Volume (</w:t>
+      </w:r>
+      <w:proofErr w:type="spellStart"/>
+      <w:r>
+        <w:rPr>
+          <w:b/>
+          <w:bCs/>
+        </w:rPr>
+        <w:t>uL</w:t>
+      </w:r>
+      <w:proofErr w:type="spellEnd"/>
+      <w:r>
+        <w:rPr>
+          <w:b/>
+          <w:bCs/>
+        </w:rPr>
+        <w:t>)</w:t>
+      </w:r>
+      <w:r>
+        <w:t xml:space="preserve"> is already present in the wells. This is important because well volume is tracked throughout the entire method execution.</w:t>
+      </w:r>
+    </w:p>
+    <w:p>
+      <w:pPr>
+        <w:pStyle w:val="ListParagraph"/>
+      </w:pPr>
+    </w:p>
+    <w:p>
+      <w:pPr>
+        <w:pStyle w:val="ListParagraph"/>
+      </w:pPr>
+      <w:r>
+        <w:rPr>
+          <w:b/>
+          <w:bCs/>
+        </w:rPr>
+        <w:t>Volume (</w:t>
+      </w:r>
+      <w:proofErr w:type="spellStart"/>
+      <w:r>
+        <w:rPr>
+          <w:b/>
+          <w:bCs/>
+        </w:rPr>
+        <w:t>uL</w:t>
+      </w:r>
+      <w:proofErr w:type="spellEnd"/>
+      <w:r>
+        <w:rPr>
+          <w:b/>
+          <w:bCs/>
+        </w:rPr>
+        <w:t xml:space="preserve">): </w:t>
+      </w:r>
+      <w:r>
+        <w:t>Can be a number or a worklist column</w:t>
+      </w:r>
+    </w:p>
+    <w:p>
+      <w:pPr>
+        <w:pStyle w:val="ListParagraph"/>
+      </w:pPr>
+    </w:p>
+    <w:p>
+      <w:pPr>
         <w:pStyle w:val="Heading3"/>
       </w:pPr>
       <w:bookmarkStart w:id="39" w:name="BlockDescriptionsVacuum"/>
@@ -5275,7 +4819,7 @@
                     </pic:cNvPicPr>
                   </pic:nvPicPr>
                   <pic:blipFill>
-                    <a:blip r:embed="rId34">
+                    <a:blip r:embed="rId35">
                       <a:extLst>
                         <a:ext uri="{28A0092B-C50C-407E-A947-70E740481C1C}">
                           <a14:useLocalDpi xmlns:a14="http://schemas.microsoft.com/office/drawing/2010/main" val="0"/>
@@ -5378,7 +4922,15 @@
           <w:b/>
           <w:bCs/>
         </w:rPr>
-        <w:t>Pressure Difference (</w:t>
+        <w:t xml:space="preserve">Pressure Difference </w:t>
+      </w:r>
+      <w:r>
+        <w:rPr>
+          <w:b/>
+          <w:bCs/>
+        </w:rPr>
+        <w:lastRenderedPageBreak/>
+        <w:t>(</w:t>
       </w:r>
       <w:proofErr w:type="spellStart"/>
       <w:r>
@@ -5627,201 +5179,6 @@
                 <pic:pic xmlns:pic="http://schemas.openxmlformats.org/drawingml/2006/picture">
                   <pic:nvPicPr>
                     <pic:cNvPr id="0" name="Picture 26"/>
-                    <pic:cNvPicPr>
-                      <a:picLocks noChangeAspect="1" noChangeArrowheads="1"/>
-                    </pic:cNvPicPr>
-                  </pic:nvPicPr>
-                  <pic:blipFill>
-                    <a:blip r:embed="rId35">
-                      <a:extLst>
-                        <a:ext uri="{28A0092B-C50C-407E-A947-70E740481C1C}">
-                          <a14:useLocalDpi xmlns:a14="http://schemas.microsoft.com/office/drawing/2010/main" val="0"/>
-                        </a:ext>
-                      </a:extLst>
-                    </a:blip>
-                    <a:srcRect/>
-                    <a:stretch>
-                      <a:fillRect/>
-                    </a:stretch>
-                  </pic:blipFill>
-                  <pic:spPr bwMode="auto">
-                    <a:xfrm>
-                      <a:off x="0" y="0"/>
-                      <a:ext cx="5033010" cy="787400"/>
-                    </a:xfrm>
-                    <a:prstGeom prst="rect">
-                      <a:avLst/>
-                    </a:prstGeom>
-                    <a:noFill/>
-                    <a:ln>
-                      <a:noFill/>
-                    </a:ln>
-                  </pic:spPr>
-                </pic:pic>
-              </a:graphicData>
-            </a:graphic>
-          </wp:inline>
-        </w:drawing>
-      </w:r>
-    </w:p>
-    <w:p>
-      <w:pPr>
-        <w:pStyle w:val="ListParagraph"/>
-        <w:rPr>
-          <w:b/>
-          <w:bCs/>
-        </w:rPr>
-      </w:pPr>
-    </w:p>
-    <w:p>
-      <w:pPr>
-        <w:pStyle w:val="ListParagraph"/>
-      </w:pPr>
-      <w:r>
-        <w:rPr>
-          <w:b/>
-          <w:bCs/>
-        </w:rPr>
-        <w:t>Block Description:</w:t>
-      </w:r>
-      <w:r>
-        <w:t xml:space="preserve"> This block modifies the </w:t>
-      </w:r>
-      <w:r>
-        <w:rPr>
-          <w:b/>
-          <w:bCs/>
-        </w:rPr>
-        <w:t>Source</w:t>
-      </w:r>
-      <w:r>
-        <w:t xml:space="preserve"> and parent plate sample knowledge to enable aliquoting. This means that if you perform a Liquid Transfer or Dilute block after this step, the sample location itself will be modified. This allows users to load sample in a single well of the </w:t>
-      </w:r>
-      <w:r>
-        <w:rPr>
-          <w:b/>
-          <w:bCs/>
-        </w:rPr>
-        <w:t>Source</w:t>
-      </w:r>
-      <w:r>
-        <w:t xml:space="preserve"> and aliquot into any number of different wells in the destination.</w:t>
-      </w:r>
-    </w:p>
-    <w:p>
-      <w:pPr>
-        <w:pStyle w:val="ListParagraph"/>
-      </w:pPr>
-    </w:p>
-    <w:p>
-      <w:pPr>
-        <w:pStyle w:val="ListParagraph"/>
-      </w:pPr>
-      <w:r>
-        <w:rPr>
-          <w:b/>
-          <w:bCs/>
-        </w:rPr>
-        <w:t>Source:</w:t>
-      </w:r>
-      <w:r>
-        <w:t xml:space="preserve"> Can be a plate name</w:t>
-      </w:r>
-    </w:p>
-    <w:p>
-      <w:pPr>
-        <w:pStyle w:val="ListParagraph"/>
-      </w:pPr>
-    </w:p>
-    <w:p>
-      <w:pPr>
-        <w:pStyle w:val="ListParagraph"/>
-      </w:pPr>
-      <w:r>
-        <w:rPr>
-          <w:b/>
-          <w:bCs/>
-        </w:rPr>
-        <w:t>Aspirate Location:</w:t>
-      </w:r>
-      <w:r>
-        <w:t xml:space="preserve"> Can be a worklist column</w:t>
-      </w:r>
-    </w:p>
-    <w:p>
-      <w:pPr>
-        <w:pStyle w:val="ListParagraph"/>
-      </w:pPr>
-    </w:p>
-    <w:p>
-      <w:pPr>
-        <w:pStyle w:val="ListParagraph"/>
-      </w:pPr>
-      <w:r>
-        <w:rPr>
-          <w:b/>
-          <w:bCs/>
-        </w:rPr>
-        <w:t>Start Position:</w:t>
-      </w:r>
-      <w:r>
-        <w:t xml:space="preserve"> This specifies how the sample knowledge is changed</w:t>
-      </w:r>
-      <w:r>
-        <w:t xml:space="preserve">. Sample Start Position means that the </w:t>
-      </w:r>
-      <w:r>
-        <w:rPr>
-          <w:b/>
-          <w:bCs/>
-        </w:rPr>
-        <w:t>Source</w:t>
-      </w:r>
-      <w:r>
-        <w:t xml:space="preserve"> is expected to be loaded at the chosen sample start location. Plate Start Position means that the </w:t>
-      </w:r>
-      <w:r>
-        <w:rPr>
-          <w:b/>
-          <w:bCs/>
-        </w:rPr>
-        <w:t>Source</w:t>
-      </w:r>
-      <w:r>
-        <w:t xml:space="preserve"> is expected to be loaded in the first well.</w:t>
-      </w:r>
-    </w:p>
-    <w:p>
-      <w:pPr>
-        <w:pStyle w:val="Heading3"/>
-      </w:pPr>
-      <w:bookmarkStart w:id="42" w:name="BlockDescriptionsPool"/>
-      <w:r>
-        <w:t>Pool</w:t>
-      </w:r>
-    </w:p>
-    <w:bookmarkEnd w:id="42"/>
-    <w:p>
-      <w:pPr>
-        <w:pStyle w:val="ListParagraph"/>
-      </w:pPr>
-      <w:r>
-        <w:rPr>
-          <w:noProof/>
-        </w:rPr>
-        <w:drawing>
-          <wp:inline distT="0" distB="0" distL="0" distR="0" wp14:anchorId="22A732C3" wp14:editId="5D5DC8B5">
-            <wp:extent cx="5033010" cy="787400"/>
-            <wp:effectExtent l="0" t="0" r="0" b="0"/>
-            <wp:docPr id="38" name="Picture 38"/>
-            <wp:cNvGraphicFramePr>
-              <a:graphicFrameLocks xmlns:a="http://schemas.openxmlformats.org/drawingml/2006/main" noChangeAspect="1"/>
-            </wp:cNvGraphicFramePr>
-            <a:graphic xmlns:a="http://schemas.openxmlformats.org/drawingml/2006/main">
-              <a:graphicData uri="http://schemas.openxmlformats.org/drawingml/2006/picture">
-                <pic:pic xmlns:pic="http://schemas.openxmlformats.org/drawingml/2006/picture">
-                  <pic:nvPicPr>
-                    <pic:cNvPr id="0" name="Picture 27"/>
                     <pic:cNvPicPr>
                       <a:picLocks noChangeAspect="1" noChangeArrowheads="1"/>
                     </pic:cNvPicPr>
@@ -5880,14 +5237,7 @@
         <w:t>Block Description:</w:t>
       </w:r>
       <w:r>
-        <w:rPr>
-          <w:b/>
-          <w:bCs/>
-        </w:rPr>
-        <w:t xml:space="preserve"> </w:t>
-      </w:r>
-      <w:r>
-        <w:t xml:space="preserve">This block modifies the </w:t>
+        <w:t xml:space="preserve"> This block modifies the </w:t>
       </w:r>
       <w:r>
         <w:rPr>
@@ -5897,7 +5247,7 @@
         <w:t>Source</w:t>
       </w:r>
       <w:r>
-        <w:t xml:space="preserve"> and parent plate sample knowledge to enable pooling. This means that if you perform a Liquid Transfer or Dilute block after this step, the sample location itself will be modified. This allows users to take sample from any number of different wells in the </w:t>
+        <w:t xml:space="preserve"> and parent plate sample knowledge to enable aliquoting. This means that if you perform a Liquid Transfer or Dilute block after this step, the sample location itself will be modified. This allows users to load sample in a single well of the </w:t>
       </w:r>
       <w:r>
         <w:rPr>
@@ -5907,7 +5257,7 @@
         <w:t>Source</w:t>
       </w:r>
       <w:r>
-        <w:t xml:space="preserve"> and pool into a single well in the destination.</w:t>
+        <w:t xml:space="preserve"> and aliquot into any number of different wells in the destination.</w:t>
       </w:r>
     </w:p>
     <w:p>
@@ -5927,55 +5277,37 @@
         <w:t>Source:</w:t>
       </w:r>
       <w:r>
-        <w:rPr>
-          <w:b/>
-          <w:bCs/>
-        </w:rPr>
-        <w:t xml:space="preserve"> </w:t>
-      </w:r>
-      <w:r>
-        <w:t>Can be a plate name</w:t>
-      </w:r>
-    </w:p>
-    <w:p>
-      <w:pPr>
-        <w:pStyle w:val="ListParagraph"/>
-      </w:pPr>
-    </w:p>
-    <w:p>
-      <w:pPr>
-        <w:pStyle w:val="ListParagraph"/>
-      </w:pPr>
-      <w:r>
-        <w:rPr>
-          <w:b/>
-          <w:bCs/>
-        </w:rPr>
-        <w:t>Dispense Location:</w:t>
-      </w:r>
-      <w:r>
-        <w:rPr>
-          <w:b/>
-          <w:bCs/>
-        </w:rPr>
-        <w:t xml:space="preserve"> </w:t>
-      </w:r>
-      <w:r>
-        <w:t>Can be a worklist column</w:t>
-      </w:r>
-    </w:p>
-    <w:p>
-      <w:pPr>
-        <w:pStyle w:val="ListParagraph"/>
-      </w:pPr>
-    </w:p>
-    <w:p>
-      <w:pPr>
-        <w:pStyle w:val="ListParagraph"/>
-        <w:rPr>
-          <w:b/>
-          <w:bCs/>
-        </w:rPr>
+        <w:t xml:space="preserve"> Can be a plate name</w:t>
+      </w:r>
+    </w:p>
+    <w:p>
+      <w:pPr>
+        <w:pStyle w:val="ListParagraph"/>
+      </w:pPr>
+    </w:p>
+    <w:p>
+      <w:pPr>
+        <w:pStyle w:val="ListParagraph"/>
+      </w:pPr>
+      <w:r>
+        <w:rPr>
+          <w:b/>
+          <w:bCs/>
+        </w:rPr>
+        <w:t>Aspirate Location:</w:t>
+      </w:r>
+      <w:r>
+        <w:t xml:space="preserve"> Can be a worklist column</w:t>
+      </w:r>
+    </w:p>
+    <w:p>
+      <w:pPr>
+        <w:pStyle w:val="ListParagraph"/>
+      </w:pPr>
+    </w:p>
+    <w:p>
+      <w:pPr>
+        <w:pStyle w:val="ListParagraph"/>
       </w:pPr>
       <w:r>
         <w:rPr>
@@ -5985,14 +5317,10 @@
         <w:t>Start Position:</w:t>
       </w:r>
       <w:r>
-        <w:rPr>
-          <w:b/>
-          <w:bCs/>
-        </w:rPr>
-        <w:t xml:space="preserve"> </w:t>
-      </w:r>
-      <w:r>
-        <w:t xml:space="preserve">This specifies how the sample knowledge is changed. Sample Start Position means that the </w:t>
+        <w:t xml:space="preserve"> This specifies how the sample knowledge is changed</w:t>
+      </w:r>
+      <w:r>
+        <w:t xml:space="preserve">. Sample Start Position means that the </w:t>
       </w:r>
       <w:r>
         <w:rPr>
@@ -6002,11 +5330,7 @@
         <w:t>Source</w:t>
       </w:r>
       <w:r>
-        <w:t xml:space="preserve"> is expected to be loaded at the chosen sample start </w:t>
-      </w:r>
-      <w:r>
-        <w:lastRenderedPageBreak/>
-        <w:t xml:space="preserve">location. Plate Start Position means that the </w:t>
+        <w:t xml:space="preserve"> is expected to be loaded at the chosen sample start location. Plate Start Position means that the </w:t>
       </w:r>
       <w:r>
         <w:rPr>
@@ -6023,12 +5347,12 @@
       <w:pPr>
         <w:pStyle w:val="Heading3"/>
       </w:pPr>
-      <w:bookmarkStart w:id="43" w:name="BlockDescriptionsPreloadLiquid"/>
-      <w:r>
-        <w:t>Preload Liquid</w:t>
-      </w:r>
-    </w:p>
-    <w:bookmarkEnd w:id="43"/>
+      <w:bookmarkStart w:id="42" w:name="BlockDescriptionsPool"/>
+      <w:r>
+        <w:t>Pool</w:t>
+      </w:r>
+    </w:p>
+    <w:bookmarkEnd w:id="42"/>
     <w:p>
       <w:pPr>
         <w:pStyle w:val="ListParagraph"/>
@@ -6038,10 +5362,10 @@
           <w:noProof/>
         </w:rPr>
         <w:drawing>
-          <wp:inline distT="0" distB="0" distL="0" distR="0" wp14:anchorId="6384D87E" wp14:editId="355B4FD9">
-            <wp:extent cx="5009515" cy="413385"/>
-            <wp:effectExtent l="0" t="0" r="635" b="5715"/>
-            <wp:docPr id="1" name="Picture 1"/>
+          <wp:inline distT="0" distB="0" distL="0" distR="0" wp14:anchorId="22A732C3" wp14:editId="5D5DC8B5">
+            <wp:extent cx="5033010" cy="787400"/>
+            <wp:effectExtent l="0" t="0" r="0" b="0"/>
+            <wp:docPr id="38" name="Picture 38"/>
             <wp:cNvGraphicFramePr>
               <a:graphicFrameLocks xmlns:a="http://schemas.openxmlformats.org/drawingml/2006/main" noChangeAspect="1"/>
             </wp:cNvGraphicFramePr>
@@ -6049,7 +5373,7 @@
               <a:graphicData uri="http://schemas.openxmlformats.org/drawingml/2006/picture">
                 <pic:pic xmlns:pic="http://schemas.openxmlformats.org/drawingml/2006/picture">
                   <pic:nvPicPr>
-                    <pic:cNvPr id="0" name="Picture 1"/>
+                    <pic:cNvPr id="0" name="Picture 27"/>
                     <pic:cNvPicPr>
                       <a:picLocks noChangeAspect="1" noChangeArrowheads="1"/>
                     </pic:cNvPicPr>
@@ -6070,7 +5394,7 @@
                   <pic:spPr bwMode="auto">
                     <a:xfrm>
                       <a:off x="0" y="0"/>
-                      <a:ext cx="5009515" cy="413385"/>
+                      <a:ext cx="5033010" cy="787400"/>
                     </a:xfrm>
                     <a:prstGeom prst="rect">
                       <a:avLst/>
@@ -6108,68 +5432,6 @@
         <w:t>Block Description:</w:t>
       </w:r>
       <w:r>
-        <w:t xml:space="preserve"> This block allows the user to inform the Hamilton that the given </w:t>
-      </w:r>
-      <w:r>
-        <w:rPr>
-          <w:b/>
-          <w:bCs/>
-        </w:rPr>
-        <w:t>Volume (</w:t>
-      </w:r>
-      <w:proofErr w:type="spellStart"/>
-      <w:r>
-        <w:rPr>
-          <w:b/>
-          <w:bCs/>
-        </w:rPr>
-        <w:t>uL</w:t>
-      </w:r>
-      <w:proofErr w:type="spellEnd"/>
-      <w:r>
-        <w:rPr>
-          <w:b/>
-          <w:bCs/>
-        </w:rPr>
-        <w:t>)</w:t>
-      </w:r>
-      <w:r>
-        <w:t xml:space="preserve"> is already present in the wells. This is important because well volume is tracked throughout the entire method execution.</w:t>
-      </w:r>
-    </w:p>
-    <w:p>
-      <w:pPr>
-        <w:pStyle w:val="ListParagraph"/>
-      </w:pPr>
-    </w:p>
-    <w:p>
-      <w:pPr>
-        <w:pStyle w:val="ListParagraph"/>
-      </w:pPr>
-      <w:r>
-        <w:rPr>
-          <w:b/>
-          <w:bCs/>
-        </w:rPr>
-        <w:t>Volume (</w:t>
-      </w:r>
-      <w:proofErr w:type="spellStart"/>
-      <w:r>
-        <w:rPr>
-          <w:b/>
-          <w:bCs/>
-        </w:rPr>
-        <w:t>uL</w:t>
-      </w:r>
-      <w:proofErr w:type="spellEnd"/>
-      <w:r>
-        <w:rPr>
-          <w:b/>
-          <w:bCs/>
-        </w:rPr>
-        <w:t>):</w:t>
-      </w:r>
-      <w:r>
         <w:rPr>
           <w:b/>
           <w:bCs/>
@@ -6177,37 +5439,162 @@
         <w:t xml:space="preserve"> </w:t>
       </w:r>
       <w:r>
-        <w:t>Can be a number or a worklist column</w:t>
+        <w:t xml:space="preserve">This block modifies the </w:t>
+      </w:r>
+      <w:r>
+        <w:rPr>
+          <w:b/>
+          <w:bCs/>
+        </w:rPr>
+        <w:t>Source</w:t>
+      </w:r>
+      <w:r>
+        <w:t xml:space="preserve"> and parent plate sample knowledge to enable pooling. This means that if you perform a Liquid Transfer or Dilute block after this step, the sample location itself will be modified. This allows users to take sample from any number of different wells in the </w:t>
+      </w:r>
+      <w:r>
+        <w:rPr>
+          <w:b/>
+          <w:bCs/>
+        </w:rPr>
+        <w:t>Source</w:t>
+      </w:r>
+      <w:r>
+        <w:t xml:space="preserve"> and pool into a single well in the destination.</w:t>
+      </w:r>
+    </w:p>
+    <w:p>
+      <w:pPr>
+        <w:pStyle w:val="ListParagraph"/>
+      </w:pPr>
+    </w:p>
+    <w:p>
+      <w:pPr>
+        <w:pStyle w:val="ListParagraph"/>
+      </w:pPr>
+      <w:r>
+        <w:rPr>
+          <w:b/>
+          <w:bCs/>
+        </w:rPr>
+        <w:t>Source:</w:t>
+      </w:r>
+      <w:r>
+        <w:rPr>
+          <w:b/>
+          <w:bCs/>
+        </w:rPr>
+        <w:t xml:space="preserve"> </w:t>
+      </w:r>
+      <w:r>
+        <w:t>Can be a plate name</w:t>
+      </w:r>
+    </w:p>
+    <w:p>
+      <w:pPr>
+        <w:pStyle w:val="ListParagraph"/>
+      </w:pPr>
+    </w:p>
+    <w:p>
+      <w:pPr>
+        <w:pStyle w:val="ListParagraph"/>
+      </w:pPr>
+      <w:r>
+        <w:rPr>
+          <w:b/>
+          <w:bCs/>
+        </w:rPr>
+        <w:t>Dispense Location:</w:t>
+      </w:r>
+      <w:r>
+        <w:rPr>
+          <w:b/>
+          <w:bCs/>
+        </w:rPr>
+        <w:t xml:space="preserve"> </w:t>
+      </w:r>
+      <w:r>
+        <w:t>Can be a worklist column</w:t>
+      </w:r>
+    </w:p>
+    <w:p>
+      <w:pPr>
+        <w:pStyle w:val="ListParagraph"/>
+      </w:pPr>
+    </w:p>
+    <w:p>
+      <w:pPr>
+        <w:pStyle w:val="ListParagraph"/>
+        <w:rPr>
+          <w:b/>
+          <w:bCs/>
+        </w:rPr>
+      </w:pPr>
+      <w:r>
+        <w:rPr>
+          <w:b/>
+          <w:bCs/>
+        </w:rPr>
+        <w:t>Start Position:</w:t>
+      </w:r>
+      <w:r>
+        <w:rPr>
+          <w:b/>
+          <w:bCs/>
+        </w:rPr>
+        <w:t xml:space="preserve"> </w:t>
+      </w:r>
+      <w:r>
+        <w:t xml:space="preserve">This specifies how the sample knowledge is changed. Sample Start Position means that the </w:t>
+      </w:r>
+      <w:r>
+        <w:rPr>
+          <w:b/>
+          <w:bCs/>
+        </w:rPr>
+        <w:t>Source</w:t>
+      </w:r>
+      <w:r>
+        <w:t xml:space="preserve"> is expected to be loaded at the chosen sample start location. Plate Start Position means that the </w:t>
+      </w:r>
+      <w:r>
+        <w:rPr>
+          <w:b/>
+          <w:bCs/>
+        </w:rPr>
+        <w:t>Source</w:t>
+      </w:r>
+      <w:r>
+        <w:t xml:space="preserve"> is expected to be loaded in the first well.</w:t>
       </w:r>
     </w:p>
     <w:p>
       <w:pPr>
         <w:pStyle w:val="Heading1"/>
       </w:pPr>
-      <w:bookmarkStart w:id="44" w:name="MethodRun"/>
+      <w:bookmarkStart w:id="43" w:name="MethodRun"/>
       <w:r>
         <w:t>Run a method</w:t>
       </w:r>
     </w:p>
+    <w:bookmarkEnd w:id="43"/>
+    <w:p>
+      <w:pPr>
+        <w:pStyle w:val="NoSpacing"/>
+      </w:pPr>
+      <w:r>
+        <w:t>Work in Progress</w:t>
+      </w:r>
+    </w:p>
+    <w:p>
+      <w:pPr>
+        <w:pStyle w:val="Heading1"/>
+      </w:pPr>
+      <w:bookmarkStart w:id="44" w:name="MethodTroubleshooting"/>
+      <w:r>
+        <w:t>Troubleshooting</w:t>
+      </w:r>
+    </w:p>
     <w:bookmarkEnd w:id="44"/>
-    <w:p>
-      <w:pPr>
-        <w:pStyle w:val="NoSpacing"/>
-      </w:pPr>
-      <w:r>
-        <w:t>Work in Progress</w:t>
-      </w:r>
-    </w:p>
-    <w:p>
-      <w:pPr>
-        <w:pStyle w:val="Heading1"/>
-      </w:pPr>
-      <w:bookmarkStart w:id="45" w:name="MethodTroubleshooting"/>
-      <w:r>
-        <w:t>Troubleshooting</w:t>
-      </w:r>
-    </w:p>
-    <w:bookmarkEnd w:id="45"/>
     <w:p>
       <w:pPr>
         <w:pStyle w:val="NoSpacing"/>
@@ -6348,30 +5735,6 @@
       </w:pPr>
     </w:p>
   </w:comment>
-  <w:comment w:id="17" w:author="Dilay, Viktoriya" w:date="2022-05-13T08:42:00Z" w:initials="DV">
-    <w:p>
-      <w:pPr>
-        <w:pStyle w:val="CommentText"/>
-      </w:pPr>
-      <w:r>
-        <w:rPr>
-          <w:rStyle w:val="CommentReference"/>
-        </w:rPr>
-        <w:annotationRef/>
-      </w:r>
-      <w:r>
-        <w:t xml:space="preserve">Delete </w:t>
-      </w:r>
-    </w:p>
-    <w:p>
-      <w:pPr>
-        <w:pStyle w:val="CommentText"/>
-      </w:pPr>
-      <w:r>
-        <w:t>Just go “Above, the sample plate has no…”</w:t>
-      </w:r>
-    </w:p>
-  </w:comment>
 </w:comments>
 </file>
 
@@ -6382,7 +5745,6 @@
   <w15:commentEx w15:paraId="6F1E63C7" w15:done="1"/>
   <w15:commentEx w15:paraId="2BECA537" w15:paraIdParent="6F1E63C7" w15:done="1"/>
   <w15:commentEx w15:paraId="7779C9F6" w15:paraIdParent="6F1E63C7" w15:done="1"/>
-  <w15:commentEx w15:paraId="13EA8B39" w15:done="0"/>
 </w15:commentsEx>
 </file>
 
@@ -6393,7 +5755,6 @@
   <w16cex:commentExtensible w16cex:durableId="2628B3E4" w16cex:dateUtc="2022-05-13T15:39:00Z"/>
   <w16cex:commentExtensible w16cex:durableId="2628B5B0" w16cex:dateUtc="2022-05-13T15:47:00Z"/>
   <w16cex:commentExtensible w16cex:durableId="2628B890" w16cex:dateUtc="2022-05-13T15:59:00Z"/>
-  <w16cex:commentExtensible w16cex:durableId="2628B479" w16cex:dateUtc="2022-05-13T15:42:00Z"/>
 </w16cex:commentsExtensible>
 </file>
 
@@ -6404,7 +5765,6 @@
   <w16cid:commentId w16cid:paraId="6F1E63C7" w16cid:durableId="2628B3E4"/>
   <w16cid:commentId w16cid:paraId="2BECA537" w16cid:durableId="2628B5B0"/>
   <w16cid:commentId w16cid:paraId="7779C9F6" w16cid:durableId="2628B890"/>
-  <w16cid:commentId w16cid:paraId="13EA8B39" w16cid:durableId="2628B479"/>
 </w16cid:commentsIds>
 </file>
 
@@ -7221,14 +6581,27 @@
           <w:r>
             <w:t xml:space="preserve"> of </w:t>
           </w:r>
-          <w:fldSimple w:instr=" NUMPAGES ">
-            <w:r>
-              <w:rPr>
-                <w:noProof/>
-              </w:rPr>
-              <w:t>11</w:t>
-            </w:r>
-          </w:fldSimple>
+          <w:r>
+            <w:fldChar w:fldCharType="begin"/>
+          </w:r>
+          <w:r>
+            <w:instrText xml:space="preserve"> NUMPAGES </w:instrText>
+          </w:r>
+          <w:r>
+            <w:fldChar w:fldCharType="separate"/>
+          </w:r>
+          <w:r>
+            <w:rPr>
+              <w:noProof/>
+            </w:rPr>
+            <w:t>11</w:t>
+          </w:r>
+          <w:r>
+            <w:rPr>
+              <w:noProof/>
+            </w:rPr>
+            <w:fldChar w:fldCharType="end"/>
+          </w:r>
         </w:p>
       </w:tc>
     </w:tr>
@@ -11392,12 +10765,6 @@
 </file>
 
 <file path=customXml/item1.xml><?xml version="1.0" encoding="utf-8"?>
-<p:properties xmlns:p="http://schemas.microsoft.com/office/2006/metadata/properties" xmlns:xsi="http://www.w3.org/2001/XMLSchema-instance">
-  <documentManagement/>
-</p:properties>
-</file>
-
-<file path=customXml/item2.xml><?xml version="1.0" encoding="utf-8"?>
 <?mso-contentType ?>
 <FormTemplates xmlns="http://schemas.microsoft.com/sharepoint/v3/contenttype/forms">
   <Display>DocumentLibraryForm</Display>
@@ -11406,7 +10773,17 @@
 </FormTemplates>
 </file>
 
+<file path=customXml/item2.xml><?xml version="1.0" encoding="utf-8"?>
+<p:properties xmlns:p="http://schemas.microsoft.com/office/2006/metadata/properties" xmlns:xsi="http://www.w3.org/2001/XMLSchema-instance">
+  <documentManagement/>
+</p:properties>
+</file>
+
 <file path=customXml/item3.xml><?xml version="1.0" encoding="utf-8"?>
+<b:Sources xmlns:b="http://schemas.openxmlformats.org/officeDocument/2006/bibliography" xmlns="http://schemas.openxmlformats.org/officeDocument/2006/bibliography" SelectedStyle="\APA.XSL" StyleName="APA"/>
+</file>
+
+<file path=customXml/item4.xml><?xml version="1.0" encoding="utf-8"?>
 <ct:contentTypeSchema xmlns:ct="http://schemas.microsoft.com/office/2006/metadata/contentType" xmlns:ma="http://schemas.microsoft.com/office/2006/metadata/properties/metaAttributes" ct:_="" ma:_="" ma:contentTypeName="Document" ma:contentTypeID="0x010100C42882BD753E61428571280CA7AC62F1" ma:contentTypeVersion="4" ma:contentTypeDescription="Create a new document." ma:contentTypeScope="" ma:versionID="69a74d4fc3c2d4ce97a8f7217952308e">
   <xsd:schema xmlns:xsd="http://www.w3.org/2001/XMLSchema" xmlns:xs="http://www.w3.org/2001/XMLSchema" xmlns:p="http://schemas.microsoft.com/office/2006/metadata/properties" xmlns:ns2="04550f4b-cf16-427d-819e-1f0e7ada5c82" targetNamespace="http://schemas.microsoft.com/office/2006/metadata/properties" ma:root="true" ma:fieldsID="6e49650653ecce9fb8c2b4a0a8e967f6" ns2:_="">
     <xsd:import namespace="04550f4b-cf16-427d-819e-1f0e7ada5c82"/>
@@ -11552,11 +10929,15 @@
 </ct:contentTypeSchema>
 </file>
 
-<file path=customXml/item4.xml><?xml version="1.0" encoding="utf-8"?>
-<b:Sources xmlns:b="http://schemas.openxmlformats.org/officeDocument/2006/bibliography" xmlns="http://schemas.openxmlformats.org/officeDocument/2006/bibliography" SelectedStyle="\APA.XSL" StyleName="APA"/>
+<file path=customXml/itemProps1.xml><?xml version="1.0" encoding="utf-8"?>
+<ds:datastoreItem xmlns:ds="http://schemas.openxmlformats.org/officeDocument/2006/customXml" ds:itemID="{A62C1947-D3D2-4646-8F86-819E8A63F964}">
+  <ds:schemaRefs>
+    <ds:schemaRef ds:uri="http://schemas.microsoft.com/sharepoint/v3/contenttype/forms"/>
+  </ds:schemaRefs>
+</ds:datastoreItem>
 </file>
 
-<file path=customXml/itemProps1.xml><?xml version="1.0" encoding="utf-8"?>
+<file path=customXml/itemProps2.xml><?xml version="1.0" encoding="utf-8"?>
 <ds:datastoreItem xmlns:ds="http://schemas.openxmlformats.org/officeDocument/2006/customXml" ds:itemID="{334DB941-C40B-483B-A580-C9DDA5BDA887}">
   <ds:schemaRefs>
     <ds:schemaRef ds:uri="http://schemas.microsoft.com/office/infopath/2007/PartnerControls"/>
@@ -11572,15 +10953,15 @@
 </ds:datastoreItem>
 </file>
 
-<file path=customXml/itemProps2.xml><?xml version="1.0" encoding="utf-8"?>
-<ds:datastoreItem xmlns:ds="http://schemas.openxmlformats.org/officeDocument/2006/customXml" ds:itemID="{A62C1947-D3D2-4646-8F86-819E8A63F964}">
+<file path=customXml/itemProps3.xml><?xml version="1.0" encoding="utf-8"?>
+<ds:datastoreItem xmlns:ds="http://schemas.openxmlformats.org/officeDocument/2006/customXml" ds:itemID="{07FD55BC-8901-4F27-BF5C-F146C4021D47}">
   <ds:schemaRefs>
-    <ds:schemaRef ds:uri="http://schemas.microsoft.com/sharepoint/v3/contenttype/forms"/>
+    <ds:schemaRef ds:uri="http://schemas.openxmlformats.org/officeDocument/2006/bibliography"/>
   </ds:schemaRefs>
 </ds:datastoreItem>
 </file>
 
-<file path=customXml/itemProps3.xml><?xml version="1.0" encoding="utf-8"?>
+<file path=customXml/itemProps4.xml><?xml version="1.0" encoding="utf-8"?>
 <ds:datastoreItem xmlns:ds="http://schemas.openxmlformats.org/officeDocument/2006/customXml" ds:itemID="{85F3C689-7D83-4772-B0C6-7A897D6E1460}">
   <ds:schemaRefs>
     <ds:schemaRef ds:uri="http://schemas.microsoft.com/office/2006/metadata/contentType"/>
@@ -11596,12 +10977,4 @@
     <ds:schemaRef ds:uri="http://schemas.microsoft.com/internal/obd"/>
   </ds:schemaRefs>
 </ds:datastoreItem>
-</file>
-
-<file path=customXml/itemProps4.xml><?xml version="1.0" encoding="utf-8"?>
-<ds:datastoreItem xmlns:ds="http://schemas.openxmlformats.org/officeDocument/2006/customXml" ds:itemID="{07FD55BC-8901-4F27-BF5C-F146C4021D47}">
-  <ds:schemaRefs>
-    <ds:schemaRef ds:uri="http://schemas.openxmlformats.org/officeDocument/2006/bibliography"/>
-  </ds:schemaRefs>
-</ds:datastoreItem>
 </file>
</xml_diff>

<commit_message>
Updating the Serial Dilution originally made for Kate to also suit Ron.
</commit_message>
<xml_diff>
--- a/Help Documents/Methods Help Document.docx
+++ b/Help Documents/Methods Help Document.docx
@@ -462,7 +462,44 @@
         <w:pStyle w:val="Heading3"/>
       </w:pPr>
       <w:r>
-        <w:t>Worklist Sheet</w:t>
+        <w:t>Method Overview Sheet</w:t>
+      </w:r>
+    </w:p>
+    <w:p>
+      <w:pPr>
+        <w:pStyle w:val="ListParagraph"/>
+      </w:pPr>
+      <w:r>
+        <w:t xml:space="preserve">The Method Overview sheet contains information related to your method. For example, what is the lowest and highest starting concentration. What is the expected final concentration and volume of the sample and is the method scaled and by how </w:t>
+      </w:r>
+      <w:proofErr w:type="gramStart"/>
+      <w:r>
+        <w:t>much.</w:t>
+      </w:r>
+      <w:proofErr w:type="gramEnd"/>
+      <w:r>
+        <w:t xml:space="preserve"> This information should be made in slide form then an image copied into this sheet to enhance readability. </w:t>
+      </w:r>
+    </w:p>
+    <w:p>
+      <w:pPr>
+        <w:pStyle w:val="ListParagraph"/>
+      </w:pPr>
+    </w:p>
+    <w:p>
+      <w:pPr>
+        <w:pStyle w:val="ListParagraph"/>
+      </w:pPr>
+    </w:p>
+    <w:p>
+      <w:pPr>
+        <w:pStyle w:val="Heading3"/>
+      </w:pPr>
+      <w:r>
+        <w:t>Worklist Shee</w:t>
+      </w:r>
+      <w:r>
+        <w:t>t</w:t>
       </w:r>
     </w:p>
     <w:p>
@@ -587,29 +624,38 @@
         <w:pStyle w:val="ListParagraph"/>
       </w:pPr>
       <w:r>
-        <w:t xml:space="preserve">As you test and validate your method you will notice a </w:t>
-      </w:r>
-      <w:proofErr w:type="spellStart"/>
-      <w:r>
-        <w:t>TestLog</w:t>
-      </w:r>
-      <w:proofErr w:type="spellEnd"/>
-      <w:r>
-        <w:t xml:space="preserve"> and </w:t>
-      </w:r>
-      <w:proofErr w:type="spellStart"/>
-      <w:r>
-        <w:t>RunLog</w:t>
-      </w:r>
-      <w:proofErr w:type="spellEnd"/>
+        <w:t>As you test and validate your method you will notice a Test</w:t>
+      </w:r>
+      <w:r>
+        <w:t xml:space="preserve"> </w:t>
+      </w:r>
+      <w:r>
+        <w:t>Log</w:t>
+      </w:r>
+      <w:r>
+        <w:t xml:space="preserve">, </w:t>
+      </w:r>
+      <w:r>
+        <w:t>Run</w:t>
+      </w:r>
+      <w:r>
+        <w:t xml:space="preserve"> </w:t>
+      </w:r>
+      <w:r>
+        <w:t>Log</w:t>
+      </w:r>
+      <w:r>
+        <w:t xml:space="preserve">, and </w:t>
+      </w:r>
+      <w:r>
+        <w:t>Final Plate Volumes</w:t>
+      </w:r>
       <w:r>
         <w:t xml:space="preserve"> sheet. Additionally, a </w:t>
       </w:r>
-      <w:proofErr w:type="spellStart"/>
-      <w:r>
-        <w:t>PrepList</w:t>
-      </w:r>
-      <w:proofErr w:type="spellEnd"/>
+      <w:r>
+        <w:t>Preparation List</w:t>
+      </w:r>
       <w:r>
         <w:t xml:space="preserve"> sheet may appear. These sheets are automatically generated by the ABN python interface. Reading a Log sheet will be covered in depth in ___LOGS___.</w:t>
       </w:r>
@@ -666,29 +712,7 @@
         <w:pStyle w:val="ListParagraph"/>
       </w:pPr>
       <w:r>
-        <w:t xml:space="preserve">Blocks is the term to describe all Pathways, Actions, and Modifiers. They are designed to convey information in a </w:t>
-      </w:r>
-      <w:commentRangeStart w:id="10"/>
-      <w:commentRangeStart w:id="11"/>
-      <w:r>
-        <w:t>human readable sequence of events</w:t>
-      </w:r>
-      <w:commentRangeEnd w:id="10"/>
-      <w:r>
-        <w:rPr>
-          <w:rStyle w:val="CommentReference"/>
-        </w:rPr>
-        <w:commentReference w:id="10"/>
-      </w:r>
-      <w:commentRangeEnd w:id="11"/>
-      <w:r>
-        <w:rPr>
-          <w:rStyle w:val="CommentReference"/>
-        </w:rPr>
-        <w:commentReference w:id="11"/>
-      </w:r>
-      <w:r>
-        <w:t>. Manual sample preparation can</w:t>
+        <w:t>Blocks is the term to describe all Pathways, Actions, and Modifiers. They are designed to convey information in a human readable sequence of events. Manual sample preparation can</w:t>
       </w:r>
       <w:r>
         <w:t>, similarly,</w:t>
@@ -759,7 +783,7 @@
                     </pic:cNvPicPr>
                   </pic:nvPicPr>
                   <pic:blipFill>
-                    <a:blip r:embed="rId17">
+                    <a:blip r:embed="rId13">
                       <a:extLst>
                         <a:ext uri="{28A0092B-C50C-407E-A947-70E740481C1C}">
                           <a14:useLocalDpi xmlns:a14="http://schemas.microsoft.com/office/drawing/2010/main" val="0"/>
@@ -795,48 +819,18 @@
       <w:pPr>
         <w:pStyle w:val="Heading3"/>
       </w:pPr>
-      <w:bookmarkStart w:id="12" w:name="MethodCreationBlocksInterface"/>
+      <w:bookmarkStart w:id="10" w:name="MethodCreationBlocksInterface"/>
       <w:r>
         <w:t>Worklist Interface</w:t>
       </w:r>
     </w:p>
-    <w:bookmarkEnd w:id="12"/>
-    <w:p>
-      <w:pPr>
-        <w:pStyle w:val="ListParagraph"/>
-      </w:pPr>
-      <w:r>
-        <w:t xml:space="preserve">Blocks can interface directly to a sample worklist, which allows blocks to treat samples </w:t>
-      </w:r>
-      <w:commentRangeStart w:id="13"/>
-      <w:commentRangeStart w:id="14"/>
-      <w:commentRangeStart w:id="15"/>
-      <w:r>
-        <w:t>uniquely during processing</w:t>
-      </w:r>
-      <w:commentRangeEnd w:id="13"/>
-      <w:r>
-        <w:rPr>
-          <w:rStyle w:val="CommentReference"/>
-        </w:rPr>
-        <w:commentReference w:id="13"/>
-      </w:r>
-      <w:commentRangeEnd w:id="14"/>
-      <w:r>
-        <w:rPr>
-          <w:rStyle w:val="CommentReference"/>
-        </w:rPr>
-        <w:commentReference w:id="14"/>
-      </w:r>
-      <w:commentRangeEnd w:id="15"/>
-      <w:r>
-        <w:rPr>
-          <w:rStyle w:val="CommentReference"/>
-        </w:rPr>
-        <w:commentReference w:id="15"/>
-      </w:r>
-      <w:r>
-        <w:t>. The primary use of the worklist interface is to enable development type workflows on automated systems. This goes against the thought process of automation where automation does a single method and does it consistently. ABN makes all the guarantees of a typical automation method but unlocks the full potential for developmen</w:t>
+    <w:bookmarkEnd w:id="10"/>
+    <w:p>
+      <w:pPr>
+        <w:pStyle w:val="ListParagraph"/>
+      </w:pPr>
+      <w:r>
+        <w:t>Blocks can interface directly to a sample worklist, which allows blocks to treat samples uniquely during processing. The primary use of the worklist interface is to enable development type workflows on automated systems. This goes against the thought process of automation where automation does a single method and does it consistently. ABN makes all the guarantees of a typical automation method but unlocks the full potential for developmen</w:t>
       </w:r>
       <w:r>
         <w:t>t.</w:t>
@@ -876,7 +870,7 @@
                     </pic:cNvPicPr>
                   </pic:nvPicPr>
                   <pic:blipFill>
-                    <a:blip r:embed="rId18" cstate="print">
+                    <a:blip r:embed="rId14" cstate="print">
                       <a:extLst>
                         <a:ext uri="{28A0092B-C50C-407E-A947-70E740481C1C}">
                           <a14:useLocalDpi xmlns:a14="http://schemas.microsoft.com/office/drawing/2010/main" val="0"/>
@@ -961,7 +955,7 @@
       <w:pPr>
         <w:pStyle w:val="Heading3"/>
       </w:pPr>
-      <w:bookmarkStart w:id="16" w:name="MethodCreationBlocksPathways"/>
+      <w:bookmarkStart w:id="11" w:name="MethodCreationBlocksPathways"/>
       <w:r>
         <w:lastRenderedPageBreak/>
         <w:t>Pathways</w:t>
@@ -974,8 +968,8 @@
       <w:pPr>
         <w:pStyle w:val="ListParagraph"/>
       </w:pPr>
-      <w:bookmarkStart w:id="17" w:name="MethodCreationBlocksActions"/>
-      <w:bookmarkEnd w:id="16"/>
+      <w:bookmarkStart w:id="12" w:name="MethodCreationBlocksActions"/>
+      <w:bookmarkEnd w:id="11"/>
       <w:r>
         <w:t>Pathways define a linear sequence of events. Pathways are defined with the Plate block only. The Plate block activates a new plate and deactivates the parent plate (the most recent plate). Other pathway options are available (Split Plate, Merge Plates, Finish), but behind the scenes they implement the Plate block in a different way. Plates can be Activated, deactivated, and reactivated as many times as you wish in a method without consequence as shown below.</w:t>
       </w:r>
@@ -1011,7 +1005,7 @@
                     </pic:cNvPicPr>
                   </pic:nvPicPr>
                   <pic:blipFill>
-                    <a:blip r:embed="rId19">
+                    <a:blip r:embed="rId15">
                       <a:extLst>
                         <a:ext uri="{28A0092B-C50C-407E-A947-70E740481C1C}">
                           <a14:useLocalDpi xmlns:a14="http://schemas.microsoft.com/office/drawing/2010/main" val="0"/>
@@ -1048,7 +1042,7 @@
         <w:t>Actions</w:t>
       </w:r>
     </w:p>
-    <w:bookmarkEnd w:id="17"/>
+    <w:bookmarkEnd w:id="12"/>
     <w:p>
       <w:pPr>
         <w:pStyle w:val="ListParagraph"/>
@@ -1089,7 +1083,7 @@
                     </pic:cNvPicPr>
                   </pic:nvPicPr>
                   <pic:blipFill>
-                    <a:blip r:embed="rId20">
+                    <a:blip r:embed="rId16">
                       <a:extLst>
                         <a:ext uri="{28A0092B-C50C-407E-A947-70E740481C1C}">
                           <a14:useLocalDpi xmlns:a14="http://schemas.microsoft.com/office/drawing/2010/main" val="0"/>
@@ -1160,7 +1154,7 @@
       <w:pPr>
         <w:pStyle w:val="Heading3"/>
       </w:pPr>
-      <w:bookmarkStart w:id="18" w:name="MethodCreationBlocksModifiers"/>
+      <w:bookmarkStart w:id="13" w:name="MethodCreationBlocksModifiers"/>
       <w:r>
         <w:lastRenderedPageBreak/>
         <w:t>Modifier</w:t>
@@ -1169,7 +1163,7 @@
         <w:t>s</w:t>
       </w:r>
     </w:p>
-    <w:bookmarkEnd w:id="18"/>
+    <w:bookmarkEnd w:id="13"/>
     <w:p>
       <w:pPr>
         <w:pStyle w:val="ListParagraph"/>
@@ -1209,7 +1203,7 @@
                     </pic:cNvPicPr>
                   </pic:nvPicPr>
                   <pic:blipFill rotWithShape="1">
-                    <a:blip r:embed="rId21">
+                    <a:blip r:embed="rId17">
                       <a:extLst>
                         <a:ext uri="{28A0092B-C50C-407E-A947-70E740481C1C}">
                           <a14:useLocalDpi xmlns:a14="http://schemas.microsoft.com/office/drawing/2010/main" val="0"/>
@@ -1319,13 +1313,13 @@
       <w:pPr>
         <w:pStyle w:val="Heading2"/>
       </w:pPr>
-      <w:bookmarkStart w:id="19" w:name="MethodCreationSolutions"/>
+      <w:bookmarkStart w:id="14" w:name="MethodCreationSolutions"/>
       <w:r>
         <w:lastRenderedPageBreak/>
         <w:t>Solutions</w:t>
       </w:r>
     </w:p>
-    <w:bookmarkEnd w:id="19"/>
+    <w:bookmarkEnd w:id="14"/>
     <w:p>
       <w:pPr>
         <w:pStyle w:val="Heading3"/>
@@ -1337,43 +1331,48 @@
     <w:p>
       <w:pPr>
         <w:pStyle w:val="ListParagraph"/>
+      </w:pPr>
+      <w:r>
+        <w:t xml:space="preserve">Proper solution handling is imperative for robust </w:t>
+      </w:r>
+      <w:r>
+        <w:t>method execution</w:t>
+      </w:r>
+      <w:r>
+        <w:t xml:space="preserve"> on Hamilton systems. On both Hamilton and Tecan systems, liquid classes are used to optimize the liquid handling. Liquid classes allow users to adjust aspiration, dispense, and mix speeds</w:t>
+      </w:r>
+      <w:r>
+        <w:t>, and, a</w:t>
+      </w:r>
+      <w:r>
+        <w:t>dditionally, it is possible to define how quickly tips move after an aspiration step. This information is what prevents dripping of volatile solvents or incomplete aspiration of visco</w:t>
+      </w:r>
+      <w:r>
+        <w:t>u</w:t>
+      </w:r>
+      <w:r>
+        <w:t xml:space="preserve">s </w:t>
+      </w:r>
+      <w:r>
+        <w:t xml:space="preserve">solutions. The ABN interface abstracts away these parameters and, instead, attempts to boil liquid classes down to </w:t>
+      </w:r>
+      <w:r>
+        <w:t xml:space="preserve">the </w:t>
+      </w:r>
+      <w:r>
+        <w:t>simple inputs</w:t>
+      </w:r>
+      <w:r>
+        <w:t xml:space="preserve"> below.</w:t>
+      </w:r>
+    </w:p>
+    <w:p>
+      <w:pPr>
+        <w:pStyle w:val="ListParagraph"/>
         <w:rPr>
           <w:noProof/>
         </w:rPr>
       </w:pPr>
-      <w:r>
-        <w:t xml:space="preserve">Proper solution handling is imperative for robust </w:t>
-      </w:r>
-      <w:r>
-        <w:t>method execution</w:t>
-      </w:r>
-      <w:r>
-        <w:t xml:space="preserve"> on Hamilton systems. On both Hamilton and Tecan systems, liquid classes are used to optimize the liquid handling. Liquid classes allow users to adjust aspiration, dispense, and mix speeds</w:t>
-      </w:r>
-      <w:r>
-        <w:t>, and, a</w:t>
-      </w:r>
-      <w:r>
-        <w:t>dditionally, it is possible to define how quickly tips move after an aspiration step. This information is what prevents dripping of volatile solvents or incomplete aspiration of visco</w:t>
-      </w:r>
-      <w:r>
-        <w:t>u</w:t>
-      </w:r>
-      <w:r>
-        <w:t xml:space="preserve">s </w:t>
-      </w:r>
-      <w:r>
-        <w:t xml:space="preserve">solutions. The ABN interface abstracts away these parameters and, instead, attempts to boil liquid classes down to </w:t>
-      </w:r>
-      <w:r>
-        <w:t xml:space="preserve">the </w:t>
-      </w:r>
-      <w:r>
-        <w:t>simple inputs</w:t>
-      </w:r>
-      <w:r>
-        <w:t xml:space="preserve"> below.</w:t>
-      </w:r>
     </w:p>
     <w:p>
       <w:pPr>
@@ -1405,10 +1404,10 @@
           <w:noProof/>
         </w:rPr>
         <w:drawing>
-          <wp:inline distT="0" distB="0" distL="0" distR="0" wp14:anchorId="612987B2" wp14:editId="62F0EEE3">
-            <wp:extent cx="2332117" cy="3902848"/>
-            <wp:effectExtent l="0" t="0" r="0" b="2540"/>
-            <wp:docPr id="2" name="Picture 2"/>
+          <wp:inline distT="0" distB="0" distL="0" distR="0" wp14:anchorId="7EDC5C1A" wp14:editId="672F4597">
+            <wp:extent cx="2231136" cy="3708976"/>
+            <wp:effectExtent l="0" t="0" r="0" b="6350"/>
+            <wp:docPr id="12" name="Picture 12"/>
             <wp:cNvGraphicFramePr>
               <a:graphicFrameLocks xmlns:a="http://schemas.openxmlformats.org/drawingml/2006/main" noChangeAspect="1"/>
             </wp:cNvGraphicFramePr>
@@ -1420,7 +1419,7 @@
                     <pic:cNvPicPr/>
                   </pic:nvPicPr>
                   <pic:blipFill>
-                    <a:blip r:embed="rId22"/>
+                    <a:blip r:embed="rId18"/>
                     <a:stretch>
                       <a:fillRect/>
                     </a:stretch>
@@ -1428,7 +1427,7 @@
                   <pic:spPr>
                     <a:xfrm>
                       <a:off x="0" y="0"/>
-                      <a:ext cx="2353732" cy="3939021"/>
+                      <a:ext cx="2240095" cy="3723868"/>
                     </a:xfrm>
                     <a:prstGeom prst="rect">
                       <a:avLst/>
@@ -1443,14 +1442,22 @@
     </w:p>
     <w:p>
       <w:pPr>
+        <w:pStyle w:val="ListParagraph"/>
+        <w:rPr>
+          <w:noProof/>
+        </w:rPr>
+      </w:pPr>
+    </w:p>
+    <w:p>
+      <w:pPr>
         <w:pStyle w:val="Heading3"/>
       </w:pPr>
-      <w:bookmarkStart w:id="20" w:name="MethodCreationSolutionsLoading"/>
+      <w:bookmarkStart w:id="15" w:name="MethodCreationSolutionsLoading"/>
       <w:r>
         <w:t>Deck Loading Options</w:t>
       </w:r>
     </w:p>
-    <w:bookmarkEnd w:id="20"/>
+    <w:bookmarkEnd w:id="15"/>
     <w:p>
       <w:pPr>
         <w:pStyle w:val="ListParagraph"/>
@@ -1463,17 +1470,16 @@
       <w:pPr>
         <w:pStyle w:val="Heading3"/>
       </w:pPr>
-      <w:bookmarkStart w:id="21" w:name="MethodCreationSolutionsHandling"/>
+      <w:bookmarkStart w:id="16" w:name="MethodCreationSolutionsHandling"/>
       <w:r>
         <w:t>Liquid Handling Options</w:t>
       </w:r>
     </w:p>
-    <w:p>
-      <w:pPr>
-        <w:pStyle w:val="ListParagraph"/>
-      </w:pPr>
-      <w:bookmarkStart w:id="22" w:name="MethodBuilding"/>
-      <w:bookmarkEnd w:id="21"/>
+    <w:bookmarkEnd w:id="16"/>
+    <w:p>
+      <w:pPr>
+        <w:pStyle w:val="ListParagraph"/>
+      </w:pPr>
       <w:r>
         <w:t xml:space="preserve">Liquid handling options allow ABN to predict the liquid handling criteria. </w:t>
       </w:r>
@@ -1505,6 +1511,7 @@
       <w:pPr>
         <w:pStyle w:val="Heading2"/>
       </w:pPr>
+      <w:bookmarkStart w:id="17" w:name="MethodBuilding"/>
       <w:r>
         <w:t>Build</w:t>
       </w:r>
@@ -1515,7 +1522,7 @@
         <w:t xml:space="preserve"> the Method</w:t>
       </w:r>
     </w:p>
-    <w:bookmarkEnd w:id="22"/>
+    <w:bookmarkEnd w:id="17"/>
     <w:p>
       <w:pPr>
         <w:pStyle w:val="Heading3"/>
@@ -1563,7 +1570,7 @@
                     </pic:cNvPicPr>
                   </pic:nvPicPr>
                   <pic:blipFill>
-                    <a:blip r:embed="rId23">
+                    <a:blip r:embed="rId19">
                       <a:extLst>
                         <a:ext uri="{28A0092B-C50C-407E-A947-70E740481C1C}">
                           <a14:useLocalDpi xmlns:a14="http://schemas.microsoft.com/office/drawing/2010/main" val="0"/>
@@ -1703,7 +1710,7 @@
       <w:pPr>
         <w:pStyle w:val="ListParagraph"/>
       </w:pPr>
-      <w:bookmarkStart w:id="23" w:name="MethodCreationMethodTesting"/>
+      <w:bookmarkStart w:id="18" w:name="MethodCreationMethodTesting"/>
       <w:r>
         <w:t xml:space="preserve">In section 5.5.1 we showed a simple example to translate an SOI into an automated workflow. In most cases, however, it will be necessary to scale volume to better suit a Hamilton system. </w:t>
       </w:r>
@@ -1872,7 +1879,7 @@
         <w:t xml:space="preserve"> and Validation</w:t>
       </w:r>
     </w:p>
-    <w:bookmarkEnd w:id="23"/>
+    <w:bookmarkEnd w:id="18"/>
     <w:p>
       <w:pPr>
         <w:pStyle w:val="Heading3"/>
@@ -2009,12 +2016,12 @@
       <w:pPr>
         <w:pStyle w:val="Heading2"/>
       </w:pPr>
-      <w:bookmarkStart w:id="24" w:name="MethodLogs"/>
+      <w:bookmarkStart w:id="19" w:name="MethodLogs"/>
       <w:r>
         <w:t>Log Sheets</w:t>
       </w:r>
     </w:p>
-    <w:bookmarkEnd w:id="24"/>
+    <w:bookmarkEnd w:id="19"/>
     <w:p>
       <w:pPr>
         <w:pStyle w:val="Heading3"/>
@@ -2038,7 +2045,7 @@
       <w:pPr>
         <w:pStyle w:val="Heading1"/>
       </w:pPr>
-      <w:bookmarkStart w:id="25" w:name="BlockDescriptions"/>
+      <w:bookmarkStart w:id="20" w:name="BlockDescriptions"/>
       <w:r>
         <w:t>Building block</w:t>
       </w:r>
@@ -2046,7 +2053,7 @@
         <w:t xml:space="preserve"> Descriptions</w:t>
       </w:r>
     </w:p>
-    <w:bookmarkEnd w:id="25"/>
+    <w:bookmarkEnd w:id="20"/>
     <w:p>
       <w:pPr>
         <w:pStyle w:val="Heading2"/>
@@ -2200,7 +2207,7 @@
       <w:pPr>
         <w:pStyle w:val="Heading2"/>
       </w:pPr>
-      <w:bookmarkStart w:id="26" w:name="BlockDescriptionsPathways"/>
+      <w:bookmarkStart w:id="21" w:name="BlockDescriptionsPathways"/>
       <w:r>
         <w:t>Pathways</w:t>
       </w:r>
@@ -2209,13 +2216,13 @@
       <w:pPr>
         <w:pStyle w:val="Heading3"/>
       </w:pPr>
-      <w:bookmarkStart w:id="27" w:name="BlockDescriptionsPlate"/>
-      <w:bookmarkEnd w:id="26"/>
+      <w:bookmarkStart w:id="22" w:name="BlockDescriptionsPlate"/>
+      <w:bookmarkEnd w:id="21"/>
       <w:r>
         <w:t>Plate</w:t>
       </w:r>
     </w:p>
-    <w:bookmarkEnd w:id="27"/>
+    <w:bookmarkEnd w:id="22"/>
     <w:p>
       <w:pPr>
         <w:pStyle w:val="ListParagraph"/>
@@ -2242,7 +2249,7 @@
                     </pic:cNvPicPr>
                   </pic:nvPicPr>
                   <pic:blipFill>
-                    <a:blip r:embed="rId24">
+                    <a:blip r:embed="rId20">
                       <a:extLst>
                         <a:ext uri="{28A0092B-C50C-407E-A947-70E740481C1C}">
                           <a14:useLocalDpi xmlns:a14="http://schemas.microsoft.com/office/drawing/2010/main" val="0"/>
@@ -2435,12 +2442,12 @@
       <w:pPr>
         <w:pStyle w:val="Heading3"/>
       </w:pPr>
-      <w:bookmarkStart w:id="28" w:name="BlockDescriptionsSplitPlate"/>
+      <w:bookmarkStart w:id="23" w:name="BlockDescriptionsSplitPlate"/>
       <w:r>
         <w:t>Split Plate</w:t>
       </w:r>
     </w:p>
-    <w:bookmarkEnd w:id="28"/>
+    <w:bookmarkEnd w:id="23"/>
     <w:p>
       <w:pPr>
         <w:pStyle w:val="ListParagraph"/>
@@ -2467,7 +2474,7 @@
                     </pic:cNvPicPr>
                   </pic:nvPicPr>
                   <pic:blipFill>
-                    <a:blip r:embed="rId25">
+                    <a:blip r:embed="rId21">
                       <a:extLst>
                         <a:ext uri="{28A0092B-C50C-407E-A947-70E740481C1C}">
                           <a14:useLocalDpi xmlns:a14="http://schemas.microsoft.com/office/drawing/2010/main" val="0"/>
@@ -2727,12 +2734,12 @@
       <w:pPr>
         <w:pStyle w:val="Heading3"/>
       </w:pPr>
-      <w:bookmarkStart w:id="29" w:name="BlockDescriptionsMergePlates"/>
+      <w:bookmarkStart w:id="24" w:name="BlockDescriptionsMergePlates"/>
       <w:r>
         <w:t>Merge Plates</w:t>
       </w:r>
     </w:p>
-    <w:bookmarkEnd w:id="29"/>
+    <w:bookmarkEnd w:id="24"/>
     <w:p>
       <w:pPr>
         <w:pStyle w:val="ListParagraph"/>
@@ -2759,7 +2766,7 @@
                     </pic:cNvPicPr>
                   </pic:nvPicPr>
                   <pic:blipFill>
-                    <a:blip r:embed="rId26">
+                    <a:blip r:embed="rId22">
                       <a:extLst>
                         <a:ext uri="{28A0092B-C50C-407E-A947-70E740481C1C}">
                           <a14:useLocalDpi xmlns:a14="http://schemas.microsoft.com/office/drawing/2010/main" val="0"/>
@@ -2850,7 +2857,13 @@
         <w:t>I</w:t>
       </w:r>
       <w:r>
-        <w:t>s the name of the parent plate</w:t>
+        <w:t xml:space="preserve">s the name of the </w:t>
+      </w:r>
+      <w:r>
+        <w:t xml:space="preserve">pathway </w:t>
+      </w:r>
+      <w:r>
+        <w:t>parent plate</w:t>
       </w:r>
       <w:r>
         <w:t xml:space="preserve"> on the other merging pathway.</w:t>
@@ -2918,13 +2931,13 @@
       <w:pPr>
         <w:pStyle w:val="Heading3"/>
       </w:pPr>
-      <w:bookmarkStart w:id="30" w:name="BlockDescriptionsFinish"/>
+      <w:bookmarkStart w:id="25" w:name="BlockDescriptionsFinish"/>
       <w:r>
         <w:lastRenderedPageBreak/>
         <w:t>Finish</w:t>
       </w:r>
     </w:p>
-    <w:bookmarkEnd w:id="30"/>
+    <w:bookmarkEnd w:id="25"/>
     <w:p>
       <w:pPr>
         <w:pStyle w:val="ListParagraph"/>
@@ -2951,7 +2964,7 @@
                     </pic:cNvPicPr>
                   </pic:nvPicPr>
                   <pic:blipFill>
-                    <a:blip r:embed="rId27">
+                    <a:blip r:embed="rId23">
                       <a:extLst>
                         <a:ext uri="{28A0092B-C50C-407E-A947-70E740481C1C}">
                           <a14:useLocalDpi xmlns:a14="http://schemas.microsoft.com/office/drawing/2010/main" val="0"/>
@@ -3014,7 +3027,7 @@
       <w:pPr>
         <w:pStyle w:val="Heading2"/>
       </w:pPr>
-      <w:bookmarkStart w:id="31" w:name="BlockDescriptionsActions"/>
+      <w:bookmarkStart w:id="26" w:name="BlockDescriptionsActions"/>
       <w:r>
         <w:t>Actions</w:t>
       </w:r>
@@ -3023,13 +3036,13 @@
       <w:pPr>
         <w:pStyle w:val="Heading3"/>
       </w:pPr>
-      <w:bookmarkStart w:id="32" w:name="BlockDescriptionsDilute"/>
-      <w:bookmarkEnd w:id="31"/>
+      <w:bookmarkStart w:id="27" w:name="BlockDescriptionsDilute"/>
+      <w:bookmarkEnd w:id="26"/>
       <w:r>
         <w:t>Dilute</w:t>
       </w:r>
     </w:p>
-    <w:bookmarkEnd w:id="32"/>
+    <w:bookmarkEnd w:id="27"/>
     <w:p>
       <w:pPr>
         <w:pStyle w:val="ListParagraph"/>
@@ -3056,7 +3069,7 @@
                     </pic:cNvPicPr>
                   </pic:nvPicPr>
                   <pic:blipFill>
-                    <a:blip r:embed="rId28">
+                    <a:blip r:embed="rId24">
                       <a:extLst>
                         <a:ext uri="{28A0092B-C50C-407E-A947-70E740481C1C}">
                           <a14:useLocalDpi xmlns:a14="http://schemas.microsoft.com/office/drawing/2010/main" val="0"/>
@@ -3482,13 +3495,13 @@
       <w:pPr>
         <w:pStyle w:val="Heading3"/>
       </w:pPr>
-      <w:bookmarkStart w:id="33" w:name="BlockDescriptionsIMCSSizeXDesalt"/>
+      <w:bookmarkStart w:id="28" w:name="BlockDescriptionsIMCSSizeXDesalt"/>
       <w:r>
         <w:lastRenderedPageBreak/>
         <w:t>IMCS SizeX Desalt</w:t>
       </w:r>
     </w:p>
-    <w:bookmarkEnd w:id="33"/>
+    <w:bookmarkEnd w:id="28"/>
     <w:p>
       <w:pPr>
         <w:pStyle w:val="ListParagraph"/>
@@ -3518,7 +3531,7 @@
                     </pic:cNvPicPr>
                   </pic:nvPicPr>
                   <pic:blipFill>
-                    <a:blip r:embed="rId29">
+                    <a:blip r:embed="rId25">
                       <a:extLst>
                         <a:ext uri="{28A0092B-C50C-407E-A947-70E740481C1C}">
                           <a14:useLocalDpi xmlns:a14="http://schemas.microsoft.com/office/drawing/2010/main" val="0"/>
@@ -3782,25 +3795,22 @@
       <w:pPr>
         <w:pStyle w:val="Heading3"/>
       </w:pPr>
-      <w:bookmarkStart w:id="34" w:name="BlockDescriptionsIncubate"/>
+      <w:bookmarkStart w:id="29" w:name="BlockDescriptionsIncubate"/>
       <w:r>
         <w:t>Incubate</w:t>
       </w:r>
     </w:p>
-    <w:bookmarkEnd w:id="34"/>
-    <w:p>
-      <w:pPr>
-        <w:pStyle w:val="ListParagraph"/>
-      </w:pPr>
-      <w:r>
-        <w:rPr>
-          <w:noProof/>
-        </w:rPr>
+    <w:bookmarkEnd w:id="29"/>
+    <w:p>
+      <w:pPr>
+        <w:pStyle w:val="ListParagraph"/>
+      </w:pPr>
+      <w:r>
         <w:drawing>
-          <wp:inline distT="0" distB="0" distL="0" distR="0" wp14:anchorId="00B448C4" wp14:editId="269AD761">
-            <wp:extent cx="5033010" cy="787400"/>
+          <wp:inline distT="0" distB="0" distL="0" distR="0" wp14:anchorId="0D6DE369" wp14:editId="4969853C">
+            <wp:extent cx="5018228" cy="1132273"/>
             <wp:effectExtent l="0" t="0" r="0" b="0"/>
-            <wp:docPr id="26" name="Picture 26"/>
+            <wp:docPr id="10" name="Picture 10"/>
             <wp:cNvGraphicFramePr>
               <a:graphicFrameLocks xmlns:a="http://schemas.openxmlformats.org/drawingml/2006/main" noChangeAspect="1"/>
             </wp:cNvGraphicFramePr>
@@ -3808,13 +3818,208 @@
               <a:graphicData uri="http://schemas.openxmlformats.org/drawingml/2006/picture">
                 <pic:pic xmlns:pic="http://schemas.openxmlformats.org/drawingml/2006/picture">
                   <pic:nvPicPr>
-                    <pic:cNvPr id="0" name="Picture 15"/>
+                    <pic:cNvPr id="0" name="Picture 3"/>
                     <pic:cNvPicPr>
                       <a:picLocks noChangeAspect="1" noChangeArrowheads="1"/>
                     </pic:cNvPicPr>
                   </pic:nvPicPr>
                   <pic:blipFill>
-                    <a:blip r:embed="rId30">
+                    <a:blip r:embed="rId26">
+                      <a:extLst>
+                        <a:ext uri="{28A0092B-C50C-407E-A947-70E740481C1C}">
+                          <a14:useLocalDpi xmlns:a14="http://schemas.microsoft.com/office/drawing/2010/main" val="0"/>
+                        </a:ext>
+                      </a:extLst>
+                    </a:blip>
+                    <a:srcRect/>
+                    <a:stretch>
+                      <a:fillRect/>
+                    </a:stretch>
+                  </pic:blipFill>
+                  <pic:spPr bwMode="auto">
+                    <a:xfrm>
+                      <a:off x="0" y="0"/>
+                      <a:ext cx="5046214" cy="1138587"/>
+                    </a:xfrm>
+                    <a:prstGeom prst="rect">
+                      <a:avLst/>
+                    </a:prstGeom>
+                    <a:noFill/>
+                    <a:ln>
+                      <a:noFill/>
+                    </a:ln>
+                  </pic:spPr>
+                </pic:pic>
+              </a:graphicData>
+            </a:graphic>
+          </wp:inline>
+        </w:drawing>
+      </w:r>
+    </w:p>
+    <w:p>
+      <w:pPr>
+        <w:pStyle w:val="ListParagraph"/>
+        <w:rPr>
+          <w:b/>
+          <w:bCs/>
+        </w:rPr>
+      </w:pPr>
+    </w:p>
+    <w:p>
+      <w:pPr>
+        <w:pStyle w:val="ListParagraph"/>
+        <w:rPr>
+          <w:b/>
+          <w:bCs/>
+        </w:rPr>
+      </w:pPr>
+      <w:r>
+        <w:rPr>
+          <w:b/>
+          <w:bCs/>
+        </w:rPr>
+        <w:t>Block Description:</w:t>
+      </w:r>
+      <w:r>
+        <w:t xml:space="preserve"> This block can heat, cool, or perform an on deck ambient incubation.</w:t>
+      </w:r>
+    </w:p>
+    <w:p>
+      <w:pPr>
+        <w:pStyle w:val="ListParagraph"/>
+        <w:rPr>
+          <w:b/>
+          <w:bCs/>
+        </w:rPr>
+      </w:pPr>
+    </w:p>
+    <w:p>
+      <w:pPr>
+        <w:pStyle w:val="ListParagraph"/>
+      </w:pPr>
+      <w:r>
+        <w:rPr>
+          <w:b/>
+          <w:bCs/>
+        </w:rPr>
+        <w:t xml:space="preserve">Temp (C): </w:t>
+      </w:r>
+      <w:r>
+        <w:t>Can be Ambient or a number.</w:t>
+      </w:r>
+    </w:p>
+    <w:p>
+      <w:pPr>
+        <w:pStyle w:val="ListParagraph"/>
+      </w:pPr>
+    </w:p>
+    <w:p>
+      <w:pPr>
+        <w:pStyle w:val="ListParagraph"/>
+      </w:pPr>
+      <w:r>
+        <w:rPr>
+          <w:b/>
+          <w:bCs/>
+        </w:rPr>
+        <w:t>Wait For Temperature?:</w:t>
+      </w:r>
+      <w:r>
+        <w:t xml:space="preserve"> This will pause the pathway until the heater has come up to temperature. The heater temperature is checked every 1 minute for a max of 10 minutes before proceeding anyway. </w:t>
+      </w:r>
+      <w:r>
+        <w:rPr>
+          <w:b/>
+          <w:bCs/>
+        </w:rPr>
+        <w:t>Note:</w:t>
+      </w:r>
+      <w:r>
+        <w:t xml:space="preserve"> Ambient temp will never wait (It isn’t possible).</w:t>
+      </w:r>
+    </w:p>
+    <w:p>
+      <w:pPr>
+        <w:pStyle w:val="ListParagraph"/>
+      </w:pPr>
+    </w:p>
+    <w:p>
+      <w:pPr>
+        <w:pStyle w:val="ListParagraph"/>
+      </w:pPr>
+      <w:r>
+        <w:rPr>
+          <w:b/>
+          <w:bCs/>
+        </w:rPr>
+        <w:t xml:space="preserve">Time (min): </w:t>
+      </w:r>
+      <w:r>
+        <w:t>Can be a number.</w:t>
+      </w:r>
+    </w:p>
+    <w:p>
+      <w:pPr>
+        <w:pStyle w:val="ListParagraph"/>
+      </w:pPr>
+    </w:p>
+    <w:p>
+      <w:pPr>
+        <w:pStyle w:val="ListParagraph"/>
+        <w:rPr>
+          <w:b/>
+          <w:bCs/>
+        </w:rPr>
+      </w:pPr>
+      <w:r>
+        <w:rPr>
+          <w:b/>
+          <w:bCs/>
+        </w:rPr>
+        <w:t xml:space="preserve">Shake (rpm): </w:t>
+      </w:r>
+      <w:r>
+        <w:t>Can be a number.</w:t>
+      </w:r>
+    </w:p>
+    <w:p>
+      <w:pPr>
+        <w:pStyle w:val="Heading3"/>
+      </w:pPr>
+      <w:bookmarkStart w:id="30" w:name="BlockDescriptionsLiquidTransfer"/>
+      <w:r>
+        <w:lastRenderedPageBreak/>
+        <w:t>Liquid Transfer</w:t>
+      </w:r>
+    </w:p>
+    <w:bookmarkEnd w:id="30"/>
+    <w:p>
+      <w:pPr>
+        <w:pStyle w:val="ListParagraph"/>
+      </w:pPr>
+      <w:r>
+        <w:rPr>
+          <w:noProof/>
+        </w:rPr>
+        <w:drawing>
+          <wp:inline distT="0" distB="0" distL="0" distR="0" wp14:anchorId="68B2CD59" wp14:editId="7B8897F0">
+            <wp:extent cx="5033010" cy="787400"/>
+            <wp:effectExtent l="0" t="0" r="0" b="0"/>
+            <wp:docPr id="27" name="Picture 27"/>
+            <wp:cNvGraphicFramePr>
+              <a:graphicFrameLocks xmlns:a="http://schemas.openxmlformats.org/drawingml/2006/main" noChangeAspect="1"/>
+            </wp:cNvGraphicFramePr>
+            <a:graphic xmlns:a="http://schemas.openxmlformats.org/drawingml/2006/main">
+              <a:graphicData uri="http://schemas.openxmlformats.org/drawingml/2006/picture">
+                <pic:pic xmlns:pic="http://schemas.openxmlformats.org/drawingml/2006/picture">
+                  <pic:nvPicPr>
+                    <pic:cNvPr id="0" name="Picture 16"/>
+                    <pic:cNvPicPr>
+                      <a:picLocks noChangeAspect="1" noChangeArrowheads="1"/>
+                    </pic:cNvPicPr>
+                  </pic:nvPicPr>
+                  <pic:blipFill>
+                    <a:blip r:embed="rId27">
                       <a:extLst>
                         <a:ext uri="{28A0092B-C50C-407E-A947-70E740481C1C}">
                           <a14:useLocalDpi xmlns:a14="http://schemas.microsoft.com/office/drawing/2010/main" val="0"/>
@@ -3858,10 +4063,6 @@
     <w:p>
       <w:pPr>
         <w:pStyle w:val="ListParagraph"/>
-        <w:rPr>
-          <w:b/>
-          <w:bCs/>
-        </w:rPr>
       </w:pPr>
       <w:r>
         <w:rPr>
@@ -3871,290 +4072,129 @@
         <w:t>Block Description:</w:t>
       </w:r>
       <w:r>
-        <w:t xml:space="preserve"> This block can heat, cool, or perform an on deck ambient incubation.</w:t>
-      </w:r>
-    </w:p>
-    <w:p>
-      <w:pPr>
-        <w:pStyle w:val="ListParagraph"/>
-        <w:rPr>
-          <w:b/>
-          <w:bCs/>
-        </w:rPr>
-      </w:pPr>
-    </w:p>
-    <w:p>
-      <w:pPr>
-        <w:pStyle w:val="ListParagraph"/>
-      </w:pPr>
-      <w:r>
-        <w:rPr>
-          <w:b/>
-          <w:bCs/>
-        </w:rPr>
-        <w:t xml:space="preserve">Temp (C): </w:t>
-      </w:r>
-      <w:r>
-        <w:t>Can be Ambient or a number.</w:t>
-      </w:r>
-    </w:p>
-    <w:p>
-      <w:pPr>
-        <w:pStyle w:val="ListParagraph"/>
-      </w:pPr>
-    </w:p>
-    <w:p>
-      <w:pPr>
-        <w:pStyle w:val="ListParagraph"/>
-      </w:pPr>
-      <w:r>
-        <w:rPr>
-          <w:b/>
-          <w:bCs/>
-        </w:rPr>
-        <w:t xml:space="preserve">Time (min): </w:t>
-      </w:r>
-      <w:r>
-        <w:t>Can be a number.</w:t>
-      </w:r>
-    </w:p>
-    <w:p>
-      <w:pPr>
-        <w:pStyle w:val="ListParagraph"/>
-      </w:pPr>
-    </w:p>
-    <w:p>
-      <w:pPr>
-        <w:pStyle w:val="ListParagraph"/>
-        <w:rPr>
-          <w:b/>
-          <w:bCs/>
-        </w:rPr>
-      </w:pPr>
-      <w:r>
-        <w:rPr>
-          <w:b/>
-          <w:bCs/>
-        </w:rPr>
-        <w:t xml:space="preserve">Shake (rpm): </w:t>
-      </w:r>
-      <w:r>
-        <w:t>Can be a number.</w:t>
+        <w:t xml:space="preserve"> This block performs a simple liquid transfer from </w:t>
+      </w:r>
+      <w:r>
+        <w:rPr>
+          <w:b/>
+          <w:bCs/>
+        </w:rPr>
+        <w:t>Source</w:t>
+      </w:r>
+      <w:r>
+        <w:t xml:space="preserve"> into the parent plate.</w:t>
+      </w:r>
+    </w:p>
+    <w:p>
+      <w:pPr>
+        <w:pStyle w:val="ListParagraph"/>
+      </w:pPr>
+    </w:p>
+    <w:p>
+      <w:pPr>
+        <w:pStyle w:val="ListParagraph"/>
+      </w:pPr>
+      <w:r>
+        <w:rPr>
+          <w:b/>
+          <w:bCs/>
+        </w:rPr>
+        <w:t xml:space="preserve">Source: </w:t>
+      </w:r>
+      <w:r>
+        <w:t>Can be text, a plate name, or a worklist column</w:t>
+      </w:r>
+    </w:p>
+    <w:p>
+      <w:pPr>
+        <w:pStyle w:val="ListParagraph"/>
+      </w:pPr>
+    </w:p>
+    <w:p>
+      <w:pPr>
+        <w:pStyle w:val="ListParagraph"/>
+      </w:pPr>
+      <w:r>
+        <w:rPr>
+          <w:b/>
+          <w:bCs/>
+        </w:rPr>
+        <w:t>Volume (</w:t>
+      </w:r>
+      <w:proofErr w:type="spellStart"/>
+      <w:r>
+        <w:rPr>
+          <w:b/>
+          <w:bCs/>
+        </w:rPr>
+        <w:t>uL</w:t>
+      </w:r>
+      <w:proofErr w:type="spellEnd"/>
+      <w:r>
+        <w:rPr>
+          <w:b/>
+          <w:bCs/>
+        </w:rPr>
+        <w:t>):</w:t>
+      </w:r>
+      <w:r>
+        <w:t xml:space="preserve"> </w:t>
+      </w:r>
+      <w:r>
+        <w:t>Can be a number or a worklist column</w:t>
+      </w:r>
+    </w:p>
+    <w:p>
+      <w:pPr>
+        <w:pStyle w:val="ListParagraph"/>
+      </w:pPr>
+    </w:p>
+    <w:p>
+      <w:pPr>
+        <w:pStyle w:val="ListParagraph"/>
+      </w:pPr>
+      <w:r>
+        <w:rPr>
+          <w:b/>
+          <w:bCs/>
+        </w:rPr>
+        <w:t xml:space="preserve">Mix?: </w:t>
+      </w:r>
+      <w:r>
+        <w:t>This option give</w:t>
+      </w:r>
+      <w:r>
+        <w:t>s</w:t>
+      </w:r>
+      <w:r>
+        <w:t xml:space="preserve"> users the ability to select to mix before aspiration, after</w:t>
+      </w:r>
+      <w:r>
+        <w:t xml:space="preserve"> </w:t>
+      </w:r>
+      <w:r>
+        <w:t>dispensing</w:t>
+      </w:r>
+      <w:r>
+        <w:t>, or both. Additionally, the user can choose the number of mixing cycles. A</w:t>
+      </w:r>
+      <w:r>
+        <w:t xml:space="preserve"> </w:t>
+      </w:r>
+      <w:r>
+        <w:t>single mixing cycle is both an aspirate and dispense event.</w:t>
       </w:r>
     </w:p>
     <w:p>
       <w:pPr>
         <w:pStyle w:val="Heading3"/>
       </w:pPr>
-      <w:bookmarkStart w:id="35" w:name="BlockDescriptionsLiquidTransfer"/>
-      <w:r>
-        <w:lastRenderedPageBreak/>
-        <w:t>Liquid Transfer</w:t>
-      </w:r>
-    </w:p>
-    <w:bookmarkEnd w:id="35"/>
-    <w:p>
-      <w:pPr>
-        <w:pStyle w:val="ListParagraph"/>
-      </w:pPr>
-      <w:r>
-        <w:rPr>
-          <w:noProof/>
-        </w:rPr>
-        <w:drawing>
-          <wp:inline distT="0" distB="0" distL="0" distR="0" wp14:anchorId="68B2CD59" wp14:editId="7B8897F0">
-            <wp:extent cx="5033010" cy="787400"/>
-            <wp:effectExtent l="0" t="0" r="0" b="0"/>
-            <wp:docPr id="27" name="Picture 27"/>
-            <wp:cNvGraphicFramePr>
-              <a:graphicFrameLocks xmlns:a="http://schemas.openxmlformats.org/drawingml/2006/main" noChangeAspect="1"/>
-            </wp:cNvGraphicFramePr>
-            <a:graphic xmlns:a="http://schemas.openxmlformats.org/drawingml/2006/main">
-              <a:graphicData uri="http://schemas.openxmlformats.org/drawingml/2006/picture">
-                <pic:pic xmlns:pic="http://schemas.openxmlformats.org/drawingml/2006/picture">
-                  <pic:nvPicPr>
-                    <pic:cNvPr id="0" name="Picture 16"/>
-                    <pic:cNvPicPr>
-                      <a:picLocks noChangeAspect="1" noChangeArrowheads="1"/>
-                    </pic:cNvPicPr>
-                  </pic:nvPicPr>
-                  <pic:blipFill>
-                    <a:blip r:embed="rId31">
-                      <a:extLst>
-                        <a:ext uri="{28A0092B-C50C-407E-A947-70E740481C1C}">
-                          <a14:useLocalDpi xmlns:a14="http://schemas.microsoft.com/office/drawing/2010/main" val="0"/>
-                        </a:ext>
-                      </a:extLst>
-                    </a:blip>
-                    <a:srcRect/>
-                    <a:stretch>
-                      <a:fillRect/>
-                    </a:stretch>
-                  </pic:blipFill>
-                  <pic:spPr bwMode="auto">
-                    <a:xfrm>
-                      <a:off x="0" y="0"/>
-                      <a:ext cx="5033010" cy="787400"/>
-                    </a:xfrm>
-                    <a:prstGeom prst="rect">
-                      <a:avLst/>
-                    </a:prstGeom>
-                    <a:noFill/>
-                    <a:ln>
-                      <a:noFill/>
-                    </a:ln>
-                  </pic:spPr>
-                </pic:pic>
-              </a:graphicData>
-            </a:graphic>
-          </wp:inline>
-        </w:drawing>
-      </w:r>
-    </w:p>
-    <w:p>
-      <w:pPr>
-        <w:pStyle w:val="ListParagraph"/>
-        <w:rPr>
-          <w:b/>
-          <w:bCs/>
-        </w:rPr>
-      </w:pPr>
-    </w:p>
-    <w:p>
-      <w:pPr>
-        <w:pStyle w:val="ListParagraph"/>
-      </w:pPr>
-      <w:r>
-        <w:rPr>
-          <w:b/>
-          <w:bCs/>
-        </w:rPr>
-        <w:t>Block Description:</w:t>
-      </w:r>
-      <w:r>
-        <w:t xml:space="preserve"> This block performs a simple liquid transfer from </w:t>
-      </w:r>
-      <w:r>
-        <w:rPr>
-          <w:b/>
-          <w:bCs/>
-        </w:rPr>
-        <w:t>Source</w:t>
-      </w:r>
-      <w:r>
-        <w:t xml:space="preserve"> into the parent plate.</w:t>
-      </w:r>
-    </w:p>
-    <w:p>
-      <w:pPr>
-        <w:pStyle w:val="ListParagraph"/>
-      </w:pPr>
-    </w:p>
-    <w:p>
-      <w:pPr>
-        <w:pStyle w:val="ListParagraph"/>
-      </w:pPr>
-      <w:r>
-        <w:rPr>
-          <w:b/>
-          <w:bCs/>
-        </w:rPr>
-        <w:t xml:space="preserve">Source: </w:t>
-      </w:r>
-      <w:r>
-        <w:t>Can be text, a plate name, or a worklist column</w:t>
-      </w:r>
-    </w:p>
-    <w:p>
-      <w:pPr>
-        <w:pStyle w:val="ListParagraph"/>
-      </w:pPr>
-    </w:p>
-    <w:p>
-      <w:pPr>
-        <w:pStyle w:val="ListParagraph"/>
-      </w:pPr>
-      <w:r>
-        <w:rPr>
-          <w:b/>
-          <w:bCs/>
-        </w:rPr>
-        <w:t>Volume (</w:t>
-      </w:r>
-      <w:proofErr w:type="spellStart"/>
-      <w:r>
-        <w:rPr>
-          <w:b/>
-          <w:bCs/>
-        </w:rPr>
-        <w:t>uL</w:t>
-      </w:r>
-      <w:proofErr w:type="spellEnd"/>
-      <w:r>
-        <w:rPr>
-          <w:b/>
-          <w:bCs/>
-        </w:rPr>
-        <w:t>):</w:t>
-      </w:r>
-      <w:r>
-        <w:t xml:space="preserve"> </w:t>
-      </w:r>
-      <w:r>
-        <w:t>Can be a number or a worklist column</w:t>
-      </w:r>
-    </w:p>
-    <w:p>
-      <w:pPr>
-        <w:pStyle w:val="ListParagraph"/>
-      </w:pPr>
-    </w:p>
-    <w:p>
-      <w:pPr>
-        <w:pStyle w:val="ListParagraph"/>
-      </w:pPr>
-      <w:r>
-        <w:rPr>
-          <w:b/>
-          <w:bCs/>
-        </w:rPr>
-        <w:t xml:space="preserve">Mix?: </w:t>
-      </w:r>
-      <w:r>
-        <w:t>This option give</w:t>
-      </w:r>
-      <w:r>
-        <w:t>s</w:t>
-      </w:r>
-      <w:r>
-        <w:t xml:space="preserve"> users the ability to select to mix before aspiration, after</w:t>
-      </w:r>
-      <w:r>
-        <w:t xml:space="preserve"> </w:t>
-      </w:r>
-      <w:r>
-        <w:t>dispensing</w:t>
-      </w:r>
-      <w:r>
-        <w:t>, or both. Additionally, the user can choose the number of mixing cycles. A</w:t>
-      </w:r>
-      <w:r>
-        <w:t xml:space="preserve"> </w:t>
-      </w:r>
-      <w:r>
-        <w:t>single mixing cycle is both an aspirate and dispense event.</w:t>
-      </w:r>
-    </w:p>
-    <w:p>
-      <w:pPr>
-        <w:pStyle w:val="Heading3"/>
-      </w:pPr>
-      <w:bookmarkStart w:id="36" w:name="BlockDescriptionsMagneticBeads"/>
+      <w:bookmarkStart w:id="31" w:name="BlockDescriptionsMagneticBeads"/>
       <w:r>
         <w:t>Magnetic Beads</w:t>
       </w:r>
     </w:p>
-    <w:bookmarkEnd w:id="36"/>
+    <w:bookmarkEnd w:id="31"/>
     <w:p>
       <w:pPr>
         <w:pStyle w:val="ListParagraph"/>
@@ -4181,7 +4221,7 @@
                     </pic:cNvPicPr>
                   </pic:nvPicPr>
                   <pic:blipFill>
-                    <a:blip r:embed="rId32">
+                    <a:blip r:embed="rId28">
                       <a:extLst>
                         <a:ext uri="{28A0092B-C50C-407E-A947-70E740481C1C}">
                           <a14:useLocalDpi xmlns:a14="http://schemas.microsoft.com/office/drawing/2010/main" val="0"/>
@@ -4443,13 +4483,13 @@
       <w:pPr>
         <w:pStyle w:val="Heading3"/>
       </w:pPr>
-      <w:bookmarkStart w:id="37" w:name="BlockDescriptionsNotify"/>
+      <w:bookmarkStart w:id="32" w:name="BlockDescriptionsNotify"/>
       <w:r>
         <w:lastRenderedPageBreak/>
         <w:t>Notify</w:t>
       </w:r>
     </w:p>
-    <w:bookmarkEnd w:id="37"/>
+    <w:bookmarkEnd w:id="32"/>
     <w:p>
       <w:pPr>
         <w:pStyle w:val="ListParagraph"/>
@@ -4476,7 +4516,7 @@
                     </pic:cNvPicPr>
                   </pic:nvPicPr>
                   <pic:blipFill>
-                    <a:blip r:embed="rId33">
+                    <a:blip r:embed="rId29">
                       <a:extLst>
                         <a:ext uri="{28A0092B-C50C-407E-A947-70E740481C1C}">
                           <a14:useLocalDpi xmlns:a14="http://schemas.microsoft.com/office/drawing/2010/main" val="0"/>
@@ -4628,12 +4668,12 @@
       <w:pPr>
         <w:pStyle w:val="Heading3"/>
       </w:pPr>
-      <w:bookmarkStart w:id="38" w:name="BlockDescriptionsPreloadLiquid"/>
+      <w:bookmarkStart w:id="33" w:name="BlockDescriptionsPreloadLiquid"/>
       <w:r>
         <w:t>Preload Liquid</w:t>
       </w:r>
     </w:p>
-    <w:bookmarkEnd w:id="38"/>
+    <w:bookmarkEnd w:id="33"/>
     <w:p>
       <w:pPr>
         <w:pStyle w:val="ListParagraph"/>
@@ -4660,7 +4700,7 @@
                     </pic:cNvPicPr>
                   </pic:nvPicPr>
                   <pic:blipFill>
-                    <a:blip r:embed="rId34">
+                    <a:blip r:embed="rId30">
                       <a:extLst>
                         <a:ext uri="{28A0092B-C50C-407E-A947-70E740481C1C}">
                           <a14:useLocalDpi xmlns:a14="http://schemas.microsoft.com/office/drawing/2010/main" val="0"/>
@@ -4787,12 +4827,12 @@
       <w:pPr>
         <w:pStyle w:val="Heading3"/>
       </w:pPr>
-      <w:bookmarkStart w:id="39" w:name="BlockDescriptionsVacuum"/>
+      <w:bookmarkStart w:id="34" w:name="BlockDescriptionsVacuum"/>
       <w:r>
         <w:t>Vacuum</w:t>
       </w:r>
     </w:p>
-    <w:bookmarkEnd w:id="39"/>
+    <w:bookmarkEnd w:id="34"/>
     <w:p>
       <w:pPr>
         <w:pStyle w:val="ListParagraph"/>
@@ -4819,7 +4859,7 @@
                     </pic:cNvPicPr>
                   </pic:nvPicPr>
                   <pic:blipFill>
-                    <a:blip r:embed="rId35">
+                    <a:blip r:embed="rId31">
                       <a:extLst>
                         <a:ext uri="{28A0092B-C50C-407E-A947-70E740481C1C}">
                           <a14:useLocalDpi xmlns:a14="http://schemas.microsoft.com/office/drawing/2010/main" val="0"/>
@@ -5142,7 +5182,7 @@
       <w:pPr>
         <w:pStyle w:val="Heading2"/>
       </w:pPr>
-      <w:bookmarkStart w:id="40" w:name="BlockDescriptionsModifiers"/>
+      <w:bookmarkStart w:id="35" w:name="BlockDescriptionsModifiers"/>
       <w:r>
         <w:t>Modifiers</w:t>
       </w:r>
@@ -5151,26 +5191,23 @@
       <w:pPr>
         <w:pStyle w:val="Heading3"/>
       </w:pPr>
-      <w:bookmarkStart w:id="41" w:name="BlockDescriptionsAliquot"/>
-      <w:bookmarkEnd w:id="40"/>
+      <w:bookmarkStart w:id="36" w:name="BlockDescriptionsAliquot"/>
+      <w:bookmarkEnd w:id="35"/>
       <w:r>
         <w:t>Aliquot</w:t>
       </w:r>
     </w:p>
-    <w:bookmarkEnd w:id="41"/>
-    <w:p>
-      <w:pPr>
-        <w:pStyle w:val="ListParagraph"/>
-      </w:pPr>
-      <w:r>
-        <w:rPr>
-          <w:noProof/>
-        </w:rPr>
+    <w:bookmarkEnd w:id="36"/>
+    <w:p>
+      <w:pPr>
+        <w:pStyle w:val="ListParagraph"/>
+      </w:pPr>
+      <w:r>
         <w:drawing>
-          <wp:inline distT="0" distB="0" distL="0" distR="0" wp14:anchorId="246B1FC6" wp14:editId="2B1EB5C7">
-            <wp:extent cx="5033010" cy="787400"/>
-            <wp:effectExtent l="0" t="0" r="0" b="0"/>
-            <wp:docPr id="37" name="Picture 37"/>
+          <wp:inline distT="0" distB="0" distL="0" distR="0" wp14:anchorId="152943D9" wp14:editId="369850AD">
+            <wp:extent cx="5033010" cy="550405"/>
+            <wp:effectExtent l="0" t="0" r="0" b="2540"/>
+            <wp:docPr id="5" name="Picture 5"/>
             <wp:cNvGraphicFramePr>
               <a:graphicFrameLocks xmlns:a="http://schemas.openxmlformats.org/drawingml/2006/main" noChangeAspect="1"/>
             </wp:cNvGraphicFramePr>
@@ -5178,13 +5215,13 @@
               <a:graphicData uri="http://schemas.openxmlformats.org/drawingml/2006/picture">
                 <pic:pic xmlns:pic="http://schemas.openxmlformats.org/drawingml/2006/picture">
                   <pic:nvPicPr>
-                    <pic:cNvPr id="0" name="Picture 26"/>
+                    <pic:cNvPr id="0" name="Picture 2"/>
                     <pic:cNvPicPr>
                       <a:picLocks noChangeAspect="1" noChangeArrowheads="1"/>
                     </pic:cNvPicPr>
                   </pic:nvPicPr>
                   <pic:blipFill>
-                    <a:blip r:embed="rId36">
+                    <a:blip r:embed="rId32">
                       <a:extLst>
                         <a:ext uri="{28A0092B-C50C-407E-A947-70E740481C1C}">
                           <a14:useLocalDpi xmlns:a14="http://schemas.microsoft.com/office/drawing/2010/main" val="0"/>
@@ -5199,7 +5236,7 @@
                   <pic:spPr bwMode="auto">
                     <a:xfrm>
                       <a:off x="0" y="0"/>
-                      <a:ext cx="5033010" cy="787400"/>
+                      <a:ext cx="5071944" cy="554663"/>
                     </a:xfrm>
                     <a:prstGeom prst="rect">
                       <a:avLst/>
@@ -5215,6 +5252,9 @@
           </wp:inline>
         </w:drawing>
       </w:r>
+      <w:r>
+        <w:t xml:space="preserve"> </w:t>
+      </w:r>
     </w:p>
     <w:p>
       <w:pPr>
@@ -5237,67 +5277,47 @@
         <w:t>Block Description:</w:t>
       </w:r>
       <w:r>
-        <w:t xml:space="preserve"> This block modifies the </w:t>
-      </w:r>
-      <w:r>
-        <w:rPr>
-          <w:b/>
-          <w:bCs/>
-        </w:rPr>
-        <w:t>Source</w:t>
-      </w:r>
-      <w:r>
-        <w:t xml:space="preserve"> and parent plate sample knowledge to enable aliquoting. This means that if you perform a Liquid Transfer or Dilute block after this step, the sample location itself will be modified. This allows users to load sample in a single well of the </w:t>
-      </w:r>
-      <w:r>
-        <w:rPr>
-          <w:b/>
-          <w:bCs/>
-        </w:rPr>
-        <w:t>Source</w:t>
-      </w:r>
-      <w:r>
-        <w:t xml:space="preserve"> and aliquot into any number of different wells in the destination.</w:t>
-      </w:r>
-    </w:p>
-    <w:p>
-      <w:pPr>
-        <w:pStyle w:val="ListParagraph"/>
-      </w:pPr>
-    </w:p>
-    <w:p>
-      <w:pPr>
-        <w:pStyle w:val="ListParagraph"/>
-      </w:pPr>
-      <w:r>
-        <w:rPr>
-          <w:b/>
-          <w:bCs/>
-        </w:rPr>
-        <w:t>Source:</w:t>
-      </w:r>
-      <w:r>
-        <w:t xml:space="preserve"> Can be a plate name</w:t>
-      </w:r>
-    </w:p>
-    <w:p>
-      <w:pPr>
-        <w:pStyle w:val="ListParagraph"/>
-      </w:pPr>
-    </w:p>
-    <w:p>
-      <w:pPr>
-        <w:pStyle w:val="ListParagraph"/>
-      </w:pPr>
-      <w:r>
-        <w:rPr>
-          <w:b/>
-          <w:bCs/>
-        </w:rPr>
-        <w:t>Aspirate Location:</w:t>
-      </w:r>
-      <w:r>
-        <w:t xml:space="preserve"> Can be a worklist column</w:t>
+        <w:t xml:space="preserve"> </w:t>
+      </w:r>
+      <w:r>
+        <w:t xml:space="preserve">This block modifies the context of the parent plate to enable </w:t>
+      </w:r>
+      <w:r>
+        <w:t>Aliquoting</w:t>
+      </w:r>
+      <w:r>
+        <w:t xml:space="preserve">. This means that if you perform a Liquid Transfer or Dilute block after this step, the sample location itself will be modified. This allows users to </w:t>
+      </w:r>
+      <w:r>
+        <w:t>aliquot</w:t>
+      </w:r>
+      <w:r>
+        <w:t xml:space="preserve"> sample from any </w:t>
+      </w:r>
+      <w:r>
+        <w:t>single well</w:t>
+      </w:r>
+      <w:r>
+        <w:t xml:space="preserve"> in a previous plate into </w:t>
+      </w:r>
+      <w:r>
+        <w:t xml:space="preserve">multiple wells </w:t>
+      </w:r>
+      <w:r>
+        <w:t>in the parent plate.</w:t>
+      </w:r>
+      <w:r>
+        <w:t xml:space="preserve"> </w:t>
+      </w:r>
+      <w:r>
+        <w:rPr>
+          <w:b/>
+          <w:bCs/>
+        </w:rPr>
+        <w:t xml:space="preserve">NOTE: </w:t>
+      </w:r>
+      <w:r>
+        <w:t>A pool step must always come before an aliquot step.</w:t>
       </w:r>
     </w:p>
     <w:p>
@@ -5317,55 +5337,53 @@
         <w:t>Start Position:</w:t>
       </w:r>
       <w:r>
-        <w:t xml:space="preserve"> This specifies how the sample knowledge is changed</w:t>
-      </w:r>
-      <w:r>
-        <w:t xml:space="preserve">. Sample Start Position means that the </w:t>
-      </w:r>
-      <w:r>
-        <w:rPr>
-          <w:b/>
-          <w:bCs/>
-        </w:rPr>
-        <w:t>Source</w:t>
-      </w:r>
-      <w:r>
-        <w:t xml:space="preserve"> is expected to be loaded at the chosen sample start location. Plate Start Position means that the </w:t>
-      </w:r>
-      <w:r>
-        <w:rPr>
-          <w:b/>
-          <w:bCs/>
-        </w:rPr>
-        <w:t>Source</w:t>
-      </w:r>
-      <w:r>
-        <w:t xml:space="preserve"> is expected to be loaded in the first well.</w:t>
+        <w:t xml:space="preserve"> </w:t>
+      </w:r>
+      <w:r>
+        <w:t xml:space="preserve">This specifies how the context is changed. Sample Start Position means that the parent is expected to be </w:t>
+      </w:r>
+      <w:r>
+        <w:t>aliquoted</w:t>
+      </w:r>
+      <w:r>
+        <w:t xml:space="preserve"> at the chosen sample start location +</w:t>
+      </w:r>
+      <w:r>
+        <w:t xml:space="preserve"> sample number. </w:t>
+      </w:r>
+      <w:r>
+        <w:t xml:space="preserve">Plate Start Position means that the parent is expected to be </w:t>
+      </w:r>
+      <w:r>
+        <w:t>aliquoted</w:t>
+      </w:r>
+      <w:r>
+        <w:t xml:space="preserve"> in the first well +</w:t>
+      </w:r>
+      <w:r>
+        <w:t xml:space="preserve"> sample number.</w:t>
       </w:r>
     </w:p>
     <w:p>
       <w:pPr>
         <w:pStyle w:val="Heading3"/>
       </w:pPr>
-      <w:bookmarkStart w:id="42" w:name="BlockDescriptionsPool"/>
+      <w:bookmarkStart w:id="37" w:name="BlockDescriptionsPool"/>
       <w:r>
         <w:t>Pool</w:t>
       </w:r>
     </w:p>
-    <w:bookmarkEnd w:id="42"/>
-    <w:p>
-      <w:pPr>
-        <w:pStyle w:val="ListParagraph"/>
-      </w:pPr>
-      <w:r>
-        <w:rPr>
-          <w:noProof/>
-        </w:rPr>
+    <w:bookmarkEnd w:id="37"/>
+    <w:p>
+      <w:pPr>
+        <w:pStyle w:val="ListParagraph"/>
+      </w:pPr>
+      <w:r>
         <w:drawing>
-          <wp:inline distT="0" distB="0" distL="0" distR="0" wp14:anchorId="22A732C3" wp14:editId="5D5DC8B5">
-            <wp:extent cx="5033010" cy="787400"/>
+          <wp:inline distT="0" distB="0" distL="0" distR="0" wp14:anchorId="294EC358" wp14:editId="6A55E007">
+            <wp:extent cx="5033010" cy="746538"/>
             <wp:effectExtent l="0" t="0" r="0" b="0"/>
-            <wp:docPr id="38" name="Picture 38"/>
+            <wp:docPr id="1" name="Picture 1"/>
             <wp:cNvGraphicFramePr>
               <a:graphicFrameLocks xmlns:a="http://schemas.openxmlformats.org/drawingml/2006/main" noChangeAspect="1"/>
             </wp:cNvGraphicFramePr>
@@ -5373,13 +5391,13 @@
               <a:graphicData uri="http://schemas.openxmlformats.org/drawingml/2006/picture">
                 <pic:pic xmlns:pic="http://schemas.openxmlformats.org/drawingml/2006/picture">
                   <pic:nvPicPr>
-                    <pic:cNvPr id="0" name="Picture 27"/>
+                    <pic:cNvPr id="0" name="Picture 1"/>
                     <pic:cNvPicPr>
                       <a:picLocks noChangeAspect="1" noChangeArrowheads="1"/>
                     </pic:cNvPicPr>
                   </pic:nvPicPr>
                   <pic:blipFill>
-                    <a:blip r:embed="rId37">
+                    <a:blip r:embed="rId33">
                       <a:extLst>
                         <a:ext uri="{28A0092B-C50C-407E-A947-70E740481C1C}">
                           <a14:useLocalDpi xmlns:a14="http://schemas.microsoft.com/office/drawing/2010/main" val="0"/>
@@ -5394,7 +5412,7 @@
                   <pic:spPr bwMode="auto">
                     <a:xfrm>
                       <a:off x="0" y="0"/>
-                      <a:ext cx="5033010" cy="787400"/>
+                      <a:ext cx="5071972" cy="752317"/>
                     </a:xfrm>
                     <a:prstGeom prst="rect">
                       <a:avLst/>
@@ -5439,44 +5457,33 @@
         <w:t xml:space="preserve"> </w:t>
       </w:r>
       <w:r>
-        <w:t xml:space="preserve">This block modifies the </w:t>
-      </w:r>
-      <w:r>
-        <w:rPr>
-          <w:b/>
-          <w:bCs/>
-        </w:rPr>
-        <w:t>Source</w:t>
-      </w:r>
-      <w:r>
-        <w:t xml:space="preserve"> and parent plate sample knowledge to enable pooling. This means that if you perform a Liquid Transfer or Dilute block after this step, the sample location itself will be modified. This allows users to take sample from any number of different wells in the </w:t>
-      </w:r>
-      <w:r>
-        <w:rPr>
-          <w:b/>
-          <w:bCs/>
-        </w:rPr>
-        <w:t>Source</w:t>
-      </w:r>
-      <w:r>
-        <w:t xml:space="preserve"> and pool into a single well in the destination.</w:t>
-      </w:r>
-    </w:p>
-    <w:p>
-      <w:pPr>
-        <w:pStyle w:val="ListParagraph"/>
-      </w:pPr>
-    </w:p>
-    <w:p>
-      <w:pPr>
-        <w:pStyle w:val="ListParagraph"/>
-      </w:pPr>
-      <w:r>
-        <w:rPr>
-          <w:b/>
-          <w:bCs/>
-        </w:rPr>
-        <w:t>Source:</w:t>
+        <w:t>This block modifies the</w:t>
+      </w:r>
+      <w:r>
+        <w:t xml:space="preserve"> context of the</w:t>
+      </w:r>
+      <w:r>
+        <w:t xml:space="preserve"> parent plate to enable pooling. This means that if you perform a Liquid Transfer or Dilute block after this step, the sample location itself will be modified. This allows users to </w:t>
+      </w:r>
+      <w:r>
+        <w:t>pool sample from any wells in a previous plate into a single well in the parent plate.</w:t>
+      </w:r>
+    </w:p>
+    <w:p>
+      <w:pPr>
+        <w:pStyle w:val="ListParagraph"/>
+      </w:pPr>
+    </w:p>
+    <w:p>
+      <w:pPr>
+        <w:pStyle w:val="ListParagraph"/>
+      </w:pPr>
+      <w:r>
+        <w:rPr>
+          <w:b/>
+          <w:bCs/>
+        </w:rPr>
+        <w:t>Dispense Location:</w:t>
       </w:r>
       <w:r>
         <w:rPr>
@@ -5486,24 +5493,28 @@
         <w:t xml:space="preserve"> </w:t>
       </w:r>
       <w:r>
-        <w:t>Can be a plate name</w:t>
-      </w:r>
-    </w:p>
-    <w:p>
-      <w:pPr>
-        <w:pStyle w:val="ListParagraph"/>
-      </w:pPr>
-    </w:p>
-    <w:p>
-      <w:pPr>
-        <w:pStyle w:val="ListParagraph"/>
-      </w:pPr>
-      <w:r>
-        <w:rPr>
-          <w:b/>
-          <w:bCs/>
-        </w:rPr>
-        <w:t>Dispense Location:</w:t>
+        <w:t>Can be a worklist column</w:t>
+      </w:r>
+    </w:p>
+    <w:p>
+      <w:pPr>
+        <w:pStyle w:val="ListParagraph"/>
+      </w:pPr>
+    </w:p>
+    <w:p>
+      <w:pPr>
+        <w:pStyle w:val="ListParagraph"/>
+        <w:rPr>
+          <w:b/>
+          <w:bCs/>
+        </w:rPr>
+      </w:pPr>
+      <w:r>
+        <w:rPr>
+          <w:b/>
+          <w:bCs/>
+        </w:rPr>
+        <w:t>Start Position:</w:t>
       </w:r>
       <w:r>
         <w:rPr>
@@ -5513,70 +5524,75 @@
         <w:t xml:space="preserve"> </w:t>
       </w:r>
       <w:r>
-        <w:t>Can be a worklist column</w:t>
-      </w:r>
-    </w:p>
-    <w:p>
-      <w:pPr>
-        <w:pStyle w:val="ListParagraph"/>
-      </w:pPr>
-    </w:p>
-    <w:p>
-      <w:pPr>
-        <w:pStyle w:val="ListParagraph"/>
-        <w:rPr>
-          <w:b/>
-          <w:bCs/>
-        </w:rPr>
-      </w:pPr>
-      <w:r>
-        <w:rPr>
-          <w:b/>
-          <w:bCs/>
-        </w:rPr>
-        <w:t>Start Position:</w:t>
-      </w:r>
-      <w:r>
-        <w:rPr>
-          <w:b/>
-          <w:bCs/>
-        </w:rPr>
-        <w:t xml:space="preserve"> </w:t>
-      </w:r>
-      <w:r>
-        <w:t xml:space="preserve">This specifies how the sample knowledge is changed. Sample Start Position means that the </w:t>
-      </w:r>
-      <w:r>
-        <w:rPr>
-          <w:b/>
-          <w:bCs/>
-        </w:rPr>
-        <w:t>Source</w:t>
-      </w:r>
-      <w:r>
-        <w:t xml:space="preserve"> is expected to be loaded at the chosen sample start location. Plate Start Position means that the </w:t>
-      </w:r>
-      <w:r>
-        <w:rPr>
-          <w:b/>
-          <w:bCs/>
-        </w:rPr>
-        <w:t>Source</w:t>
-      </w:r>
-      <w:r>
-        <w:t xml:space="preserve"> is expected to be loaded in the first well.</w:t>
+        <w:t xml:space="preserve">This specifies how the </w:t>
+      </w:r>
+      <w:r>
+        <w:t>context</w:t>
+      </w:r>
+      <w:r>
+        <w:t xml:space="preserve"> is changed. Sample Start Position means that the</w:t>
+      </w:r>
+      <w:r>
+        <w:t xml:space="preserve"> parent </w:t>
+      </w:r>
+      <w:r>
+        <w:t xml:space="preserve">is expected to be </w:t>
+      </w:r>
+      <w:r>
+        <w:t>pooled</w:t>
+      </w:r>
+      <w:r>
+        <w:t xml:space="preserve"> at the chosen sample start location</w:t>
+      </w:r>
+      <w:r>
+        <w:t xml:space="preserve"> + </w:t>
+      </w:r>
+      <w:r>
+        <w:rPr>
+          <w:b/>
+          <w:bCs/>
+        </w:rPr>
+        <w:t>Dispense Location</w:t>
+      </w:r>
+      <w:r>
+        <w:t>. Plate Start Position means that the</w:t>
+      </w:r>
+      <w:r>
+        <w:t xml:space="preserve"> parent </w:t>
+      </w:r>
+      <w:r>
+        <w:t xml:space="preserve">is expected to be </w:t>
+      </w:r>
+      <w:r>
+        <w:t>pooled</w:t>
+      </w:r>
+      <w:r>
+        <w:t xml:space="preserve"> in the first well</w:t>
+      </w:r>
+      <w:r>
+        <w:t xml:space="preserve"> + </w:t>
+      </w:r>
+      <w:r>
+        <w:rPr>
+          <w:b/>
+          <w:bCs/>
+        </w:rPr>
+        <w:t>Dispense Location</w:t>
+      </w:r>
+      <w:r>
+        <w:t>.</w:t>
       </w:r>
     </w:p>
     <w:p>
       <w:pPr>
         <w:pStyle w:val="Heading1"/>
       </w:pPr>
-      <w:bookmarkStart w:id="43" w:name="MethodRun"/>
+      <w:bookmarkStart w:id="38" w:name="MethodRun"/>
       <w:r>
         <w:t>Run a method</w:t>
       </w:r>
     </w:p>
-    <w:bookmarkEnd w:id="43"/>
+    <w:bookmarkEnd w:id="38"/>
     <w:p>
       <w:pPr>
         <w:pStyle w:val="NoSpacing"/>
@@ -5589,12 +5605,12 @@
       <w:pPr>
         <w:pStyle w:val="Heading1"/>
       </w:pPr>
-      <w:bookmarkStart w:id="44" w:name="MethodTroubleshooting"/>
+      <w:bookmarkStart w:id="39" w:name="MethodTroubleshooting"/>
       <w:r>
         <w:t>Troubleshooting</w:t>
       </w:r>
     </w:p>
-    <w:bookmarkEnd w:id="44"/>
+    <w:bookmarkEnd w:id="39"/>
     <w:p>
       <w:pPr>
         <w:pStyle w:val="NoSpacing"/>
@@ -5614,10 +5630,10 @@
       </w:pPr>
     </w:p>
     <w:sectPr>
-      <w:headerReference w:type="default" r:id="rId38"/>
-      <w:footerReference w:type="default" r:id="rId39"/>
-      <w:headerReference w:type="first" r:id="rId40"/>
-      <w:footerReference w:type="first" r:id="rId41"/>
+      <w:headerReference w:type="default" r:id="rId34"/>
+      <w:footerReference w:type="default" r:id="rId35"/>
+      <w:headerReference w:type="first" r:id="rId36"/>
+      <w:footerReference w:type="first" r:id="rId37"/>
       <w:pgSz w:w="12240" w:h="15840" w:code="1"/>
       <w:pgMar w:top="1440" w:right="1008" w:bottom="720" w:left="1728" w:header="720" w:footer="720" w:gutter="0"/>
       <w:cols w:space="720"/>
@@ -5625,147 +5641,6 @@
     </w:sectPr>
   </w:body>
 </w:document>
-</file>
-
-<file path=word/comments.xml><?xml version="1.0" encoding="utf-8"?>
-<w:comments xmlns:wpc="http://schemas.microsoft.com/office/word/2010/wordprocessingCanvas" xmlns:cx="http://schemas.microsoft.com/office/drawing/2014/chartex" xmlns:cx1="http://schemas.microsoft.com/office/drawing/2015/9/8/chartex" xmlns:cx2="http://schemas.microsoft.com/office/drawing/2015/10/21/chartex" xmlns:cx3="http://schemas.microsoft.com/office/drawing/2016/5/9/chartex" xmlns:cx4="http://schemas.microsoft.com/office/drawing/2016/5/10/chartex" xmlns:cx5="http://schemas.microsoft.com/office/drawing/2016/5/11/chartex" xmlns:cx6="http://schemas.microsoft.com/office/drawing/2016/5/12/chartex" xmlns:cx7="http://schemas.microsoft.com/office/drawing/2016/5/13/chartex" xmlns:cx8="http://schemas.microsoft.com/office/drawing/2016/5/14/chartex" xmlns:mc="http://schemas.openxmlformats.org/markup-compatibility/2006" xmlns:aink="http://schemas.microsoft.com/office/drawing/2016/ink" xmlns:am3d="http://schemas.microsoft.com/office/drawing/2017/model3d" xmlns:o="urn:schemas-microsoft-com:office:office" xmlns:r="http://schemas.openxmlformats.org/officeDocument/2006/relationships" xmlns:m="http://schemas.openxmlformats.org/officeDocument/2006/math" xmlns:v="urn:schemas-microsoft-com:vml" xmlns:wp14="http://schemas.microsoft.com/office/word/2010/wordprocessingDrawing" xmlns:wp="http://schemas.openxmlformats.org/drawingml/2006/wordprocessingDrawing" xmlns:w10="urn:schemas-microsoft-com:office:word" xmlns:w="http://schemas.openxmlformats.org/wordprocessingml/2006/main" xmlns:w14="http://schemas.microsoft.com/office/word/2010/wordml" xmlns:w15="http://schemas.microsoft.com/office/word/2012/wordml" xmlns:w16cex="http://schemas.microsoft.com/office/word/2018/wordml/cex" xmlns:w16cid="http://schemas.microsoft.com/office/word/2016/wordml/cid" xmlns:w16="http://schemas.microsoft.com/office/word/2018/wordml" xmlns:w16sdtdh="http://schemas.microsoft.com/office/word/2020/wordml/sdtdatahash" xmlns:w16se="http://schemas.microsoft.com/office/word/2015/wordml/symex" xmlns:wpg="http://schemas.microsoft.com/office/word/2010/wordprocessingGroup" xmlns:wpi="http://schemas.microsoft.com/office/word/2010/wordprocessingInk" xmlns:wne="http://schemas.microsoft.com/office/word/2006/wordml" xmlns:wps="http://schemas.microsoft.com/office/word/2010/wordprocessingShape" mc:Ignorable="w14 w15 w16se w16cid w16 w16cex w16sdtdh wp14">
-  <w:comment w:id="10" w:author="Dilay, Viktoriya" w:date="2022-05-13T08:37:00Z" w:initials="DV">
-    <w:p>
-      <w:pPr>
-        <w:pStyle w:val="CommentText"/>
-      </w:pPr>
-      <w:r>
-        <w:rPr>
-          <w:rStyle w:val="CommentReference"/>
-        </w:rPr>
-        <w:annotationRef/>
-      </w:r>
-      <w:r>
-        <w:t xml:space="preserve">Rephrase </w:t>
-      </w:r>
-    </w:p>
-  </w:comment>
-  <w:comment w:id="11" w:author="Bare, Bradley" w:date="2022-05-13T11:24:00Z" w:initials="BB">
-    <w:p>
-      <w:pPr>
-        <w:pStyle w:val="CommentText"/>
-      </w:pPr>
-      <w:r>
-        <w:rPr>
-          <w:rStyle w:val="CommentReference"/>
-        </w:rPr>
-        <w:annotationRef/>
-      </w:r>
-      <w:r>
-        <w:t>I think removing linear fixed it</w:t>
-      </w:r>
-    </w:p>
-  </w:comment>
-  <w:comment w:id="13" w:author="Dilay, Viktoriya" w:date="2022-05-13T08:39:00Z" w:initials="DV">
-    <w:p>
-      <w:pPr>
-        <w:pStyle w:val="CommentText"/>
-      </w:pPr>
-      <w:r>
-        <w:rPr>
-          <w:rStyle w:val="CommentReference"/>
-        </w:rPr>
-        <w:annotationRef/>
-      </w:r>
-      <w:r>
-        <w:t xml:space="preserve">Maybe include an example of how it does that </w:t>
-      </w:r>
-      <w:r>
-        <w:t xml:space="preserve">or list the characteristics </w:t>
-      </w:r>
-    </w:p>
-    <w:p>
-      <w:pPr>
-        <w:pStyle w:val="CommentText"/>
-      </w:pPr>
-    </w:p>
-    <w:p>
-      <w:pPr>
-        <w:pStyle w:val="CommentText"/>
-      </w:pPr>
-    </w:p>
-  </w:comment>
-  <w:comment w:id="14" w:author="Bare, Bradley" w:date="2022-05-13T10:47:00Z" w:initials="BB">
-    <w:p>
-      <w:pPr>
-        <w:pStyle w:val="CommentText"/>
-      </w:pPr>
-      <w:r>
-        <w:rPr>
-          <w:rStyle w:val="CommentReference"/>
-        </w:rPr>
-        <w:annotationRef/>
-      </w:r>
-      <w:r>
-        <w:t xml:space="preserve">Does the following figure and paragraph do that sufficiently? I may need to add page </w:t>
-      </w:r>
-      <w:proofErr w:type="gramStart"/>
-      <w:r>
-        <w:t>breaks</w:t>
-      </w:r>
-      <w:proofErr w:type="gramEnd"/>
-      <w:r>
-        <w:t xml:space="preserve"> so it is easier to follow.</w:t>
-      </w:r>
-    </w:p>
-  </w:comment>
-  <w:comment w:id="15" w:author="Dilay, Viktoriya" w:date="2022-05-13T08:59:00Z" w:initials="DV">
-    <w:p>
-      <w:pPr>
-        <w:pStyle w:val="CommentText"/>
-      </w:pPr>
-      <w:r>
-        <w:rPr>
-          <w:rStyle w:val="CommentReference"/>
-        </w:rPr>
-        <w:annotationRef/>
-      </w:r>
-      <w:r>
-        <w:t xml:space="preserve">Yes add the page break so that the worklist interference paragraph is immediately followed by the example below </w:t>
-      </w:r>
-    </w:p>
-    <w:p>
-      <w:pPr>
-        <w:pStyle w:val="CommentText"/>
-      </w:pPr>
-    </w:p>
-  </w:comment>
-</w:comments>
-</file>
-
-<file path=word/commentsExtended.xml><?xml version="1.0" encoding="utf-8"?>
-<w15:commentsEx xmlns:wpc="http://schemas.microsoft.com/office/word/2010/wordprocessingCanvas" xmlns:cx="http://schemas.microsoft.com/office/drawing/2014/chartex" xmlns:cx1="http://schemas.microsoft.com/office/drawing/2015/9/8/chartex" xmlns:cx2="http://schemas.microsoft.com/office/drawing/2015/10/21/chartex" xmlns:cx3="http://schemas.microsoft.com/office/drawing/2016/5/9/chartex" xmlns:cx4="http://schemas.microsoft.com/office/drawing/2016/5/10/chartex" xmlns:cx5="http://schemas.microsoft.com/office/drawing/2016/5/11/chartex" xmlns:cx6="http://schemas.microsoft.com/office/drawing/2016/5/12/chartex" xmlns:cx7="http://schemas.microsoft.com/office/drawing/2016/5/13/chartex" xmlns:cx8="http://schemas.microsoft.com/office/drawing/2016/5/14/chartex" xmlns:mc="http://schemas.openxmlformats.org/markup-compatibility/2006" xmlns:aink="http://schemas.microsoft.com/office/drawing/2016/ink" xmlns:am3d="http://schemas.microsoft.com/office/drawing/2017/model3d" xmlns:o="urn:schemas-microsoft-com:office:office" xmlns:r="http://schemas.openxmlformats.org/officeDocument/2006/relationships" xmlns:m="http://schemas.openxmlformats.org/officeDocument/2006/math" xmlns:v="urn:schemas-microsoft-com:vml" xmlns:wp14="http://schemas.microsoft.com/office/word/2010/wordprocessingDrawing" xmlns:wp="http://schemas.openxmlformats.org/drawingml/2006/wordprocessingDrawing" xmlns:w10="urn:schemas-microsoft-com:office:word" xmlns:w="http://schemas.openxmlformats.org/wordprocessingml/2006/main" xmlns:w14="http://schemas.microsoft.com/office/word/2010/wordml" xmlns:w15="http://schemas.microsoft.com/office/word/2012/wordml" xmlns:w16cex="http://schemas.microsoft.com/office/word/2018/wordml/cex" xmlns:w16cid="http://schemas.microsoft.com/office/word/2016/wordml/cid" xmlns:w16="http://schemas.microsoft.com/office/word/2018/wordml" xmlns:w16sdtdh="http://schemas.microsoft.com/office/word/2020/wordml/sdtdatahash" xmlns:w16se="http://schemas.microsoft.com/office/word/2015/wordml/symex" xmlns:wpg="http://schemas.microsoft.com/office/word/2010/wordprocessingGroup" xmlns:wpi="http://schemas.microsoft.com/office/word/2010/wordprocessingInk" xmlns:wne="http://schemas.microsoft.com/office/word/2006/wordml" xmlns:wps="http://schemas.microsoft.com/office/word/2010/wordprocessingShape" mc:Ignorable="w14 w15 w16se w16cid w16 w16cex w16sdtdh wp14">
-  <w15:commentEx w15:paraId="12070158" w15:done="0"/>
-  <w15:commentEx w15:paraId="7B42A5F7" w15:paraIdParent="12070158" w15:done="0"/>
-  <w15:commentEx w15:paraId="6F1E63C7" w15:done="1"/>
-  <w15:commentEx w15:paraId="2BECA537" w15:paraIdParent="6F1E63C7" w15:done="1"/>
-  <w15:commentEx w15:paraId="7779C9F6" w15:paraIdParent="6F1E63C7" w15:done="1"/>
-</w15:commentsEx>
-</file>
-
-<file path=word/commentsExtensible.xml><?xml version="1.0" encoding="utf-8"?>
-<w16cex:commentsExtensible xmlns:wpc="http://schemas.microsoft.com/office/word/2010/wordprocessingCanvas" xmlns:cx="http://schemas.microsoft.com/office/drawing/2014/chartex" xmlns:cx1="http://schemas.microsoft.com/office/drawing/2015/9/8/chartex" xmlns:cx2="http://schemas.microsoft.com/office/drawing/2015/10/21/chartex" xmlns:cx3="http://schemas.microsoft.com/office/drawing/2016/5/9/chartex" xmlns:cx4="http://schemas.microsoft.com/office/drawing/2016/5/10/chartex" xmlns:cx5="http://schemas.microsoft.com/office/drawing/2016/5/11/chartex" xmlns:cx6="http://schemas.microsoft.com/office/drawing/2016/5/12/chartex" xmlns:cx7="http://schemas.microsoft.com/office/drawing/2016/5/13/chartex" xmlns:cx8="http://schemas.microsoft.com/office/drawing/2016/5/14/chartex" xmlns:mc="http://schemas.openxmlformats.org/markup-compatibility/2006" xmlns:aink="http://schemas.microsoft.com/office/drawing/2016/ink" xmlns:am3d="http://schemas.microsoft.com/office/drawing/2017/model3d" xmlns:o="urn:schemas-microsoft-com:office:office" xmlns:r="http://schemas.openxmlformats.org/officeDocument/2006/relationships" xmlns:m="http://schemas.openxmlformats.org/officeDocument/2006/math" xmlns:v="urn:schemas-microsoft-com:vml" xmlns:wp14="http://schemas.microsoft.com/office/word/2010/wordprocessingDrawing" xmlns:wp="http://schemas.openxmlformats.org/drawingml/2006/wordprocessingDrawing" xmlns:w10="urn:schemas-microsoft-com:office:word" xmlns:w="http://schemas.openxmlformats.org/wordprocessingml/2006/main" xmlns:w14="http://schemas.microsoft.com/office/word/2010/wordml" xmlns:w15="http://schemas.microsoft.com/office/word/2012/wordml" xmlns:w16cex="http://schemas.microsoft.com/office/word/2018/wordml/cex" xmlns:w16cid="http://schemas.microsoft.com/office/word/2016/wordml/cid" xmlns:w16="http://schemas.microsoft.com/office/word/2018/wordml" xmlns:w16sdtdh="http://schemas.microsoft.com/office/word/2020/wordml/sdtdatahash" xmlns:w16se="http://schemas.microsoft.com/office/word/2015/wordml/symex" xmlns:wpg="http://schemas.microsoft.com/office/word/2010/wordprocessingGroup" xmlns:wpi="http://schemas.microsoft.com/office/word/2010/wordprocessingInk" xmlns:wne="http://schemas.microsoft.com/office/word/2006/wordml" xmlns:wps="http://schemas.microsoft.com/office/word/2010/wordprocessingShape" mc:Ignorable="w14 w15 w16se w16cid w16 w16cex w16sdtdh wp14">
-  <w16cex:commentExtensible w16cex:durableId="2628B35D" w16cex:dateUtc="2022-05-13T15:37:00Z"/>
-  <w16cex:commentExtensible w16cex:durableId="2628BE5D" w16cex:dateUtc="2022-05-13T16:24:00Z"/>
-  <w16cex:commentExtensible w16cex:durableId="2628B3E4" w16cex:dateUtc="2022-05-13T15:39:00Z"/>
-  <w16cex:commentExtensible w16cex:durableId="2628B5B0" w16cex:dateUtc="2022-05-13T15:47:00Z"/>
-  <w16cex:commentExtensible w16cex:durableId="2628B890" w16cex:dateUtc="2022-05-13T15:59:00Z"/>
-</w16cex:commentsExtensible>
-</file>
-
-<file path=word/commentsIds.xml><?xml version="1.0" encoding="utf-8"?>
-<w16cid:commentsIds xmlns:wpc="http://schemas.microsoft.com/office/word/2010/wordprocessingCanvas" xmlns:cx="http://schemas.microsoft.com/office/drawing/2014/chartex" xmlns:cx1="http://schemas.microsoft.com/office/drawing/2015/9/8/chartex" xmlns:cx2="http://schemas.microsoft.com/office/drawing/2015/10/21/chartex" xmlns:cx3="http://schemas.microsoft.com/office/drawing/2016/5/9/chartex" xmlns:cx4="http://schemas.microsoft.com/office/drawing/2016/5/10/chartex" xmlns:cx5="http://schemas.microsoft.com/office/drawing/2016/5/11/chartex" xmlns:cx6="http://schemas.microsoft.com/office/drawing/2016/5/12/chartex" xmlns:cx7="http://schemas.microsoft.com/office/drawing/2016/5/13/chartex" xmlns:cx8="http://schemas.microsoft.com/office/drawing/2016/5/14/chartex" xmlns:mc="http://schemas.openxmlformats.org/markup-compatibility/2006" xmlns:aink="http://schemas.microsoft.com/office/drawing/2016/ink" xmlns:am3d="http://schemas.microsoft.com/office/drawing/2017/model3d" xmlns:o="urn:schemas-microsoft-com:office:office" xmlns:r="http://schemas.openxmlformats.org/officeDocument/2006/relationships" xmlns:m="http://schemas.openxmlformats.org/officeDocument/2006/math" xmlns:v="urn:schemas-microsoft-com:vml" xmlns:wp14="http://schemas.microsoft.com/office/word/2010/wordprocessingDrawing" xmlns:wp="http://schemas.openxmlformats.org/drawingml/2006/wordprocessingDrawing" xmlns:w10="urn:schemas-microsoft-com:office:word" xmlns:w="http://schemas.openxmlformats.org/wordprocessingml/2006/main" xmlns:w14="http://schemas.microsoft.com/office/word/2010/wordml" xmlns:w15="http://schemas.microsoft.com/office/word/2012/wordml" xmlns:w16cex="http://schemas.microsoft.com/office/word/2018/wordml/cex" xmlns:w16cid="http://schemas.microsoft.com/office/word/2016/wordml/cid" xmlns:w16="http://schemas.microsoft.com/office/word/2018/wordml" xmlns:w16sdtdh="http://schemas.microsoft.com/office/word/2020/wordml/sdtdatahash" xmlns:w16se="http://schemas.microsoft.com/office/word/2015/wordml/symex" xmlns:wpg="http://schemas.microsoft.com/office/word/2010/wordprocessingGroup" xmlns:wpi="http://schemas.microsoft.com/office/word/2010/wordprocessingInk" xmlns:wne="http://schemas.microsoft.com/office/word/2006/wordml" xmlns:wps="http://schemas.microsoft.com/office/word/2010/wordprocessingShape" mc:Ignorable="w14 w15 w16se w16cid w16 w16cex w16sdtdh wp14">
-  <w16cid:commentId w16cid:paraId="12070158" w16cid:durableId="2628B35D"/>
-  <w16cid:commentId w16cid:paraId="7B42A5F7" w16cid:durableId="2628BE5D"/>
-  <w16cid:commentId w16cid:paraId="6F1E63C7" w16cid:durableId="2628B3E4"/>
-  <w16cid:commentId w16cid:paraId="2BECA537" w16cid:durableId="2628B5B0"/>
-  <w16cid:commentId w16cid:paraId="7779C9F6" w16cid:durableId="2628B890"/>
-</w16cid:commentsIds>
 </file>
 
 <file path=word/endnotes.xml><?xml version="1.0" encoding="utf-8"?>
@@ -6581,27 +6456,14 @@
           <w:r>
             <w:t xml:space="preserve"> of </w:t>
           </w:r>
-          <w:r>
-            <w:fldChar w:fldCharType="begin"/>
-          </w:r>
-          <w:r>
-            <w:instrText xml:space="preserve"> NUMPAGES </w:instrText>
-          </w:r>
-          <w:r>
-            <w:fldChar w:fldCharType="separate"/>
-          </w:r>
-          <w:r>
-            <w:rPr>
-              <w:noProof/>
-            </w:rPr>
-            <w:t>11</w:t>
-          </w:r>
-          <w:r>
-            <w:rPr>
-              <w:noProof/>
-            </w:rPr>
-            <w:fldChar w:fldCharType="end"/>
-          </w:r>
+          <w:fldSimple w:instr=" NUMPAGES ">
+            <w:r>
+              <w:rPr>
+                <w:noProof/>
+              </w:rPr>
+              <w:t>11</w:t>
+            </w:r>
+          </w:fldSimple>
         </w:p>
       </w:tc>
     </w:tr>
@@ -8235,17 +8097,6 @@
   </w:num>
   <w:numIdMacAtCleanup w:val="21"/>
 </w:numbering>
-</file>
-
-<file path=word/people.xml><?xml version="1.0" encoding="utf-8"?>
-<w15:people xmlns:wpc="http://schemas.microsoft.com/office/word/2010/wordprocessingCanvas" xmlns:cx="http://schemas.microsoft.com/office/drawing/2014/chartex" xmlns:cx1="http://schemas.microsoft.com/office/drawing/2015/9/8/chartex" xmlns:cx2="http://schemas.microsoft.com/office/drawing/2015/10/21/chartex" xmlns:cx3="http://schemas.microsoft.com/office/drawing/2016/5/9/chartex" xmlns:cx4="http://schemas.microsoft.com/office/drawing/2016/5/10/chartex" xmlns:cx5="http://schemas.microsoft.com/office/drawing/2016/5/11/chartex" xmlns:cx6="http://schemas.microsoft.com/office/drawing/2016/5/12/chartex" xmlns:cx7="http://schemas.microsoft.com/office/drawing/2016/5/13/chartex" xmlns:cx8="http://schemas.microsoft.com/office/drawing/2016/5/14/chartex" xmlns:mc="http://schemas.openxmlformats.org/markup-compatibility/2006" xmlns:aink="http://schemas.microsoft.com/office/drawing/2016/ink" xmlns:am3d="http://schemas.microsoft.com/office/drawing/2017/model3d" xmlns:o="urn:schemas-microsoft-com:office:office" xmlns:r="http://schemas.openxmlformats.org/officeDocument/2006/relationships" xmlns:m="http://schemas.openxmlformats.org/officeDocument/2006/math" xmlns:v="urn:schemas-microsoft-com:vml" xmlns:wp14="http://schemas.microsoft.com/office/word/2010/wordprocessingDrawing" xmlns:wp="http://schemas.openxmlformats.org/drawingml/2006/wordprocessingDrawing" xmlns:w10="urn:schemas-microsoft-com:office:word" xmlns:w="http://schemas.openxmlformats.org/wordprocessingml/2006/main" xmlns:w14="http://schemas.microsoft.com/office/word/2010/wordml" xmlns:w15="http://schemas.microsoft.com/office/word/2012/wordml" xmlns:w16cex="http://schemas.microsoft.com/office/word/2018/wordml/cex" xmlns:w16cid="http://schemas.microsoft.com/office/word/2016/wordml/cid" xmlns:w16="http://schemas.microsoft.com/office/word/2018/wordml" xmlns:w16sdtdh="http://schemas.microsoft.com/office/word/2020/wordml/sdtdatahash" xmlns:w16se="http://schemas.microsoft.com/office/word/2015/wordml/symex" xmlns:wpg="http://schemas.microsoft.com/office/word/2010/wordprocessingGroup" xmlns:wpi="http://schemas.microsoft.com/office/word/2010/wordprocessingInk" xmlns:wne="http://schemas.microsoft.com/office/word/2006/wordml" xmlns:wps="http://schemas.microsoft.com/office/word/2010/wordprocessingShape" mc:Ignorable="w14 w15 w16se w16cid w16 w16cex w16sdtdh wp14">
-  <w15:person w15:author="Dilay, Viktoriya">
-    <w15:presenceInfo w15:providerId="AD" w15:userId="S::DILAYV@pfizer.com::ccfcc081-5f1e-4871-8839-0c128086c97a"/>
-  </w15:person>
-  <w15:person w15:author="Bare, Bradley">
-    <w15:presenceInfo w15:providerId="AD" w15:userId="S::BAREB@pfizer.com::f9de4af7-8248-4cf9-bbf0-2d01ea658d2a"/>
-  </w15:person>
-</w15:people>
 </file>
 
 <file path=word/styles.xml><?xml version="1.0" encoding="utf-8"?>
@@ -10774,16 +10625,6 @@
 </file>
 
 <file path=customXml/item2.xml><?xml version="1.0" encoding="utf-8"?>
-<p:properties xmlns:p="http://schemas.microsoft.com/office/2006/metadata/properties" xmlns:xsi="http://www.w3.org/2001/XMLSchema-instance">
-  <documentManagement/>
-</p:properties>
-</file>
-
-<file path=customXml/item3.xml><?xml version="1.0" encoding="utf-8"?>
-<b:Sources xmlns:b="http://schemas.openxmlformats.org/officeDocument/2006/bibliography" xmlns="http://schemas.openxmlformats.org/officeDocument/2006/bibliography" SelectedStyle="\APA.XSL" StyleName="APA"/>
-</file>
-
-<file path=customXml/item4.xml><?xml version="1.0" encoding="utf-8"?>
 <ct:contentTypeSchema xmlns:ct="http://schemas.microsoft.com/office/2006/metadata/contentType" xmlns:ma="http://schemas.microsoft.com/office/2006/metadata/properties/metaAttributes" ct:_="" ma:_="" ma:contentTypeName="Document" ma:contentTypeID="0x010100C42882BD753E61428571280CA7AC62F1" ma:contentTypeVersion="4" ma:contentTypeDescription="Create a new document." ma:contentTypeScope="" ma:versionID="69a74d4fc3c2d4ce97a8f7217952308e">
   <xsd:schema xmlns:xsd="http://www.w3.org/2001/XMLSchema" xmlns:xs="http://www.w3.org/2001/XMLSchema" xmlns:p="http://schemas.microsoft.com/office/2006/metadata/properties" xmlns:ns2="04550f4b-cf16-427d-819e-1f0e7ada5c82" targetNamespace="http://schemas.microsoft.com/office/2006/metadata/properties" ma:root="true" ma:fieldsID="6e49650653ecce9fb8c2b4a0a8e967f6" ns2:_="">
     <xsd:import namespace="04550f4b-cf16-427d-819e-1f0e7ada5c82"/>
@@ -10929,6 +10770,16 @@
 </ct:contentTypeSchema>
 </file>
 
+<file path=customXml/item3.xml><?xml version="1.0" encoding="utf-8"?>
+<b:Sources xmlns:b="http://schemas.openxmlformats.org/officeDocument/2006/bibliography" xmlns="http://schemas.openxmlformats.org/officeDocument/2006/bibliography" SelectedStyle="\APA.XSL" StyleName="APA"/>
+</file>
+
+<file path=customXml/item4.xml><?xml version="1.0" encoding="utf-8"?>
+<p:properties xmlns:p="http://schemas.microsoft.com/office/2006/metadata/properties" xmlns:xsi="http://www.w3.org/2001/XMLSchema-instance">
+  <documentManagement/>
+</p:properties>
+</file>
+
 <file path=customXml/itemProps1.xml><?xml version="1.0" encoding="utf-8"?>
 <ds:datastoreItem xmlns:ds="http://schemas.openxmlformats.org/officeDocument/2006/customXml" ds:itemID="{A62C1947-D3D2-4646-8F86-819E8A63F964}">
   <ds:schemaRefs>
@@ -10938,30 +10789,6 @@
 </file>
 
 <file path=customXml/itemProps2.xml><?xml version="1.0" encoding="utf-8"?>
-<ds:datastoreItem xmlns:ds="http://schemas.openxmlformats.org/officeDocument/2006/customXml" ds:itemID="{334DB941-C40B-483B-A580-C9DDA5BDA887}">
-  <ds:schemaRefs>
-    <ds:schemaRef ds:uri="http://schemas.microsoft.com/office/infopath/2007/PartnerControls"/>
-    <ds:schemaRef ds:uri="http://schemas.microsoft.com/office/2006/documentManagement/types"/>
-    <ds:schemaRef ds:uri="http://purl.org/dc/dcmitype/"/>
-    <ds:schemaRef ds:uri="http://schemas.microsoft.com/office/2006/metadata/properties"/>
-    <ds:schemaRef ds:uri="http://purl.org/dc/elements/1.1/"/>
-    <ds:schemaRef ds:uri="http://www.w3.org/XML/1998/namespace"/>
-    <ds:schemaRef ds:uri="http://schemas.openxmlformats.org/package/2006/metadata/core-properties"/>
-    <ds:schemaRef ds:uri="04550f4b-cf16-427d-819e-1f0e7ada5c82"/>
-    <ds:schemaRef ds:uri="http://purl.org/dc/terms/"/>
-  </ds:schemaRefs>
-</ds:datastoreItem>
-</file>
-
-<file path=customXml/itemProps3.xml><?xml version="1.0" encoding="utf-8"?>
-<ds:datastoreItem xmlns:ds="http://schemas.openxmlformats.org/officeDocument/2006/customXml" ds:itemID="{07FD55BC-8901-4F27-BF5C-F146C4021D47}">
-  <ds:schemaRefs>
-    <ds:schemaRef ds:uri="http://schemas.openxmlformats.org/officeDocument/2006/bibliography"/>
-  </ds:schemaRefs>
-</ds:datastoreItem>
-</file>
-
-<file path=customXml/itemProps4.xml><?xml version="1.0" encoding="utf-8"?>
 <ds:datastoreItem xmlns:ds="http://schemas.openxmlformats.org/officeDocument/2006/customXml" ds:itemID="{85F3C689-7D83-4772-B0C6-7A897D6E1460}">
   <ds:schemaRefs>
     <ds:schemaRef ds:uri="http://schemas.microsoft.com/office/2006/metadata/contentType"/>
@@ -10977,4 +10804,28 @@
     <ds:schemaRef ds:uri="http://schemas.microsoft.com/internal/obd"/>
   </ds:schemaRefs>
 </ds:datastoreItem>
+</file>
+
+<file path=customXml/itemProps3.xml><?xml version="1.0" encoding="utf-8"?>
+<ds:datastoreItem xmlns:ds="http://schemas.openxmlformats.org/officeDocument/2006/customXml" ds:itemID="{07FD55BC-8901-4F27-BF5C-F146C4021D47}">
+  <ds:schemaRefs>
+    <ds:schemaRef ds:uri="http://schemas.openxmlformats.org/officeDocument/2006/bibliography"/>
+  </ds:schemaRefs>
+</ds:datastoreItem>
+</file>
+
+<file path=customXml/itemProps4.xml><?xml version="1.0" encoding="utf-8"?>
+<ds:datastoreItem xmlns:ds="http://schemas.openxmlformats.org/officeDocument/2006/customXml" ds:itemID="{334DB941-C40B-483B-A580-C9DDA5BDA887}">
+  <ds:schemaRefs>
+    <ds:schemaRef ds:uri="http://schemas.microsoft.com/office/infopath/2007/PartnerControls"/>
+    <ds:schemaRef ds:uri="http://schemas.microsoft.com/office/2006/documentManagement/types"/>
+    <ds:schemaRef ds:uri="http://purl.org/dc/dcmitype/"/>
+    <ds:schemaRef ds:uri="http://schemas.microsoft.com/office/2006/metadata/properties"/>
+    <ds:schemaRef ds:uri="http://purl.org/dc/elements/1.1/"/>
+    <ds:schemaRef ds:uri="http://www.w3.org/XML/1998/namespace"/>
+    <ds:schemaRef ds:uri="http://schemas.openxmlformats.org/package/2006/metadata/core-properties"/>
+    <ds:schemaRef ds:uri="04550f4b-cf16-427d-819e-1f0e7ada5c82"/>
+    <ds:schemaRef ds:uri="http://purl.org/dc/terms/"/>
+  </ds:schemaRefs>
+</ds:datastoreItem>
 </file>
</xml_diff>

<commit_message>
Continued updating of the help document
</commit_message>
<xml_diff>
--- a/Help Documents/Methods Help Document.docx
+++ b/Help Documents/Methods Help Document.docx
@@ -470,21 +470,21 @@
         <w:pStyle w:val="ListParagraph"/>
       </w:pPr>
       <w:r>
-        <w:t xml:space="preserve">The Method Overview sheet contains information related to your method. For example, what is the lowest and highest starting concentration. What is the expected final concentration and volume of the sample and is the method scaled and by how </w:t>
-      </w:r>
-      <w:proofErr w:type="gramStart"/>
-      <w:r>
-        <w:t>much.</w:t>
-      </w:r>
-      <w:proofErr w:type="gramEnd"/>
-      <w:r>
-        <w:t xml:space="preserve"> This information should be made in slide form then an image copied into this sheet to enhance readability. </w:t>
-      </w:r>
-    </w:p>
-    <w:p>
-      <w:pPr>
-        <w:pStyle w:val="ListParagraph"/>
-      </w:pPr>
+        <w:t xml:space="preserve">The Method Overview sheet contains information related to your method. For example, what is the lowest and highest starting concentration. What is the expected final concentration and volume of the sample and is the method scaled and by how much. This information should be made in slide form then an image copied into this sheet to enhance readability. </w:t>
+      </w:r>
+    </w:p>
+    <w:p>
+      <w:pPr>
+        <w:pStyle w:val="ListParagraph"/>
+      </w:pPr>
+    </w:p>
+    <w:p>
+      <w:pPr>
+        <w:pStyle w:val="ListParagraph"/>
+      </w:pPr>
+      <w:r>
+        <w:t>___IMAGE___</w:t>
+      </w:r>
     </w:p>
     <w:p>
       <w:pPr>
@@ -657,7 +657,10 @@
         <w:t>Preparation List</w:t>
       </w:r>
       <w:r>
-        <w:t xml:space="preserve"> sheet may appear. These sheets are automatically generated by the ABN python interface. Reading a Log sheet will be covered in depth in ___LOGS___.</w:t>
+        <w:t xml:space="preserve"> sheet may appear. These sheets are automatically generated by the ABN python interface. Reading a Log sheet will be covered in depth</w:t>
+      </w:r>
+      <w:r>
+        <w:t xml:space="preserve"> in Log Sheets.</w:t>
       </w:r>
     </w:p>
     <w:p>
@@ -924,31 +927,7 @@
         <w:t>s</w:t>
       </w:r>
       <w:r>
-        <w:t xml:space="preserve">: Low TCEP -&gt; </w:t>
-      </w:r>
-      <w:proofErr w:type="spellStart"/>
-      <w:r>
-        <w:t>2uL</w:t>
-      </w:r>
-      <w:proofErr w:type="spellEnd"/>
-      <w:r>
-        <w:t xml:space="preserve">, Normal TCEP -&gt; </w:t>
-      </w:r>
-      <w:proofErr w:type="spellStart"/>
-      <w:r>
-        <w:t>5uL</w:t>
-      </w:r>
-      <w:proofErr w:type="spellEnd"/>
-      <w:r>
-        <w:t xml:space="preserve">, High TCEP -&gt; </w:t>
-      </w:r>
-      <w:proofErr w:type="spellStart"/>
-      <w:r>
-        <w:t>10uL</w:t>
-      </w:r>
-      <w:proofErr w:type="spellEnd"/>
-      <w:r>
-        <w:t>. This functionality is not limited to volume because all parameters support the Worklist Interface. This will be confirmed in the Building Block Descriptions.</w:t>
+        <w:t>: Low TCEP -&gt; 2uL, Normal TCEP -&gt; 5uL, High TCEP -&gt; 10uL. This functionality is not limited to volume because all parameters support the Worklist Interface. This will be confirmed in the Building Block Descriptions.</w:t>
       </w:r>
     </w:p>
     <w:p>
@@ -1122,15 +1101,7 @@
         <w:pStyle w:val="ListParagraph"/>
       </w:pPr>
       <w:r>
-        <w:t xml:space="preserve">A parent plate is always the most recent Plate block in a Pathway. The parent plate is where Action blocks perform the action. So, if you see a Liquid Transfer, Dilute, or any similar block the liquid will be dispensed in the parent plate. Similarly, if you see an Incubate block the parent plate is the plate that will be incubated. Above, we can see a simple method that contains many Plate and Action blocks. Focusing only on the Action blocks in order, we can see that the Dilute and Liquid Transfer blocks will deposit liquid in the Denaturation plate. The subsequent IMCS SizeX </w:t>
-      </w:r>
-      <w:proofErr w:type="gramStart"/>
-      <w:r>
-        <w:t>Desalt</w:t>
-      </w:r>
-      <w:proofErr w:type="gramEnd"/>
-      <w:r>
-        <w:t xml:space="preserve"> and Liquid Transfer blocks will deposit liquid into the Desalted plate, and the Incubate block will incubate the Desalted plate. It is important to always think in terms of parent plates when writing a method to ensure liquid is transferred to the correct location.</w:t>
+        <w:t>A parent plate is always the most recent Plate block in a Pathway. The parent plate is where Action blocks perform the action. So, if you see a Liquid Transfer, Dilute, or any similar block the liquid will be dispensed in the parent plate. Similarly, if you see an Incubate block the parent plate is the plate that will be incubated. Above, we can see a simple method that contains many Plate and Action blocks. Focusing only on the Action blocks in order, we can see that the Dilute and Liquid Transfer blocks will deposit liquid in the Denaturation plate. The subsequent IMCS SizeX Desalt and Liquid Transfer blocks will deposit liquid into the Desalted plate, and the Incubate block will incubate the Desalted plate. It is important to always think in terms of parent plates when writing a method to ensure liquid is transferred to the correct location.</w:t>
       </w:r>
     </w:p>
     <w:p>
@@ -1487,11 +1458,11 @@
         <w:t>The ABN prediction will select the best fit liquid class and the minimum mixing requirements</w:t>
       </w:r>
       <w:r>
-        <w:t xml:space="preserve"> to ensure an error free liquid transfer. If the method designer adds a block that exceeds the minimum liquid handling criteria, then the criterion from the designer is used. These </w:t>
+        <w:t xml:space="preserve"> to ensure an error free liquid transfer. If the method designer adds a block that exceeds the </w:t>
       </w:r>
       <w:r>
         <w:lastRenderedPageBreak/>
-        <w:t>options should be selected based on worst case scenario. There is no consequence for defining an aqueous solution as volatile or water as viscous. There is, however, huge consequence if you define Glycol as low viscosity. In most cases, these options will require testing to confirm liquid handling functions as expected. Note: Default solution parameters support low concentration aqueous solutions out of the box.</w:t>
+        <w:t>minimum liquid handling criteria, then the criterion from the designer is used. These options should be selected based on worst case scenario. There is no consequence for defining an aqueous solution as volatile or water as viscous. There is, however, huge consequence if you define Glycol as low viscosity. In most cases, these options will require testing to confirm liquid handling functions as expected. Note: Default solution parameters support low concentration aqueous solutions out of the box.</w:t>
       </w:r>
     </w:p>
     <w:p>
@@ -1609,27 +1580,11 @@
         <w:pStyle w:val="ListParagraph"/>
       </w:pPr>
       <w:r>
-        <w:t xml:space="preserve">In the example above, we can see one method to translate SOI text into a method. For demonstration purposes this method has not been scaled up or down, which is justified in 5.2.2. So, we are going to read the method, imagine ourselves performing the protocol in the lab, then select the correct block to accomplish each physical task. First, we read that there are two “containers” being used: A sample container, and a reduction container. We </w:t>
+        <w:t xml:space="preserve">In the example above, we can see one method to translate SOI text into a method. For demonstration purposes this method has not been scaled up or down, which is justified in 5.2.2. So, we are going to read the method, imagine ourselves performing the protocol in the lab, then select the correct block to accomplish each physical task. First, we read that </w:t>
       </w:r>
       <w:r>
         <w:lastRenderedPageBreak/>
-        <w:t xml:space="preserve">will add a plate where the sample is expected to be located (Sample) and a plate where we will perform the method (Reduction). Then, the method requests that we dilute a sample solution to </w:t>
-      </w:r>
-      <w:proofErr w:type="spellStart"/>
-      <w:r>
-        <w:t>10mg</w:t>
-      </w:r>
-      <w:proofErr w:type="spellEnd"/>
-      <w:r>
-        <w:t xml:space="preserve">/mL in </w:t>
-      </w:r>
-      <w:proofErr w:type="spellStart"/>
-      <w:r>
-        <w:t>30uL</w:t>
-      </w:r>
-      <w:proofErr w:type="spellEnd"/>
-      <w:r>
-        <w:t xml:space="preserve">, and the obvious best block for this is the Dilute block. We may not know the </w:t>
+        <w:t xml:space="preserve">there are two “containers” being used: A sample container, and a reduction container. We will add a plate where the sample is expected to be located (Sample) and a plate where we will perform the method (Reduction). Then, the method requests that we dilute a sample solution to 10mg/mL in 30uL, and the obvious best block for this is the Dilute block. We may not know the </w:t>
       </w:r>
       <w:r>
         <w:rPr>
@@ -1639,63 +1594,165 @@
         <w:t>Starting Concentration (mg/mL)</w:t>
       </w:r>
       <w:r>
-        <w:t xml:space="preserve"> ahead of time, so we can create a worklist column where to user will enter the information. Next, we are transferring 2 solutions to our diluted sample: </w:t>
-      </w:r>
-      <w:proofErr w:type="spellStart"/>
-      <w:r>
-        <w:t>257uL</w:t>
-      </w:r>
-      <w:proofErr w:type="spellEnd"/>
-      <w:r>
-        <w:t xml:space="preserve"> of </w:t>
-      </w:r>
-      <w:proofErr w:type="spellStart"/>
-      <w:r>
-        <w:t>7M</w:t>
-      </w:r>
-      <w:proofErr w:type="spellEnd"/>
+        <w:t xml:space="preserve"> ahead of time, so we can create a worklist column where to user will enter the information. Next, we are transferring 2 solutions to our diluted sample: 257uL of 7M GnHCl in 100mM Tris pH 8.2 and 3uL of 0.5M TCEP, and the best block for this is two Liquid Transfer blocks. Finally, we are instructed to incubate for 55 minutes at 40C, so we will use an Incubate block.</w:t>
+      </w:r>
+    </w:p>
+    <w:p>
+      <w:pPr>
+        <w:pStyle w:val="Heading3"/>
+      </w:pPr>
+      <w:r>
+        <w:t>Translating an SOI Effectively</w:t>
+      </w:r>
+    </w:p>
+    <w:p>
+      <w:pPr>
+        <w:pStyle w:val="ListParagraph"/>
+      </w:pPr>
+      <w:bookmarkStart w:id="18" w:name="MethodCreationMethodTesting"/>
+      <w:r>
+        <w:t xml:space="preserve">In section 5.5.1 we showed a simple example to translate an SOI into an automated workflow. In most cases, however, it will be necessary to scale volume to better suit a Hamilton system. </w:t>
+      </w:r>
+    </w:p>
+    <w:p>
+      <w:pPr>
+        <w:pStyle w:val="ListParagraph"/>
+      </w:pPr>
+    </w:p>
+    <w:p>
+      <w:pPr>
+        <w:pStyle w:val="ListParagraph"/>
+      </w:pPr>
+      <w:r>
+        <w:t>For example, ABN Hamilton systems typically have plates that support 200uL, 400uL, 1200uL, and 2000uL. So, it would not be wise to have a total volume of 450uL in a 1200uL plate. Instead, we will scale the volumes, either up or down, to ensure that the volume is suitable for a given plate size. ABN will, of course, select the best plate for a given method, but it is important to design around a specific plate size. This ensures the method will be robust for all users.</w:t>
+      </w:r>
+    </w:p>
+    <w:p>
+      <w:pPr>
+        <w:pStyle w:val="ListParagraph"/>
+      </w:pPr>
+    </w:p>
+    <w:p>
+      <w:pPr>
+        <w:pStyle w:val="ListParagraph"/>
+      </w:pPr>
+      <w:r>
+        <w:t>As another example, methods are possible where the final volume is 1200uL, but there is a 100uL incubation before the final dilution to 1200uL. In this case we would want to use two plates. We would have one small plate for the 100uL incubation (</w:t>
+      </w:r>
+      <w:r>
+        <w:rPr>
+          <w:b/>
+        </w:rPr>
+        <w:t>Name</w:t>
+      </w:r>
+      <w:r>
+        <w:t>: “Low Vol Incubation”) and one large plate for the dilution (</w:t>
+      </w:r>
+      <w:r>
+        <w:rPr>
+          <w:b/>
+        </w:rPr>
+        <w:t>Name</w:t>
+      </w:r>
+      <w:r>
+        <w:t>: “High Vol dilution”). Then after the incubation we can transfer the 100uL from the small plate into the larger 1200uL plate for final dilution.</w:t>
+      </w:r>
+    </w:p>
+    <w:p>
+      <w:pPr>
+        <w:pStyle w:val="ListParagraph"/>
+      </w:pPr>
+    </w:p>
+    <w:p>
+      <w:pPr>
+        <w:pStyle w:val="ListParagraph"/>
+      </w:pPr>
+      <w:r>
+        <w:t xml:space="preserve">As a method designer it is important to make these considerations to ensure method robustness. This is true if you are designing a method in ABN or in the Hamilton programming software. ABN is merely an interface to simplify method creation and execution for all users. It cannot guard against poor method design. </w:t>
+      </w:r>
+    </w:p>
+    <w:p>
+      <w:pPr>
+        <w:pStyle w:val="Heading2"/>
+      </w:pPr>
+      <w:r>
+        <w:t>Method Testing</w:t>
+      </w:r>
+      <w:r>
+        <w:t xml:space="preserve"> and Validation</w:t>
+      </w:r>
+    </w:p>
+    <w:bookmarkEnd w:id="18"/>
+    <w:p>
+      <w:pPr>
+        <w:pStyle w:val="Heading3"/>
+      </w:pPr>
+      <w:r>
+        <w:t>Types of Tests</w:t>
+      </w:r>
+    </w:p>
+    <w:p>
+      <w:pPr>
+        <w:pStyle w:val="ListParagraph"/>
+      </w:pPr>
+      <w:r>
+        <w:t>There are two types of tests in ABN: Programmatic, and Physical. ABN software is design</w:t>
+      </w:r>
+      <w:r>
+        <w:t>ed</w:t>
+      </w:r>
+      <w:r>
+        <w:t xml:space="preserve"> to expedite method delivery time. As such, in almost all cases a programmatic test is sufficient when writing a method.</w:t>
+      </w:r>
       <w:r>
         <w:t xml:space="preserve"> </w:t>
       </w:r>
-      <w:proofErr w:type="spellStart"/>
-      <w:r>
-        <w:t>GnHCl</w:t>
-      </w:r>
-      <w:proofErr w:type="spellEnd"/>
-      <w:r>
-        <w:t xml:space="preserve"> in </w:t>
-      </w:r>
-      <w:proofErr w:type="spellStart"/>
-      <w:r>
-        <w:t>100mM</w:t>
-      </w:r>
-      <w:proofErr w:type="spellEnd"/>
-      <w:r>
-        <w:t xml:space="preserve"> Tris pH 8.2 and </w:t>
-      </w:r>
-      <w:proofErr w:type="spellStart"/>
-      <w:r>
-        <w:t>3uL</w:t>
-      </w:r>
-      <w:proofErr w:type="spellEnd"/>
-      <w:r>
-        <w:t xml:space="preserve"> of </w:t>
-      </w:r>
-      <w:proofErr w:type="spellStart"/>
-      <w:r>
-        <w:t>0.5M</w:t>
-      </w:r>
-      <w:proofErr w:type="spellEnd"/>
-      <w:r>
-        <w:t xml:space="preserve"> TCEP, and the best block for this is two Liquid Transfer blocks. Finally, we are instructed to incubate for 55 minutes at </w:t>
-      </w:r>
-      <w:proofErr w:type="spellStart"/>
-      <w:r>
-        <w:t>40C</w:t>
-      </w:r>
-      <w:proofErr w:type="spellEnd"/>
-      <w:r>
-        <w:t>, so we will use an Incubate block.</w:t>
+    </w:p>
+    <w:p>
+      <w:pPr>
+        <w:pStyle w:val="ListParagraph"/>
+      </w:pPr>
+    </w:p>
+    <w:p>
+      <w:pPr>
+        <w:pStyle w:val="ListParagraph"/>
+      </w:pPr>
+      <w:r>
+        <w:t>A programmatic test</w:t>
+      </w:r>
+      <w:r>
+        <w:t xml:space="preserve"> is when ABN runs the software before method execution on a Hamilton. Programmatic testing can capture both logic and runtime errors. Additionally, this testing type will generate a TestLog sheet in the excel workbook where the method creator can read and confirm steps are occurring as intended.</w:t>
+      </w:r>
+    </w:p>
+    <w:p>
+      <w:pPr>
+        <w:pStyle w:val="ListParagraph"/>
+      </w:pPr>
+    </w:p>
+    <w:p>
+      <w:pPr>
+        <w:pStyle w:val="ListParagraph"/>
+      </w:pPr>
+      <w:r>
+        <w:t xml:space="preserve">A physical test is when the method creator runs the method on an actual Hamilton system. Physical testing is typically only required during the following: high temperature incubations (95C), liquid transfers on extremely volatile solvents, and if </w:t>
+      </w:r>
+      <w:r>
+        <w:t>highly variable blocks such as M</w:t>
+      </w:r>
+      <w:r>
+        <w:t xml:space="preserve">agnetic </w:t>
+      </w:r>
+      <w:r>
+        <w:t>B</w:t>
+      </w:r>
+      <w:r>
+        <w:t xml:space="preserve">eads or </w:t>
+      </w:r>
+      <w:r>
+        <w:t>V</w:t>
+      </w:r>
+      <w:r>
+        <w:t xml:space="preserve">acuum are included. </w:t>
       </w:r>
     </w:p>
     <w:p>
@@ -1703,343 +1760,196 @@
         <w:pStyle w:val="Heading3"/>
       </w:pPr>
       <w:r>
-        <w:t>Translating an SOI Effectively</w:t>
-      </w:r>
-    </w:p>
-    <w:p>
-      <w:pPr>
-        <w:pStyle w:val="ListParagraph"/>
-      </w:pPr>
-      <w:bookmarkStart w:id="18" w:name="MethodCreationMethodTesting"/>
-      <w:r>
-        <w:t xml:space="preserve">In section 5.5.1 we showed a simple example to translate an SOI into an automated workflow. In most cases, however, it will be necessary to scale volume to better suit a Hamilton system. </w:t>
-      </w:r>
-    </w:p>
-    <w:p>
-      <w:pPr>
-        <w:pStyle w:val="ListParagraph"/>
-      </w:pPr>
-    </w:p>
-    <w:p>
-      <w:pPr>
-        <w:pStyle w:val="ListParagraph"/>
-      </w:pPr>
-      <w:r>
-        <w:t xml:space="preserve">For example, ABN Hamilton systems typically have plates that support </w:t>
-      </w:r>
-      <w:proofErr w:type="spellStart"/>
-      <w:r>
-        <w:t>200uL</w:t>
-      </w:r>
-      <w:proofErr w:type="spellEnd"/>
-      <w:r>
-        <w:t xml:space="preserve">, </w:t>
-      </w:r>
-      <w:proofErr w:type="spellStart"/>
-      <w:r>
-        <w:t>400uL</w:t>
-      </w:r>
-      <w:proofErr w:type="spellEnd"/>
-      <w:r>
-        <w:t xml:space="preserve">, </w:t>
-      </w:r>
-      <w:proofErr w:type="spellStart"/>
-      <w:r>
-        <w:t>1200uL</w:t>
-      </w:r>
-      <w:proofErr w:type="spellEnd"/>
-      <w:r>
-        <w:t xml:space="preserve">, and </w:t>
-      </w:r>
-      <w:proofErr w:type="spellStart"/>
-      <w:r>
-        <w:t>2000uL</w:t>
-      </w:r>
-      <w:proofErr w:type="spellEnd"/>
-      <w:r>
-        <w:t xml:space="preserve">. So, it would not be wise to have a total volume of </w:t>
-      </w:r>
-      <w:proofErr w:type="spellStart"/>
-      <w:r>
-        <w:t>450uL</w:t>
-      </w:r>
-      <w:proofErr w:type="spellEnd"/>
-      <w:r>
-        <w:t xml:space="preserve"> in a </w:t>
-      </w:r>
-      <w:proofErr w:type="spellStart"/>
-      <w:r>
-        <w:t>1200uL</w:t>
-      </w:r>
-      <w:proofErr w:type="spellEnd"/>
-      <w:r>
-        <w:t xml:space="preserve"> plate. Instead, we will scale the volumes, either up or down, to ensure that the volume is suitable for a given plate size. ABN will, of course, select the best plate for a given method, but it is important to design around a specific plate size. This ensures the method will be robust for all users.</w:t>
-      </w:r>
-    </w:p>
-    <w:p>
-      <w:pPr>
-        <w:pStyle w:val="ListParagraph"/>
-      </w:pPr>
-    </w:p>
-    <w:p>
-      <w:pPr>
-        <w:pStyle w:val="ListParagraph"/>
-      </w:pPr>
-      <w:r>
-        <w:t xml:space="preserve">As another example, methods are possible where the final volume is </w:t>
-      </w:r>
-      <w:proofErr w:type="spellStart"/>
-      <w:r>
-        <w:t>1200uL</w:t>
-      </w:r>
-      <w:proofErr w:type="spellEnd"/>
-      <w:r>
-        <w:t xml:space="preserve">, but there is a </w:t>
-      </w:r>
-      <w:proofErr w:type="spellStart"/>
-      <w:r>
-        <w:t>100uL</w:t>
-      </w:r>
-      <w:proofErr w:type="spellEnd"/>
-      <w:r>
-        <w:t xml:space="preserve"> incubation before the final dilution to </w:t>
-      </w:r>
-      <w:proofErr w:type="spellStart"/>
-      <w:r>
-        <w:t>1200uL</w:t>
-      </w:r>
-      <w:proofErr w:type="spellEnd"/>
-      <w:r>
-        <w:t xml:space="preserve">. In this case we would want to use two plates. We would have one small plate for the </w:t>
-      </w:r>
-      <w:proofErr w:type="spellStart"/>
-      <w:r>
-        <w:t>100uL</w:t>
-      </w:r>
-      <w:proofErr w:type="spellEnd"/>
-      <w:r>
-        <w:t xml:space="preserve"> incubation (</w:t>
-      </w:r>
-      <w:r>
-        <w:rPr>
-          <w:b/>
-        </w:rPr>
-        <w:t>Name</w:t>
-      </w:r>
-      <w:r>
-        <w:t>: “Low Vol Incubation”) and one large plate for the dilution (</w:t>
-      </w:r>
-      <w:r>
-        <w:rPr>
-          <w:b/>
-        </w:rPr>
-        <w:t>Name</w:t>
-      </w:r>
-      <w:r>
-        <w:t xml:space="preserve">: “High Vol dilution”). Then after the incubation we can transfer the </w:t>
-      </w:r>
-      <w:proofErr w:type="spellStart"/>
-      <w:r>
-        <w:t>100uL</w:t>
-      </w:r>
-      <w:proofErr w:type="spellEnd"/>
-      <w:r>
-        <w:t xml:space="preserve"> from the small plate into the larger </w:t>
-      </w:r>
-      <w:proofErr w:type="spellStart"/>
-      <w:r>
-        <w:t>1200uL</w:t>
-      </w:r>
-      <w:proofErr w:type="spellEnd"/>
-      <w:r>
-        <w:t xml:space="preserve"> plate for final dilution.</w:t>
-      </w:r>
-    </w:p>
-    <w:p>
-      <w:pPr>
-        <w:pStyle w:val="ListParagraph"/>
-      </w:pPr>
-    </w:p>
-    <w:p>
-      <w:pPr>
-        <w:pStyle w:val="ListParagraph"/>
-      </w:pPr>
-      <w:r>
-        <w:t xml:space="preserve">As a method designer it is important to make these considerations to ensure method robustness. This is true if you are designing a method in ABN or in the Hamilton programming software. ABN is merely an interface to simplify method creation and execution for all users. It cannot guard against poor method design. </w:t>
+        <w:t>W</w:t>
+      </w:r>
+      <w:r>
+        <w:t>hat to look for</w:t>
+      </w:r>
+    </w:p>
+    <w:p>
+      <w:pPr>
+        <w:pStyle w:val="ListParagraph"/>
+      </w:pPr>
+      <w:r>
+        <w:t>As a method creator it is imperative to confirm the correct sequence of events in a TestLog sheet. This is particularly important if modifiers are used in your method. Additionally, if you add new blocks to an already established method you must confirm the new additions in the TestLog. Once a method is confirmed there is no reason to check the TestLog in the future.</w:t>
       </w:r>
     </w:p>
     <w:p>
       <w:pPr>
         <w:pStyle w:val="Heading2"/>
       </w:pPr>
-      <w:r>
-        <w:t>Method Testing</w:t>
-      </w:r>
-      <w:r>
-        <w:t xml:space="preserve"> and Validation</w:t>
-      </w:r>
-    </w:p>
-    <w:bookmarkEnd w:id="18"/>
+      <w:bookmarkStart w:id="19" w:name="MethodLogs"/>
+      <w:r>
+        <w:t>Log Sheets</w:t>
+      </w:r>
+    </w:p>
+    <w:bookmarkEnd w:id="19"/>
     <w:p>
       <w:pPr>
         <w:pStyle w:val="Heading3"/>
       </w:pPr>
       <w:r>
-        <w:t>Types of Tests</w:t>
-      </w:r>
-    </w:p>
-    <w:p>
-      <w:pPr>
-        <w:pStyle w:val="ListParagraph"/>
-      </w:pPr>
-      <w:r>
-        <w:t>There are two types of tests in ABN: Programmatic, and Physical. ABN software is design</w:t>
-      </w:r>
-      <w:r>
-        <w:t>ed</w:t>
-      </w:r>
-      <w:r>
-        <w:t xml:space="preserve"> to expedite method delivery time. As such, in almost all cases a programmatic test is sufficient when writing a method.</w:t>
-      </w:r>
-      <w:r>
-        <w:t xml:space="preserve"> </w:t>
-      </w:r>
-    </w:p>
-    <w:p>
-      <w:pPr>
-        <w:pStyle w:val="ListParagraph"/>
-      </w:pPr>
-    </w:p>
-    <w:p>
-      <w:pPr>
-        <w:pStyle w:val="ListParagraph"/>
-      </w:pPr>
-      <w:r>
-        <w:t>A programmatic test</w:t>
-      </w:r>
-      <w:r>
-        <w:t xml:space="preserve"> is when ABN runs the software before method execution on a Hamilton. Programmatic testing can capture both logic and runtime errors. Additionally, this testing type will generate a </w:t>
-      </w:r>
-      <w:proofErr w:type="spellStart"/>
-      <w:r>
-        <w:t>TestLog</w:t>
-      </w:r>
-      <w:proofErr w:type="spellEnd"/>
-      <w:r>
-        <w:t xml:space="preserve"> sheet in the excel workbook where the method creator can read and confirm steps are occurring as intended.</w:t>
-      </w:r>
-    </w:p>
-    <w:p>
-      <w:pPr>
-        <w:pStyle w:val="ListParagraph"/>
-      </w:pPr>
-    </w:p>
-    <w:p>
-      <w:pPr>
-        <w:pStyle w:val="ListParagraph"/>
-      </w:pPr>
+        <w:t>Overview and Expectations</w:t>
+      </w:r>
+    </w:p>
+    <w:p>
+      <w:pPr>
+        <w:pStyle w:val="Heading3"/>
+      </w:pPr>
+      <w:r>
+        <w:t xml:space="preserve">Log </w:t>
+      </w:r>
+      <w:r>
+        <w:t>Contents</w:t>
+      </w:r>
+    </w:p>
+    <w:p>
+      <w:pPr>
+        <w:pStyle w:val="ListParagraph"/>
+      </w:pPr>
+      <w:r>
+        <w:t>The Test Log and Run Log sheets allow method programmers to check what parameters ABN is receiving from Excel and that the parameters are being translated correctly to the Hamilton system. Within a log sheet you can trace the flow of events step-wise (</w:t>
+      </w:r>
+      <w:r>
+        <w:t>user</w:t>
+      </w:r>
+      <w:r>
+        <w:t xml:space="preserve"> level) or Hamilton command-wise (</w:t>
+      </w:r>
+      <w:r>
+        <w:t>translation</w:t>
+      </w:r>
+      <w:r>
+        <w:t xml:space="preserve"> level). Additionally, comments will be logged in this sheet to notify the programmer of errors that were corrected automatically.</w:t>
+      </w:r>
+    </w:p>
+    <w:p>
+      <w:pPr>
+        <w:pStyle w:val="Heading3"/>
+      </w:pPr>
+      <w:r>
+        <w:t>How to Read the Log</w:t>
+      </w:r>
+    </w:p>
+    <w:p>
+      <w:pPr>
+        <w:pStyle w:val="ListParagraph"/>
+      </w:pPr>
+      <w:r>
+        <w:t>It is important to remember that ABN method execution is linear from top to bottom. In the case of a Split Plates block, the steps will be shuffled like a deck of cards to ensure efficient method execution.</w:t>
+      </w:r>
+    </w:p>
+    <w:p>
+      <w:pPr>
+        <w:pStyle w:val="ListParagraph"/>
+      </w:pPr>
+    </w:p>
+    <w:p>
+      <w:pPr>
+        <w:pStyle w:val="ListParagraph"/>
+      </w:pPr>
+      <w:r>
+        <w:rPr>
+          <w:noProof/>
+        </w:rPr>
+        <w:drawing>
+          <wp:inline distT="0" distB="0" distL="0" distR="0" wp14:anchorId="04328FA2" wp14:editId="0838C27B">
+            <wp:extent cx="4630247" cy="2421331"/>
+            <wp:effectExtent l="0" t="0" r="0" b="0"/>
+            <wp:docPr id="14" name="Picture 14"/>
+            <wp:cNvGraphicFramePr>
+              <a:graphicFrameLocks xmlns:a="http://schemas.openxmlformats.org/drawingml/2006/main" noChangeAspect="1"/>
+            </wp:cNvGraphicFramePr>
+            <a:graphic xmlns:a="http://schemas.openxmlformats.org/drawingml/2006/main">
+              <a:graphicData uri="http://schemas.openxmlformats.org/drawingml/2006/picture">
+                <pic:pic xmlns:pic="http://schemas.openxmlformats.org/drawingml/2006/picture">
+                  <pic:nvPicPr>
+                    <pic:cNvPr id="1" name=""/>
+                    <pic:cNvPicPr/>
+                  </pic:nvPicPr>
+                  <pic:blipFill>
+                    <a:blip r:embed="rId20"/>
+                    <a:stretch>
+                      <a:fillRect/>
+                    </a:stretch>
+                  </pic:blipFill>
+                  <pic:spPr>
+                    <a:xfrm>
+                      <a:off x="0" y="0"/>
+                      <a:ext cx="4635454" cy="2424054"/>
+                    </a:xfrm>
+                    <a:prstGeom prst="rect">
+                      <a:avLst/>
+                    </a:prstGeom>
+                  </pic:spPr>
+                </pic:pic>
+              </a:graphicData>
+            </a:graphic>
+          </wp:inline>
+        </w:drawing>
+      </w:r>
+    </w:p>
+    <w:p>
+      <w:pPr>
+        <w:pStyle w:val="ListParagraph"/>
+      </w:pPr>
+    </w:p>
+    <w:p>
+      <w:pPr>
+        <w:pStyle w:val="ListParagraph"/>
+      </w:pPr>
+      <w:r>
+        <w:t xml:space="preserve">Above is an example of a log sheet. In the left most column is the step information. This is the information that ABN received from excel. Step information will always contain the </w:t>
+      </w:r>
       <w:r>
         <w:lastRenderedPageBreak/>
-        <w:t>A physical test is when the method creator runs the method on an actual Hamilton system. Physical testing is typically only required during the following: high temperature incubations (</w:t>
-      </w:r>
-      <w:proofErr w:type="spellStart"/>
-      <w:r>
-        <w:t>95C</w:t>
-      </w:r>
-      <w:proofErr w:type="spellEnd"/>
-      <w:r>
-        <w:t xml:space="preserve">), liquid transfers on extremely volatile solvents, and if </w:t>
-      </w:r>
-      <w:r>
-        <w:t>highly variable blocks such as M</w:t>
-      </w:r>
-      <w:r>
-        <w:t xml:space="preserve">agnetic </w:t>
-      </w:r>
-      <w:r>
-        <w:t>B</w:t>
-      </w:r>
-      <w:r>
-        <w:t xml:space="preserve">eads or </w:t>
-      </w:r>
-      <w:r>
-        <w:t>V</w:t>
-      </w:r>
-      <w:r>
-        <w:t xml:space="preserve">acuum are included. </w:t>
-      </w:r>
-    </w:p>
-    <w:p>
-      <w:pPr>
-        <w:pStyle w:val="Heading3"/>
-      </w:pPr>
-      <w:r>
-        <w:t>W</w:t>
-      </w:r>
-      <w:r>
-        <w:t>hat to look for</w:t>
-      </w:r>
-    </w:p>
-    <w:p>
-      <w:pPr>
-        <w:pStyle w:val="ListParagraph"/>
-      </w:pPr>
-      <w:r>
-        <w:t xml:space="preserve">As a method creator it is imperative to confirm the correct sequence of events in a </w:t>
-      </w:r>
-      <w:proofErr w:type="spellStart"/>
-      <w:r>
-        <w:t>TestLog</w:t>
-      </w:r>
-      <w:proofErr w:type="spellEnd"/>
-      <w:r>
-        <w:t xml:space="preserve"> sheet. This is particularly important if modifiers are used in your method. Additionally, if you add new blocks to an already established method you must confirm the new additions in the </w:t>
-      </w:r>
-      <w:proofErr w:type="spellStart"/>
-      <w:r>
-        <w:t>TestLog</w:t>
-      </w:r>
-      <w:proofErr w:type="spellEnd"/>
-      <w:r>
-        <w:t xml:space="preserve">. Once a method is confirmed there is no reason to check the </w:t>
-      </w:r>
-      <w:proofErr w:type="spellStart"/>
-      <w:r>
-        <w:t>TestLog</w:t>
-      </w:r>
-      <w:proofErr w:type="spellEnd"/>
-      <w:r>
-        <w:t xml:space="preserve"> in the future.</w:t>
-      </w:r>
-    </w:p>
-    <w:p>
-      <w:pPr>
-        <w:pStyle w:val="Heading2"/>
-      </w:pPr>
-      <w:bookmarkStart w:id="19" w:name="MethodLogs"/>
-      <w:r>
-        <w:t>Log Sheets</w:t>
-      </w:r>
-    </w:p>
-    <w:bookmarkEnd w:id="19"/>
-    <w:p>
-      <w:pPr>
-        <w:pStyle w:val="Heading3"/>
-      </w:pPr>
-      <w:r>
-        <w:t xml:space="preserve">Log </w:t>
-      </w:r>
-      <w:r>
-        <w:t>Contents</w:t>
-      </w:r>
-    </w:p>
-    <w:p>
-      <w:pPr>
-        <w:pStyle w:val="Heading3"/>
-      </w:pPr>
-      <w:r>
-        <w:t>How to Read the Log</w:t>
-      </w:r>
+        <w:t xml:space="preserve">step title and the excel location as the first two rows with following rows being the step parameters themselves. Above we can see that ABN detected that the </w:t>
+      </w:r>
+      <w:r>
+        <w:rPr>
+          <w:b/>
+          <w:bCs/>
+        </w:rPr>
+        <w:t xml:space="preserve">Starting Concentration (mg/mL) </w:t>
+      </w:r>
+      <w:r>
+        <w:t>is a worklist column. This is important to check if you expect your method is not executing correctly</w:t>
+      </w:r>
+      <w:r>
+        <w:t xml:space="preserve"> as it can indicate an error in your method sheet</w:t>
+      </w:r>
+      <w:r>
+        <w:t xml:space="preserve">. In the third column from the left is the start of the Hamilton command information. Hamilton command information will span from left to right for each sample in the worklist. So, if you </w:t>
+      </w:r>
+      <w:r>
+        <w:t xml:space="preserve">have a </w:t>
+      </w:r>
+      <w:r>
+        <w:t>run with 96 samples, there will be 96 columns of sample specific execution information. Similarly to step information, Hamilton command information will always contain the module and command as the first two rows with the following rows being the translated parameters. Finally, in the case of an error</w:t>
+      </w:r>
+      <w:r>
+        <w:t>,</w:t>
+      </w:r>
+      <w:r>
+        <w:t xml:space="preserve"> or some other correction performed automatically by ABN</w:t>
+      </w:r>
+      <w:r>
+        <w:t>,</w:t>
+      </w:r>
+      <w:r>
+        <w:t xml:space="preserve"> you will observe step comments</w:t>
+      </w:r>
+      <w:r>
+        <w:t>. Step comments are found in the</w:t>
+      </w:r>
+      <w:r>
+        <w:t xml:space="preserve"> column between step information and Hamilton command information. These comments will always contain critical information about your method. It is not necessary to search the entire log for comments. However, if during testing you experience an issue, the log comments will most likely offer an explanation.</w:t>
+      </w:r>
+    </w:p>
+    <w:p>
+      <w:pPr>
+        <w:pStyle w:val="ListParagraph"/>
+      </w:pPr>
     </w:p>
     <w:p>
       <w:pPr>
@@ -2249,7 +2159,7 @@
                     </pic:cNvPicPr>
                   </pic:nvPicPr>
                   <pic:blipFill>
-                    <a:blip r:embed="rId20">
+                    <a:blip r:embed="rId21">
                       <a:extLst>
                         <a:ext uri="{28A0092B-C50C-407E-A947-70E740481C1C}">
                           <a14:useLocalDpi xmlns:a14="http://schemas.microsoft.com/office/drawing/2010/main" val="0"/>
@@ -2377,7 +2287,6 @@
           <w:b/>
           <w:bCs/>
         </w:rPr>
-        <w:lastRenderedPageBreak/>
         <w:t>Name:</w:t>
       </w:r>
       <w:r>
@@ -2474,7 +2383,7 @@
                     </pic:cNvPicPr>
                   </pic:nvPicPr>
                   <pic:blipFill>
-                    <a:blip r:embed="rId21">
+                    <a:blip r:embed="rId22">
                       <a:extLst>
                         <a:ext uri="{28A0092B-C50C-407E-A947-70E740481C1C}">
                           <a14:useLocalDpi xmlns:a14="http://schemas.microsoft.com/office/drawing/2010/main" val="0"/>
@@ -2766,7 +2675,7 @@
                     </pic:cNvPicPr>
                   </pic:nvPicPr>
                   <pic:blipFill>
-                    <a:blip r:embed="rId22">
+                    <a:blip r:embed="rId23">
                       <a:extLst>
                         <a:ext uri="{28A0092B-C50C-407E-A947-70E740481C1C}">
                           <a14:useLocalDpi xmlns:a14="http://schemas.microsoft.com/office/drawing/2010/main" val="0"/>
@@ -2964,7 +2873,7 @@
                     </pic:cNvPicPr>
                   </pic:nvPicPr>
                   <pic:blipFill>
-                    <a:blip r:embed="rId23">
+                    <a:blip r:embed="rId24">
                       <a:extLst>
                         <a:ext uri="{28A0092B-C50C-407E-A947-70E740481C1C}">
                           <a14:useLocalDpi xmlns:a14="http://schemas.microsoft.com/office/drawing/2010/main" val="0"/>
@@ -3069,7 +2978,7 @@
                     </pic:cNvPicPr>
                   </pic:nvPicPr>
                   <pic:blipFill>
-                    <a:blip r:embed="rId24">
+                    <a:blip r:embed="rId25">
                       <a:extLst>
                         <a:ext uri="{28A0092B-C50C-407E-A947-70E740481C1C}">
                           <a14:useLocalDpi xmlns:a14="http://schemas.microsoft.com/office/drawing/2010/main" val="0"/>
@@ -3186,153 +3095,129 @@
         <w:t>Concentration (mg/mL)</w:t>
       </w:r>
       <w:r>
-        <w:t xml:space="preserve">. Behind the scenes, this block is made from two Liquid Transfer blocks. This block will always pipette the largest volume first, which ensures complete transfer down to </w:t>
-      </w:r>
-      <w:proofErr w:type="spellStart"/>
-      <w:r>
-        <w:t>1uL</w:t>
-      </w:r>
-      <w:proofErr w:type="spellEnd"/>
+        <w:t>. Behind the scenes, this block is made from two Liquid Transfer blocks. This block will always pipette the largest volume first, which ensures complete transfer down to 1uL.</w:t>
+      </w:r>
+      <w:r>
+        <w:t xml:space="preserve"> </w:t>
+      </w:r>
+      <w:r>
+        <w:t>The formula C1V1 = C2V2 is used to determine the volume of</w:t>
+      </w:r>
+      <w:r>
+        <w:t xml:space="preserve"> </w:t>
+      </w:r>
+      <w:r>
+        <w:rPr>
+          <w:b/>
+          <w:bCs/>
+        </w:rPr>
+        <w:t xml:space="preserve">Source </w:t>
+      </w:r>
+      <w:r>
+        <w:t xml:space="preserve">and </w:t>
+      </w:r>
+      <w:r>
+        <w:rPr>
+          <w:b/>
+          <w:bCs/>
+        </w:rPr>
+        <w:t>Diluent</w:t>
+      </w:r>
       <w:r>
         <w:t>.</w:t>
       </w:r>
-      <w:r>
+    </w:p>
+    <w:p>
+      <w:pPr>
+        <w:pStyle w:val="ListParagraph"/>
+      </w:pPr>
+    </w:p>
+    <w:p>
+      <w:pPr>
+        <w:pStyle w:val="ListParagraph"/>
+      </w:pPr>
+      <w:r>
+        <w:rPr>
+          <w:b/>
+          <w:bCs/>
+        </w:rPr>
+        <w:t>Source:</w:t>
+      </w:r>
+      <w:r>
+        <w:t xml:space="preserve"> Can be any text, plate name, or a worklist column</w:t>
+      </w:r>
+    </w:p>
+    <w:p>
+      <w:pPr>
+        <w:pStyle w:val="ListParagraph"/>
+      </w:pPr>
+    </w:p>
+    <w:p>
+      <w:pPr>
+        <w:pStyle w:val="ListParagraph"/>
+      </w:pPr>
+      <w:r>
+        <w:rPr>
+          <w:b/>
+          <w:bCs/>
+        </w:rPr>
+        <w:t>Diluent:</w:t>
+      </w:r>
+      <w:r>
+        <w:rPr>
+          <w:b/>
+          <w:bCs/>
+        </w:rPr>
         <w:t xml:space="preserve"> </w:t>
       </w:r>
       <w:r>
-        <w:t xml:space="preserve">The formula </w:t>
-      </w:r>
-      <w:proofErr w:type="spellStart"/>
-      <w:r>
-        <w:t>C1V1</w:t>
-      </w:r>
-      <w:proofErr w:type="spellEnd"/>
-      <w:r>
-        <w:t xml:space="preserve"> = </w:t>
-      </w:r>
-      <w:proofErr w:type="spellStart"/>
-      <w:r>
-        <w:t>C2V2</w:t>
-      </w:r>
-      <w:proofErr w:type="spellEnd"/>
-      <w:r>
-        <w:t xml:space="preserve"> is used to determine the volume of</w:t>
-      </w:r>
-      <w:r>
+        <w:t>Can be any text, plate name, or a worklist column</w:t>
+      </w:r>
+    </w:p>
+    <w:p>
+      <w:pPr>
+        <w:pStyle w:val="ListParagraph"/>
+      </w:pPr>
+    </w:p>
+    <w:p>
+      <w:pPr>
+        <w:pStyle w:val="ListParagraph"/>
+      </w:pPr>
+      <w:r>
+        <w:rPr>
+          <w:b/>
+          <w:bCs/>
+        </w:rPr>
+        <w:t>Starting Concentration (mg/mL):</w:t>
+      </w:r>
+      <w:r>
+        <w:t xml:space="preserve"> Can be any number or a worklist column</w:t>
+      </w:r>
+    </w:p>
+    <w:p>
+      <w:pPr>
+        <w:pStyle w:val="ListParagraph"/>
+      </w:pPr>
+    </w:p>
+    <w:p>
+      <w:pPr>
+        <w:pStyle w:val="ListParagraph"/>
+      </w:pPr>
+      <w:r>
+        <w:rPr>
+          <w:b/>
+          <w:bCs/>
+        </w:rPr>
+        <w:t>Target Concentration (mg/mL):</w:t>
+      </w:r>
+      <w:r>
+        <w:rPr>
+          <w:b/>
+          <w:bCs/>
+        </w:rPr>
         <w:t xml:space="preserve"> </w:t>
       </w:r>
       <w:r>
-        <w:rPr>
-          <w:b/>
-          <w:bCs/>
-        </w:rPr>
-        <w:t xml:space="preserve">Source </w:t>
-      </w:r>
-      <w:r>
-        <w:t xml:space="preserve">and </w:t>
-      </w:r>
-      <w:r>
-        <w:rPr>
-          <w:b/>
-          <w:bCs/>
-        </w:rPr>
-        <w:t>Diluent</w:t>
-      </w:r>
-      <w:r>
-        <w:t>.</w:t>
-      </w:r>
-    </w:p>
-    <w:p>
-      <w:pPr>
-        <w:pStyle w:val="ListParagraph"/>
-      </w:pPr>
-    </w:p>
-    <w:p>
-      <w:pPr>
-        <w:pStyle w:val="ListParagraph"/>
-      </w:pPr>
-      <w:r>
-        <w:rPr>
-          <w:b/>
-          <w:bCs/>
-        </w:rPr>
-        <w:t>Source:</w:t>
-      </w:r>
-      <w:r>
-        <w:t xml:space="preserve"> Can be any text, plate name, or a worklist column</w:t>
-      </w:r>
-    </w:p>
-    <w:p>
-      <w:pPr>
-        <w:pStyle w:val="ListParagraph"/>
-      </w:pPr>
-    </w:p>
-    <w:p>
-      <w:pPr>
-        <w:pStyle w:val="ListParagraph"/>
-      </w:pPr>
-      <w:r>
-        <w:rPr>
-          <w:b/>
-          <w:bCs/>
-        </w:rPr>
-        <w:t>Diluent:</w:t>
-      </w:r>
-      <w:r>
-        <w:rPr>
-          <w:b/>
-          <w:bCs/>
-        </w:rPr>
-        <w:t xml:space="preserve"> </w:t>
-      </w:r>
-      <w:r>
-        <w:t>Can be any text, plate name, or a worklist column</w:t>
-      </w:r>
-    </w:p>
-    <w:p>
-      <w:pPr>
-        <w:pStyle w:val="ListParagraph"/>
-      </w:pPr>
-    </w:p>
-    <w:p>
-      <w:pPr>
-        <w:pStyle w:val="ListParagraph"/>
-      </w:pPr>
-      <w:r>
-        <w:rPr>
-          <w:b/>
-          <w:bCs/>
-        </w:rPr>
-        <w:t>Starting Concentration (mg/mL):</w:t>
-      </w:r>
-      <w:r>
-        <w:t xml:space="preserve"> Can be any number or a worklist column</w:t>
-      </w:r>
-    </w:p>
-    <w:p>
-      <w:pPr>
-        <w:pStyle w:val="ListParagraph"/>
-      </w:pPr>
-    </w:p>
-    <w:p>
-      <w:pPr>
-        <w:pStyle w:val="ListParagraph"/>
-      </w:pPr>
-      <w:r>
-        <w:rPr>
-          <w:b/>
-          <w:bCs/>
-        </w:rPr>
-        <w:t>Target Concentration (mg/mL):</w:t>
-      </w:r>
-      <w:r>
-        <w:rPr>
-          <w:b/>
-          <w:bCs/>
-        </w:rPr>
-        <w:t xml:space="preserve"> </w:t>
-      </w:r>
-      <w:r>
         <w:t>Can be any number or a worklist column</w:t>
       </w:r>
     </w:p>
@@ -3350,23 +3235,7 @@
           <w:b/>
           <w:bCs/>
         </w:rPr>
-        <w:t>Target Volume (</w:t>
-      </w:r>
-      <w:proofErr w:type="spellStart"/>
-      <w:r>
-        <w:rPr>
-          <w:b/>
-          <w:bCs/>
-        </w:rPr>
-        <w:t>uL</w:t>
-      </w:r>
-      <w:proofErr w:type="spellEnd"/>
-      <w:r>
-        <w:rPr>
-          <w:b/>
-          <w:bCs/>
-        </w:rPr>
-        <w:t xml:space="preserve">): </w:t>
+        <w:t xml:space="preserve">Target Volume (uL): </w:t>
       </w:r>
       <w:r>
         <w:t>Can be any number or a worklist column</w:t>
@@ -3386,23 +3255,7 @@
           <w:b/>
           <w:bCs/>
         </w:rPr>
-        <w:t>Max Source Volume (</w:t>
-      </w:r>
-      <w:proofErr w:type="spellStart"/>
-      <w:r>
-        <w:rPr>
-          <w:b/>
-          <w:bCs/>
-        </w:rPr>
-        <w:t>uL</w:t>
-      </w:r>
-      <w:proofErr w:type="spellEnd"/>
-      <w:r>
-        <w:rPr>
-          <w:b/>
-          <w:bCs/>
-        </w:rPr>
-        <w:t xml:space="preserve">): </w:t>
+        <w:t xml:space="preserve">Max Source Volume (uL): </w:t>
       </w:r>
       <w:r>
         <w:t xml:space="preserve">Can be any number or a worklist column. This parameter limits how much volume can be taken from the </w:t>
@@ -3422,15 +3275,7 @@
         <w:t>ource</w:t>
       </w:r>
       <w:r>
-        <w:t xml:space="preserve">. Example: If the dilution requires </w:t>
-      </w:r>
-      <w:proofErr w:type="spellStart"/>
-      <w:r>
-        <w:t>100uL</w:t>
-      </w:r>
-      <w:proofErr w:type="spellEnd"/>
-      <w:r>
-        <w:t xml:space="preserve"> of </w:t>
+        <w:t xml:space="preserve">. Example: If the dilution requires 100uL of </w:t>
       </w:r>
       <w:r>
         <w:rPr>
@@ -3440,23 +3285,7 @@
         <w:t>Source</w:t>
       </w:r>
       <w:r>
-        <w:t xml:space="preserve"> but this parameter is </w:t>
-      </w:r>
-      <w:proofErr w:type="spellStart"/>
-      <w:r>
-        <w:t>80uL</w:t>
-      </w:r>
-      <w:proofErr w:type="spellEnd"/>
-      <w:r>
-        <w:t xml:space="preserve">, then only </w:t>
-      </w:r>
-      <w:proofErr w:type="spellStart"/>
-      <w:r>
-        <w:t>80uL</w:t>
-      </w:r>
-      <w:proofErr w:type="spellEnd"/>
-      <w:r>
-        <w:t xml:space="preserve"> will be taken from </w:t>
+        <w:t xml:space="preserve"> but this parameter is 80uL, then only 80uL will be taken from </w:t>
       </w:r>
       <w:r>
         <w:rPr>
@@ -3473,15 +3302,7 @@
         <w:t>ource</w:t>
       </w:r>
       <w:r>
-        <w:t xml:space="preserve">. The remaining </w:t>
-      </w:r>
-      <w:proofErr w:type="spellStart"/>
-      <w:r>
-        <w:t>20uL</w:t>
-      </w:r>
-      <w:proofErr w:type="spellEnd"/>
-      <w:r>
-        <w:t xml:space="preserve"> will be taken from </w:t>
+        <w:t xml:space="preserve">. The remaining 20uL will be taken from </w:t>
       </w:r>
       <w:r>
         <w:rPr>
@@ -3531,7 +3352,7 @@
                     </pic:cNvPicPr>
                   </pic:nvPicPr>
                   <pic:blipFill>
-                    <a:blip r:embed="rId25">
+                    <a:blip r:embed="rId26">
                       <a:extLst>
                         <a:ext uri="{28A0092B-C50C-407E-A947-70E740481C1C}">
                           <a14:useLocalDpi xmlns:a14="http://schemas.microsoft.com/office/drawing/2010/main" val="0"/>
@@ -3608,15 +3429,7 @@
         <w:t xml:space="preserve"> intact protein sample.</w:t>
       </w:r>
       <w:r>
-        <w:t xml:space="preserve"> Sample must be denatured, reduced, and alkylated prior to desalting. Only </w:t>
-      </w:r>
-      <w:proofErr w:type="spellStart"/>
-      <w:r>
-        <w:t>SizeX100</w:t>
-      </w:r>
-      <w:proofErr w:type="spellEnd"/>
-      <w:r>
-        <w:t xml:space="preserve"> is supported.</w:t>
+        <w:t xml:space="preserve"> Sample must be denatured, reduced, and alkylated prior to desalting. Only SizeX100 is supported.</w:t>
       </w:r>
       <w:r>
         <w:t xml:space="preserve"> </w:t>
@@ -3739,15 +3552,7 @@
         <w:t>blocks.</w:t>
       </w:r>
       <w:r>
-        <w:t xml:space="preserve"> Additionally, the load concentration for IMCS tips should be </w:t>
-      </w:r>
-      <w:proofErr w:type="spellStart"/>
-      <w:r>
-        <w:t>1mg</w:t>
-      </w:r>
-      <w:proofErr w:type="spellEnd"/>
-      <w:r>
-        <w:t>/mL if possible.</w:t>
+        <w:t xml:space="preserve"> Additionally, the load concentration for IMCS tips should be 1mg/mL if possible.</w:t>
       </w:r>
     </w:p>
     <w:p>
@@ -3767,15 +3572,7 @@
         <w:t>Elution Method:</w:t>
       </w:r>
       <w:r>
-        <w:t xml:space="preserve"> The IMCS tips are not as robust as the </w:t>
-      </w:r>
-      <w:proofErr w:type="spellStart"/>
-      <w:r>
-        <w:t>Nap5</w:t>
-      </w:r>
-      <w:proofErr w:type="spellEnd"/>
-      <w:r>
-        <w:t xml:space="preserve"> columns. As a work around, various </w:t>
+        <w:t xml:space="preserve"> The IMCS tips are not as robust as the Nap5 columns. As a work around, various </w:t>
       </w:r>
       <w:r>
         <w:rPr>
@@ -3806,6 +3603,9 @@
         <w:pStyle w:val="ListParagraph"/>
       </w:pPr>
       <w:r>
+        <w:rPr>
+          <w:noProof/>
+        </w:rPr>
         <w:drawing>
           <wp:inline distT="0" distB="0" distL="0" distR="0" wp14:anchorId="0D6DE369" wp14:editId="4969853C">
             <wp:extent cx="5018228" cy="1132273"/>
@@ -3824,7 +3624,7 @@
                     </pic:cNvPicPr>
                   </pic:nvPicPr>
                   <pic:blipFill>
-                    <a:blip r:embed="rId26">
+                    <a:blip r:embed="rId27">
                       <a:extLst>
                         <a:ext uri="{28A0092B-C50C-407E-A947-70E740481C1C}">
                           <a14:useLocalDpi xmlns:a14="http://schemas.microsoft.com/office/drawing/2010/main" val="0"/>
@@ -3952,6 +3752,7 @@
           <w:b/>
           <w:bCs/>
         </w:rPr>
+        <w:lastRenderedPageBreak/>
         <w:t xml:space="preserve">Time (min): </w:t>
       </w:r>
       <w:r>
@@ -3988,7 +3789,6 @@
       </w:pPr>
       <w:bookmarkStart w:id="30" w:name="BlockDescriptionsLiquidTransfer"/>
       <w:r>
-        <w:lastRenderedPageBreak/>
         <w:t>Liquid Transfer</w:t>
       </w:r>
     </w:p>
@@ -4019,7 +3819,7 @@
                     </pic:cNvPicPr>
                   </pic:nvPicPr>
                   <pic:blipFill>
-                    <a:blip r:embed="rId27">
+                    <a:blip r:embed="rId28">
                       <a:extLst>
                         <a:ext uri="{28A0092B-C50C-407E-A947-70E740481C1C}">
                           <a14:useLocalDpi xmlns:a14="http://schemas.microsoft.com/office/drawing/2010/main" val="0"/>
@@ -4119,23 +3919,7 @@
           <w:b/>
           <w:bCs/>
         </w:rPr>
-        <w:t>Volume (</w:t>
-      </w:r>
-      <w:proofErr w:type="spellStart"/>
-      <w:r>
-        <w:rPr>
-          <w:b/>
-          <w:bCs/>
-        </w:rPr>
-        <w:t>uL</w:t>
-      </w:r>
-      <w:proofErr w:type="spellEnd"/>
-      <w:r>
-        <w:rPr>
-          <w:b/>
-          <w:bCs/>
-        </w:rPr>
-        <w:t>):</w:t>
+        <w:t>Volume (uL):</w:t>
       </w:r>
       <w:r>
         <w:t xml:space="preserve"> </w:t>
@@ -4221,7 +4005,7 @@
                     </pic:cNvPicPr>
                   </pic:nvPicPr>
                   <pic:blipFill>
-                    <a:blip r:embed="rId28">
+                    <a:blip r:embed="rId29">
                       <a:extLst>
                         <a:ext uri="{28A0092B-C50C-407E-A947-70E740481C1C}">
                           <a14:useLocalDpi xmlns:a14="http://schemas.microsoft.com/office/drawing/2010/main" val="0"/>
@@ -4291,23 +4075,7 @@
           <w:b/>
           <w:bCs/>
         </w:rPr>
-        <w:t>Storage Buffer Volume(</w:t>
-      </w:r>
-      <w:proofErr w:type="spellStart"/>
-      <w:r>
-        <w:rPr>
-          <w:b/>
-          <w:bCs/>
-        </w:rPr>
-        <w:t>uL</w:t>
-      </w:r>
-      <w:proofErr w:type="spellEnd"/>
-      <w:r>
-        <w:rPr>
-          <w:b/>
-          <w:bCs/>
-        </w:rPr>
-        <w:t>) of Storage Buffer</w:t>
+        <w:t>Storage Buffer Volume(uL) of Storage Buffer</w:t>
       </w:r>
       <w:r>
         <w:t xml:space="preserve">, then resuspends the beads in the </w:t>
@@ -4411,23 +4179,7 @@
           <w:b/>
           <w:bCs/>
         </w:rPr>
-        <w:t>Storage Buffer Volume (</w:t>
-      </w:r>
-      <w:proofErr w:type="spellStart"/>
-      <w:r>
-        <w:rPr>
-          <w:b/>
-          <w:bCs/>
-        </w:rPr>
-        <w:t>uL</w:t>
-      </w:r>
-      <w:proofErr w:type="spellEnd"/>
-      <w:r>
-        <w:rPr>
-          <w:b/>
-          <w:bCs/>
-        </w:rPr>
-        <w:t>):</w:t>
+        <w:t>Storage Buffer Volume (uL):</w:t>
       </w:r>
       <w:r>
         <w:t xml:space="preserve"> Can be </w:t>
@@ -4473,6 +4225,7 @@
           <w:b/>
           <w:bCs/>
         </w:rPr>
+        <w:lastRenderedPageBreak/>
         <w:t>Repetitions:</w:t>
       </w:r>
       <w:r>
@@ -4485,7 +4238,6 @@
       </w:pPr>
       <w:bookmarkStart w:id="32" w:name="BlockDescriptionsNotify"/>
       <w:r>
-        <w:lastRenderedPageBreak/>
         <w:t>Notify</w:t>
       </w:r>
     </w:p>
@@ -4516,7 +4268,7 @@
                     </pic:cNvPicPr>
                   </pic:nvPicPr>
                   <pic:blipFill>
-                    <a:blip r:embed="rId29">
+                    <a:blip r:embed="rId30">
                       <a:extLst>
                         <a:ext uri="{28A0092B-C50C-407E-A947-70E740481C1C}">
                           <a14:useLocalDpi xmlns:a14="http://schemas.microsoft.com/office/drawing/2010/main" val="0"/>
@@ -4668,12 +4420,142 @@
       <w:pPr>
         <w:pStyle w:val="Heading3"/>
       </w:pPr>
-      <w:bookmarkStart w:id="33" w:name="BlockDescriptionsPreloadLiquid"/>
+      <w:bookmarkStart w:id="33" w:name="BlockDescriptionsPause"/>
+      <w:r>
+        <w:t>Pause</w:t>
+      </w:r>
+    </w:p>
+    <w:bookmarkEnd w:id="33"/>
+    <w:p>
+      <w:pPr>
+        <w:pStyle w:val="Heading3"/>
+        <w:numPr>
+          <w:ilvl w:val="0"/>
+          <w:numId w:val="0"/>
+        </w:numPr>
+        <w:ind w:left="720"/>
+      </w:pPr>
+      <w:r>
+        <w:drawing>
+          <wp:inline distT="0" distB="0" distL="0" distR="0" wp14:anchorId="6CA985ED" wp14:editId="3B389977">
+            <wp:extent cx="4993640" cy="360764"/>
+            <wp:effectExtent l="0" t="0" r="0" b="1270"/>
+            <wp:docPr id="15" name="Picture 15"/>
+            <wp:cNvGraphicFramePr>
+              <a:graphicFrameLocks xmlns:a="http://schemas.openxmlformats.org/drawingml/2006/main" noChangeAspect="1"/>
+            </wp:cNvGraphicFramePr>
+            <a:graphic xmlns:a="http://schemas.openxmlformats.org/drawingml/2006/main">
+              <a:graphicData uri="http://schemas.openxmlformats.org/drawingml/2006/picture">
+                <pic:pic xmlns:pic="http://schemas.openxmlformats.org/drawingml/2006/picture">
+                  <pic:nvPicPr>
+                    <pic:cNvPr id="0" name="Picture 1"/>
+                    <pic:cNvPicPr>
+                      <a:picLocks noChangeAspect="1" noChangeArrowheads="1"/>
+                    </pic:cNvPicPr>
+                  </pic:nvPicPr>
+                  <pic:blipFill>
+                    <a:blip r:embed="rId31">
+                      <a:extLst>
+                        <a:ext uri="{28A0092B-C50C-407E-A947-70E740481C1C}">
+                          <a14:useLocalDpi xmlns:a14="http://schemas.microsoft.com/office/drawing/2010/main" val="0"/>
+                        </a:ext>
+                      </a:extLst>
+                    </a:blip>
+                    <a:srcRect/>
+                    <a:stretch>
+                      <a:fillRect/>
+                    </a:stretch>
+                  </pic:blipFill>
+                  <pic:spPr bwMode="auto">
+                    <a:xfrm>
+                      <a:off x="0" y="0"/>
+                      <a:ext cx="5076973" cy="366784"/>
+                    </a:xfrm>
+                    <a:prstGeom prst="rect">
+                      <a:avLst/>
+                    </a:prstGeom>
+                    <a:noFill/>
+                    <a:ln>
+                      <a:noFill/>
+                    </a:ln>
+                  </pic:spPr>
+                </pic:pic>
+              </a:graphicData>
+            </a:graphic>
+          </wp:inline>
+        </w:drawing>
+      </w:r>
+    </w:p>
+    <w:p>
+      <w:pPr>
+        <w:pStyle w:val="ListParagraph"/>
+      </w:pPr>
+      <w:r>
+        <w:rPr>
+          <w:b/>
+          <w:bCs/>
+        </w:rPr>
+        <w:t>Block Description:</w:t>
+      </w:r>
+      <w:r>
+        <w:t xml:space="preserve"> This block allows the user to pause a pathway for any amount of time as specified in </w:t>
+      </w:r>
+      <w:r>
+        <w:rPr>
+          <w:b/>
+          <w:bCs/>
+        </w:rPr>
+        <w:t>Time (min)</w:t>
+      </w:r>
+      <w:r>
+        <w:t xml:space="preserve">. This block will not cover a plate. If you wish to pause a method but cover a plate then use the incubate block with </w:t>
+      </w:r>
+      <w:r>
+        <w:rPr>
+          <w:b/>
+          <w:bCs/>
+        </w:rPr>
+        <w:t>Temp (C)</w:t>
+      </w:r>
+      <w:r>
+        <w:t xml:space="preserve"> as Ambient.</w:t>
+      </w:r>
+    </w:p>
+    <w:p>
+      <w:pPr>
+        <w:pStyle w:val="ListParagraph"/>
+      </w:pPr>
+    </w:p>
+    <w:p>
+      <w:pPr>
+        <w:pStyle w:val="ListParagraph"/>
+      </w:pPr>
+      <w:r>
+        <w:rPr>
+          <w:b/>
+          <w:bCs/>
+        </w:rPr>
+        <w:t>Time (min):</w:t>
+      </w:r>
+      <w:r>
+        <w:t xml:space="preserve"> This can be any number</w:t>
+      </w:r>
+    </w:p>
+    <w:p>
+      <w:pPr>
+        <w:pStyle w:val="Paragraph"/>
+      </w:pPr>
+    </w:p>
+    <w:p>
+      <w:pPr>
+        <w:pStyle w:val="Heading3"/>
+      </w:pPr>
+      <w:bookmarkStart w:id="34" w:name="BlockDescriptionsPreloadLiquid"/>
       <w:r>
         <w:t>Preload Liquid</w:t>
       </w:r>
     </w:p>
-    <w:bookmarkEnd w:id="33"/>
+    <w:bookmarkEnd w:id="34"/>
     <w:p>
       <w:pPr>
         <w:pStyle w:val="ListParagraph"/>
@@ -4700,7 +4582,7 @@
                     </pic:cNvPicPr>
                   </pic:nvPicPr>
                   <pic:blipFill>
-                    <a:blip r:embed="rId30">
+                    <a:blip r:embed="rId32">
                       <a:extLst>
                         <a:ext uri="{28A0092B-C50C-407E-A947-70E740481C1C}">
                           <a14:useLocalDpi xmlns:a14="http://schemas.microsoft.com/office/drawing/2010/main" val="0"/>
@@ -4760,23 +4642,7 @@
           <w:b/>
           <w:bCs/>
         </w:rPr>
-        <w:t>Volume (</w:t>
-      </w:r>
-      <w:proofErr w:type="spellStart"/>
-      <w:r>
-        <w:rPr>
-          <w:b/>
-          <w:bCs/>
-        </w:rPr>
-        <w:t>uL</w:t>
-      </w:r>
-      <w:proofErr w:type="spellEnd"/>
-      <w:r>
-        <w:rPr>
-          <w:b/>
-          <w:bCs/>
-        </w:rPr>
-        <w:t>)</w:t>
+        <w:t>Volume (uL)</w:t>
       </w:r>
       <w:r>
         <w:t xml:space="preserve"> is already present in the wells. This is important because well volume is tracked throughout the entire method execution.</w:t>
@@ -4796,23 +4662,7 @@
           <w:b/>
           <w:bCs/>
         </w:rPr>
-        <w:t>Volume (</w:t>
-      </w:r>
-      <w:proofErr w:type="spellStart"/>
-      <w:r>
-        <w:rPr>
-          <w:b/>
-          <w:bCs/>
-        </w:rPr>
-        <w:t>uL</w:t>
-      </w:r>
-      <w:proofErr w:type="spellEnd"/>
-      <w:r>
-        <w:rPr>
-          <w:b/>
-          <w:bCs/>
-        </w:rPr>
-        <w:t xml:space="preserve">): </w:t>
+        <w:t xml:space="preserve">Volume (uL): </w:t>
       </w:r>
       <w:r>
         <w:t>Can be a number or a worklist column</w:t>
@@ -4827,12 +4677,13 @@
       <w:pPr>
         <w:pStyle w:val="Heading3"/>
       </w:pPr>
-      <w:bookmarkStart w:id="34" w:name="BlockDescriptionsVacuum"/>
-      <w:r>
+      <w:bookmarkStart w:id="35" w:name="BlockDescriptionsVacuum"/>
+      <w:r>
+        <w:lastRenderedPageBreak/>
         <w:t>Vacuum</w:t>
       </w:r>
     </w:p>
-    <w:bookmarkEnd w:id="34"/>
+    <w:bookmarkEnd w:id="35"/>
     <w:p>
       <w:pPr>
         <w:pStyle w:val="ListParagraph"/>
@@ -4859,7 +4710,7 @@
                     </pic:cNvPicPr>
                   </pic:nvPicPr>
                   <pic:blipFill>
-                    <a:blip r:embed="rId31">
+                    <a:blip r:embed="rId33">
                       <a:extLst>
                         <a:ext uri="{28A0092B-C50C-407E-A947-70E740481C1C}">
                           <a14:useLocalDpi xmlns:a14="http://schemas.microsoft.com/office/drawing/2010/main" val="0"/>
@@ -4962,31 +4813,7 @@
           <w:b/>
           <w:bCs/>
         </w:rPr>
-        <w:t xml:space="preserve">Pressure Difference </w:t>
-      </w:r>
-      <w:r>
-        <w:rPr>
-          <w:b/>
-          <w:bCs/>
-        </w:rPr>
-        <w:lastRenderedPageBreak/>
-        <w:t>(</w:t>
-      </w:r>
-      <w:proofErr w:type="spellStart"/>
-      <w:r>
-        <w:rPr>
-          <w:b/>
-          <w:bCs/>
-        </w:rPr>
-        <w:t>mtorr</w:t>
-      </w:r>
-      <w:proofErr w:type="spellEnd"/>
-      <w:r>
-        <w:rPr>
-          <w:b/>
-          <w:bCs/>
-        </w:rPr>
-        <w:t>)</w:t>
+        <w:t>Pressure Difference (mtorr)</w:t>
       </w:r>
       <w:r>
         <w:t xml:space="preserve"> for </w:t>
@@ -5036,23 +4863,7 @@
           <w:b/>
           <w:bCs/>
         </w:rPr>
-        <w:t>Volume (</w:t>
-      </w:r>
-      <w:proofErr w:type="spellStart"/>
-      <w:r>
-        <w:rPr>
-          <w:b/>
-          <w:bCs/>
-        </w:rPr>
-        <w:t>uL</w:t>
-      </w:r>
-      <w:proofErr w:type="spellEnd"/>
-      <w:r>
-        <w:rPr>
-          <w:b/>
-          <w:bCs/>
-        </w:rPr>
-        <w:t>):</w:t>
+        <w:t>Volume (uL):</w:t>
       </w:r>
       <w:r>
         <w:t xml:space="preserve"> Can be a number or a worklist column</w:t>
@@ -5129,23 +4940,7 @@
           <w:b/>
           <w:bCs/>
         </w:rPr>
-        <w:t>Pressure Difference (</w:t>
-      </w:r>
-      <w:proofErr w:type="spellStart"/>
-      <w:r>
-        <w:rPr>
-          <w:b/>
-          <w:bCs/>
-        </w:rPr>
-        <w:t>mtorr</w:t>
-      </w:r>
-      <w:proofErr w:type="spellEnd"/>
-      <w:r>
-        <w:rPr>
-          <w:b/>
-          <w:bCs/>
-        </w:rPr>
-        <w:t>):</w:t>
+        <w:t>Pressure Difference (mtorr):</w:t>
       </w:r>
       <w:r>
         <w:rPr>
@@ -5182,7 +4977,7 @@
       <w:pPr>
         <w:pStyle w:val="Heading2"/>
       </w:pPr>
-      <w:bookmarkStart w:id="35" w:name="BlockDescriptionsModifiers"/>
+      <w:bookmarkStart w:id="36" w:name="BlockDescriptionsModifiers"/>
       <w:r>
         <w:t>Modifiers</w:t>
       </w:r>
@@ -5191,18 +4986,21 @@
       <w:pPr>
         <w:pStyle w:val="Heading3"/>
       </w:pPr>
-      <w:bookmarkStart w:id="36" w:name="BlockDescriptionsAliquot"/>
-      <w:bookmarkEnd w:id="35"/>
+      <w:bookmarkStart w:id="37" w:name="BlockDescriptionsAliquot"/>
+      <w:bookmarkEnd w:id="36"/>
       <w:r>
         <w:t>Aliquot</w:t>
       </w:r>
     </w:p>
-    <w:bookmarkEnd w:id="36"/>
-    <w:p>
-      <w:pPr>
-        <w:pStyle w:val="ListParagraph"/>
-      </w:pPr>
-      <w:r>
+    <w:bookmarkEnd w:id="37"/>
+    <w:p>
+      <w:pPr>
+        <w:pStyle w:val="ListParagraph"/>
+      </w:pPr>
+      <w:r>
+        <w:rPr>
+          <w:noProof/>
+        </w:rPr>
         <w:drawing>
           <wp:inline distT="0" distB="0" distL="0" distR="0" wp14:anchorId="152943D9" wp14:editId="369850AD">
             <wp:extent cx="5033010" cy="550405"/>
@@ -5221,7 +5019,7 @@
                     </pic:cNvPicPr>
                   </pic:nvPicPr>
                   <pic:blipFill>
-                    <a:blip r:embed="rId32">
+                    <a:blip r:embed="rId34">
                       <a:extLst>
                         <a:ext uri="{28A0092B-C50C-407E-A947-70E740481C1C}">
                           <a14:useLocalDpi xmlns:a14="http://schemas.microsoft.com/office/drawing/2010/main" val="0"/>
@@ -5280,105 +5078,61 @@
         <w:t xml:space="preserve"> </w:t>
       </w:r>
       <w:r>
-        <w:t xml:space="preserve">This block modifies the context of the parent plate to enable </w:t>
-      </w:r>
-      <w:r>
-        <w:t>Aliquoting</w:t>
-      </w:r>
-      <w:r>
-        <w:t xml:space="preserve">. This means that if you perform a Liquid Transfer or Dilute block after this step, the sample location itself will be modified. This allows users to </w:t>
-      </w:r>
-      <w:r>
-        <w:t>aliquot</w:t>
-      </w:r>
-      <w:r>
-        <w:t xml:space="preserve"> sample from any </w:t>
-      </w:r>
-      <w:r>
-        <w:t>single well</w:t>
-      </w:r>
-      <w:r>
-        <w:t xml:space="preserve"> in a previous plate into </w:t>
-      </w:r>
-      <w:r>
-        <w:t xml:space="preserve">multiple wells </w:t>
-      </w:r>
-      <w:r>
-        <w:t>in the parent plate.</w:t>
+        <w:t xml:space="preserve">This block modifies the context of the parent plate to enable Aliquoting. This means that if you perform a Liquid Transfer or Dilute block after this step, the sample location itself will be modified. This allows users to aliquot sample from any single well in a previous plate into multiple wells in the parent plate. </w:t>
+      </w:r>
+      <w:r>
+        <w:rPr>
+          <w:b/>
+          <w:bCs/>
+        </w:rPr>
+        <w:t xml:space="preserve">NOTE: </w:t>
+      </w:r>
+      <w:r>
+        <w:t>A pool step must always come before an aliquot step.</w:t>
+      </w:r>
+    </w:p>
+    <w:p>
+      <w:pPr>
+        <w:pStyle w:val="ListParagraph"/>
+      </w:pPr>
+    </w:p>
+    <w:p>
+      <w:pPr>
+        <w:pStyle w:val="ListParagraph"/>
+      </w:pPr>
+      <w:r>
+        <w:rPr>
+          <w:b/>
+          <w:bCs/>
+        </w:rPr>
+        <w:lastRenderedPageBreak/>
+        <w:t>Start Position:</w:t>
       </w:r>
       <w:r>
         <w:t xml:space="preserve"> </w:t>
       </w:r>
       <w:r>
-        <w:rPr>
-          <w:b/>
-          <w:bCs/>
-        </w:rPr>
-        <w:t xml:space="preserve">NOTE: </w:t>
-      </w:r>
-      <w:r>
-        <w:t>A pool step must always come before an aliquot step.</w:t>
-      </w:r>
-    </w:p>
-    <w:p>
-      <w:pPr>
-        <w:pStyle w:val="ListParagraph"/>
-      </w:pPr>
-    </w:p>
-    <w:p>
-      <w:pPr>
-        <w:pStyle w:val="ListParagraph"/>
-      </w:pPr>
-      <w:r>
-        <w:rPr>
-          <w:b/>
-          <w:bCs/>
-        </w:rPr>
-        <w:t>Start Position:</w:t>
-      </w:r>
-      <w:r>
-        <w:t xml:space="preserve"> </w:t>
-      </w:r>
-      <w:r>
-        <w:t xml:space="preserve">This specifies how the context is changed. Sample Start Position means that the parent is expected to be </w:t>
-      </w:r>
-      <w:r>
-        <w:t>aliquoted</w:t>
-      </w:r>
-      <w:r>
-        <w:t xml:space="preserve"> at the chosen sample start location +</w:t>
-      </w:r>
-      <w:r>
-        <w:t xml:space="preserve"> sample number. </w:t>
-      </w:r>
-      <w:r>
-        <w:t xml:space="preserve">Plate Start Position means that the parent is expected to be </w:t>
-      </w:r>
-      <w:r>
-        <w:t>aliquoted</w:t>
-      </w:r>
-      <w:r>
-        <w:t xml:space="preserve"> in the first well +</w:t>
-      </w:r>
-      <w:r>
-        <w:t xml:space="preserve"> sample number.</w:t>
+        <w:t>This specifies how the context is changed. Sample Start Position means that the parent is expected to be aliquoted at the chosen sample start location + sample number. Plate Start Position means that the parent is expected to be aliquoted in the first well + sample number.</w:t>
       </w:r>
     </w:p>
     <w:p>
       <w:pPr>
         <w:pStyle w:val="Heading3"/>
       </w:pPr>
-      <w:bookmarkStart w:id="37" w:name="BlockDescriptionsPool"/>
+      <w:bookmarkStart w:id="38" w:name="BlockDescriptionsPool"/>
       <w:r>
         <w:t>Pool</w:t>
       </w:r>
     </w:p>
-    <w:bookmarkEnd w:id="37"/>
-    <w:p>
-      <w:pPr>
-        <w:pStyle w:val="ListParagraph"/>
-      </w:pPr>
-      <w:r>
+    <w:bookmarkEnd w:id="38"/>
+    <w:p>
+      <w:pPr>
+        <w:pStyle w:val="ListParagraph"/>
+      </w:pPr>
+      <w:r>
+        <w:rPr>
+          <w:noProof/>
+        </w:rPr>
         <w:drawing>
           <wp:inline distT="0" distB="0" distL="0" distR="0" wp14:anchorId="294EC358" wp14:editId="6A55E007">
             <wp:extent cx="5033010" cy="746538"/>
@@ -5397,7 +5151,7 @@
                     </pic:cNvPicPr>
                   </pic:nvPicPr>
                   <pic:blipFill>
-                    <a:blip r:embed="rId33">
+                    <a:blip r:embed="rId35">
                       <a:extLst>
                         <a:ext uri="{28A0092B-C50C-407E-A947-70E740481C1C}">
                           <a14:useLocalDpi xmlns:a14="http://schemas.microsoft.com/office/drawing/2010/main" val="0"/>
@@ -5587,12 +5341,12 @@
       <w:pPr>
         <w:pStyle w:val="Heading1"/>
       </w:pPr>
-      <w:bookmarkStart w:id="38" w:name="MethodRun"/>
+      <w:bookmarkStart w:id="39" w:name="MethodRun"/>
       <w:r>
         <w:t>Run a method</w:t>
       </w:r>
     </w:p>
-    <w:bookmarkEnd w:id="38"/>
+    <w:bookmarkEnd w:id="39"/>
     <w:p>
       <w:pPr>
         <w:pStyle w:val="NoSpacing"/>
@@ -5605,12 +5359,12 @@
       <w:pPr>
         <w:pStyle w:val="Heading1"/>
       </w:pPr>
-      <w:bookmarkStart w:id="39" w:name="MethodTroubleshooting"/>
+      <w:bookmarkStart w:id="40" w:name="MethodTroubleshooting"/>
       <w:r>
         <w:t>Troubleshooting</w:t>
       </w:r>
     </w:p>
-    <w:bookmarkEnd w:id="39"/>
+    <w:bookmarkEnd w:id="40"/>
     <w:p>
       <w:pPr>
         <w:pStyle w:val="NoSpacing"/>
@@ -5630,10 +5384,10 @@
       </w:pPr>
     </w:p>
     <w:sectPr>
-      <w:headerReference w:type="default" r:id="rId34"/>
-      <w:footerReference w:type="default" r:id="rId35"/>
-      <w:headerReference w:type="first" r:id="rId36"/>
-      <w:footerReference w:type="first" r:id="rId37"/>
+      <w:headerReference w:type="default" r:id="rId36"/>
+      <w:footerReference w:type="default" r:id="rId37"/>
+      <w:headerReference w:type="first" r:id="rId38"/>
+      <w:footerReference w:type="first" r:id="rId39"/>
       <w:pgSz w:w="12240" w:h="15840" w:code="1"/>
       <w:pgMar w:top="1440" w:right="1008" w:bottom="720" w:left="1728" w:header="720" w:footer="720" w:gutter="0"/>
       <w:cols w:space="720"/>
@@ -5692,28 +5446,12 @@
   </w:p>
   <w:p>
     <w:r>
-      <w:t>GBP-PHS-002-</w:t>
-    </w:r>
-    <w:proofErr w:type="spellStart"/>
-    <w:r>
-      <w:t>T01</w:t>
-    </w:r>
-    <w:proofErr w:type="spellEnd"/>
-    <w:r>
-      <w:t xml:space="preserve"> (Remove this from footer of GPS)</w:t>
+      <w:t>GBP-PHS-002-T01 (Remove this from footer of GPS)</w:t>
     </w:r>
   </w:p>
   <w:p>
     <w:r>
-      <w:t xml:space="preserve">EFFECTIVE: </w:t>
-    </w:r>
-    <w:proofErr w:type="spellStart"/>
-    <w:r>
-      <w:t>01JUL2006</w:t>
-    </w:r>
-    <w:proofErr w:type="spellEnd"/>
-    <w:r>
-      <w:t xml:space="preserve"> (Remove this from footer of GPS)</w:t>
+      <w:t>EFFECTIVE: 01JUL2006 (Remove this from footer of GPS)</w:t>
     </w:r>
   </w:p>
 </w:ftr>
@@ -6137,7 +5875,6 @@
           <w:pPr>
             <w:pStyle w:val="Header"/>
           </w:pPr>
-          <w:proofErr w:type="spellStart"/>
           <w:r>
             <w:t>Page</w:t>
           </w:r>
@@ -6156,7 +5893,6 @@
             </w:rPr>
             <w:t>11</w:t>
           </w:r>
-          <w:proofErr w:type="spellEnd"/>
           <w:r>
             <w:rPr>
               <w:noProof/>
@@ -6247,13 +5983,8 @@
           <w:shd w:val="pct70" w:color="FFFF00" w:fill="FFFF00"/>
         </w:tcPr>
         <w:p>
-          <w:proofErr w:type="spellStart"/>
           <w:r>
-            <w:t>PGRD</w:t>
-          </w:r>
-          <w:proofErr w:type="spellEnd"/>
-          <w:r>
-            <w:t xml:space="preserve"> – Pharmaceutical Sciences</w:t>
+            <w:t>PGRD – Pharmaceutical Sciences</w:t>
           </w:r>
         </w:p>
       </w:tc>
@@ -6270,15 +6001,7 @@
         </w:tcPr>
         <w:p>
           <w:r>
-            <w:t xml:space="preserve">Global </w:t>
-          </w:r>
-          <w:proofErr w:type="spellStart"/>
-          <w:r>
-            <w:t>PharmaceuTICAL</w:t>
-          </w:r>
-          <w:proofErr w:type="spellEnd"/>
-          <w:r>
-            <w:t xml:space="preserve"> SCIENCES</w:t>
+            <w:t>Global PharmaceuTICAL SCIENCES</w:t>
           </w:r>
         </w:p>
         <w:p>
@@ -6407,13 +6130,8 @@
         </w:p>
         <w:p>
           <w:r>
-            <w:t xml:space="preserve">GPS-XXX-### </w:t>
+            <w:t>GPS-XXX-### VX.0</w:t>
           </w:r>
-          <w:proofErr w:type="spellStart"/>
-          <w:r>
-            <w:t>VX.0</w:t>
-          </w:r>
-          <w:proofErr w:type="spellEnd"/>
         </w:p>
       </w:tc>
       <w:tc>
@@ -6456,14 +6174,27 @@
           <w:r>
             <w:t xml:space="preserve"> of </w:t>
           </w:r>
-          <w:fldSimple w:instr=" NUMPAGES ">
-            <w:r>
-              <w:rPr>
-                <w:noProof/>
-              </w:rPr>
-              <w:t>11</w:t>
-            </w:r>
-          </w:fldSimple>
+          <w:r>
+            <w:fldChar w:fldCharType="begin"/>
+          </w:r>
+          <w:r>
+            <w:instrText xml:space="preserve"> NUMPAGES </w:instrText>
+          </w:r>
+          <w:r>
+            <w:fldChar w:fldCharType="separate"/>
+          </w:r>
+          <w:r>
+            <w:rPr>
+              <w:noProof/>
+            </w:rPr>
+            <w:t>11</w:t>
+          </w:r>
+          <w:r>
+            <w:rPr>
+              <w:noProof/>
+            </w:rPr>
+            <w:fldChar w:fldCharType="end"/>
+          </w:r>
         </w:p>
       </w:tc>
     </w:tr>
@@ -6512,11 +6243,9 @@
           </w:r>
         </w:p>
         <w:p>
-          <w:proofErr w:type="spellStart"/>
           <w:r>
             <w:t>DDMMMYYYY</w:t>
           </w:r>
-          <w:proofErr w:type="spellEnd"/>
         </w:p>
       </w:tc>
       <w:tc>
@@ -6535,11 +6264,9 @@
           </w:r>
         </w:p>
         <w:p>
-          <w:proofErr w:type="spellStart"/>
           <w:r>
             <w:t>MMMYYYY</w:t>
           </w:r>
-          <w:proofErr w:type="spellEnd"/>
         </w:p>
       </w:tc>
     </w:tr>
@@ -10625,6 +10352,16 @@
 </file>
 
 <file path=customXml/item2.xml><?xml version="1.0" encoding="utf-8"?>
+<p:properties xmlns:p="http://schemas.microsoft.com/office/2006/metadata/properties" xmlns:xsi="http://www.w3.org/2001/XMLSchema-instance">
+  <documentManagement/>
+</p:properties>
+</file>
+
+<file path=customXml/item3.xml><?xml version="1.0" encoding="utf-8"?>
+<b:Sources xmlns:b="http://schemas.openxmlformats.org/officeDocument/2006/bibliography" xmlns="http://schemas.openxmlformats.org/officeDocument/2006/bibliography" SelectedStyle="\APA.XSL" StyleName="APA"/>
+</file>
+
+<file path=customXml/item4.xml><?xml version="1.0" encoding="utf-8"?>
 <ct:contentTypeSchema xmlns:ct="http://schemas.microsoft.com/office/2006/metadata/contentType" xmlns:ma="http://schemas.microsoft.com/office/2006/metadata/properties/metaAttributes" ct:_="" ma:_="" ma:contentTypeName="Document" ma:contentTypeID="0x010100C42882BD753E61428571280CA7AC62F1" ma:contentTypeVersion="4" ma:contentTypeDescription="Create a new document." ma:contentTypeScope="" ma:versionID="69a74d4fc3c2d4ce97a8f7217952308e">
   <xsd:schema xmlns:xsd="http://www.w3.org/2001/XMLSchema" xmlns:xs="http://www.w3.org/2001/XMLSchema" xmlns:p="http://schemas.microsoft.com/office/2006/metadata/properties" xmlns:ns2="04550f4b-cf16-427d-819e-1f0e7ada5c82" targetNamespace="http://schemas.microsoft.com/office/2006/metadata/properties" ma:root="true" ma:fieldsID="6e49650653ecce9fb8c2b4a0a8e967f6" ns2:_="">
     <xsd:import namespace="04550f4b-cf16-427d-819e-1f0e7ada5c82"/>
@@ -10770,16 +10507,6 @@
 </ct:contentTypeSchema>
 </file>
 
-<file path=customXml/item3.xml><?xml version="1.0" encoding="utf-8"?>
-<b:Sources xmlns:b="http://schemas.openxmlformats.org/officeDocument/2006/bibliography" xmlns="http://schemas.openxmlformats.org/officeDocument/2006/bibliography" SelectedStyle="\APA.XSL" StyleName="APA"/>
-</file>
-
-<file path=customXml/item4.xml><?xml version="1.0" encoding="utf-8"?>
-<p:properties xmlns:p="http://schemas.microsoft.com/office/2006/metadata/properties" xmlns:xsi="http://www.w3.org/2001/XMLSchema-instance">
-  <documentManagement/>
-</p:properties>
-</file>
-
 <file path=customXml/itemProps1.xml><?xml version="1.0" encoding="utf-8"?>
 <ds:datastoreItem xmlns:ds="http://schemas.openxmlformats.org/officeDocument/2006/customXml" ds:itemID="{A62C1947-D3D2-4646-8F86-819E8A63F964}">
   <ds:schemaRefs>
@@ -10789,6 +10516,30 @@
 </file>
 
 <file path=customXml/itemProps2.xml><?xml version="1.0" encoding="utf-8"?>
+<ds:datastoreItem xmlns:ds="http://schemas.openxmlformats.org/officeDocument/2006/customXml" ds:itemID="{334DB941-C40B-483B-A580-C9DDA5BDA887}">
+  <ds:schemaRefs>
+    <ds:schemaRef ds:uri="http://schemas.microsoft.com/office/infopath/2007/PartnerControls"/>
+    <ds:schemaRef ds:uri="http://schemas.microsoft.com/office/2006/documentManagement/types"/>
+    <ds:schemaRef ds:uri="http://purl.org/dc/dcmitype/"/>
+    <ds:schemaRef ds:uri="http://schemas.microsoft.com/office/2006/metadata/properties"/>
+    <ds:schemaRef ds:uri="http://purl.org/dc/elements/1.1/"/>
+    <ds:schemaRef ds:uri="http://www.w3.org/XML/1998/namespace"/>
+    <ds:schemaRef ds:uri="http://schemas.openxmlformats.org/package/2006/metadata/core-properties"/>
+    <ds:schemaRef ds:uri="04550f4b-cf16-427d-819e-1f0e7ada5c82"/>
+    <ds:schemaRef ds:uri="http://purl.org/dc/terms/"/>
+  </ds:schemaRefs>
+</ds:datastoreItem>
+</file>
+
+<file path=customXml/itemProps3.xml><?xml version="1.0" encoding="utf-8"?>
+<ds:datastoreItem xmlns:ds="http://schemas.openxmlformats.org/officeDocument/2006/customXml" ds:itemID="{07FD55BC-8901-4F27-BF5C-F146C4021D47}">
+  <ds:schemaRefs>
+    <ds:schemaRef ds:uri="http://schemas.openxmlformats.org/officeDocument/2006/bibliography"/>
+  </ds:schemaRefs>
+</ds:datastoreItem>
+</file>
+
+<file path=customXml/itemProps4.xml><?xml version="1.0" encoding="utf-8"?>
 <ds:datastoreItem xmlns:ds="http://schemas.openxmlformats.org/officeDocument/2006/customXml" ds:itemID="{85F3C689-7D83-4772-B0C6-7A897D6E1460}">
   <ds:schemaRefs>
     <ds:schemaRef ds:uri="http://schemas.microsoft.com/office/2006/metadata/contentType"/>
@@ -10804,28 +10555,4 @@
     <ds:schemaRef ds:uri="http://schemas.microsoft.com/internal/obd"/>
   </ds:schemaRefs>
 </ds:datastoreItem>
-</file>
-
-<file path=customXml/itemProps3.xml><?xml version="1.0" encoding="utf-8"?>
-<ds:datastoreItem xmlns:ds="http://schemas.openxmlformats.org/officeDocument/2006/customXml" ds:itemID="{07FD55BC-8901-4F27-BF5C-F146C4021D47}">
-  <ds:schemaRefs>
-    <ds:schemaRef ds:uri="http://schemas.openxmlformats.org/officeDocument/2006/bibliography"/>
-  </ds:schemaRefs>
-</ds:datastoreItem>
-</file>
-
-<file path=customXml/itemProps4.xml><?xml version="1.0" encoding="utf-8"?>
-<ds:datastoreItem xmlns:ds="http://schemas.openxmlformats.org/officeDocument/2006/customXml" ds:itemID="{334DB941-C40B-483B-A580-C9DDA5BDA887}">
-  <ds:schemaRefs>
-    <ds:schemaRef ds:uri="http://schemas.microsoft.com/office/infopath/2007/PartnerControls"/>
-    <ds:schemaRef ds:uri="http://schemas.microsoft.com/office/2006/documentManagement/types"/>
-    <ds:schemaRef ds:uri="http://purl.org/dc/dcmitype/"/>
-    <ds:schemaRef ds:uri="http://schemas.microsoft.com/office/2006/metadata/properties"/>
-    <ds:schemaRef ds:uri="http://purl.org/dc/elements/1.1/"/>
-    <ds:schemaRef ds:uri="http://www.w3.org/XML/1998/namespace"/>
-    <ds:schemaRef ds:uri="http://schemas.openxmlformats.org/package/2006/metadata/core-properties"/>
-    <ds:schemaRef ds:uri="04550f4b-cf16-427d-819e-1f0e7ada5c82"/>
-    <ds:schemaRef ds:uri="http://purl.org/dc/terms/"/>
-  </ds:schemaRefs>
-</ds:datastoreItem>
 </file>
</xml_diff>

<commit_message>
I think it works. Not sure
</commit_message>
<xml_diff>
--- a/Help Documents/Methods Help Document.docx
+++ b/Help Documents/Methods Help Document.docx
@@ -470,26 +470,76 @@
         <w:pStyle w:val="ListParagraph"/>
       </w:pPr>
       <w:r>
-        <w:t xml:space="preserve">The Method Overview sheet contains information related to your method. For example, what is the lowest and highest starting concentration. What is the expected final concentration and volume of the sample and is the method scaled and by how much. This information should be made in slide form then an image copied into this sheet to enhance readability. </w:t>
-      </w:r>
-    </w:p>
-    <w:p>
-      <w:pPr>
-        <w:pStyle w:val="ListParagraph"/>
-      </w:pPr>
-    </w:p>
-    <w:p>
-      <w:pPr>
-        <w:pStyle w:val="ListParagraph"/>
-      </w:pPr>
-      <w:r>
-        <w:t>___IMAGE___</w:t>
-      </w:r>
-    </w:p>
-    <w:p>
-      <w:pPr>
-        <w:pStyle w:val="ListParagraph"/>
-      </w:pPr>
+        <w:t xml:space="preserve">The Method Overview sheet contains information related to your method. For example, what is the lowest and highest starting concentration. What is the expected final concentration and volume of the sample and is the method scaled and by how </w:t>
+      </w:r>
+      <w:proofErr w:type="gramStart"/>
+      <w:r>
+        <w:t>much.</w:t>
+      </w:r>
+      <w:proofErr w:type="gramEnd"/>
+      <w:r>
+        <w:t xml:space="preserve"> This information should be made in slide form then an image copied into this sheet to enhance readability. </w:t>
+      </w:r>
+      <w:r>
+        <w:t>The example below for the MAM method answers frequently asked questions.</w:t>
+      </w:r>
+    </w:p>
+    <w:p>
+      <w:pPr>
+        <w:pStyle w:val="ListParagraph"/>
+      </w:pPr>
+    </w:p>
+    <w:p>
+      <w:pPr>
+        <w:pStyle w:val="ListParagraph"/>
+      </w:pPr>
+      <w:r>
+        <w:rPr>
+          <w:noProof/>
+        </w:rPr>
+        <w:drawing>
+          <wp:inline distT="0" distB="0" distL="0" distR="0" wp14:anchorId="03619D78" wp14:editId="7ECF5F21">
+            <wp:extent cx="5364009" cy="2934032"/>
+            <wp:effectExtent l="0" t="0" r="8255" b="0"/>
+            <wp:docPr id="18" name="Picture 18"/>
+            <wp:cNvGraphicFramePr>
+              <a:graphicFrameLocks xmlns:a="http://schemas.openxmlformats.org/drawingml/2006/main" noChangeAspect="1"/>
+            </wp:cNvGraphicFramePr>
+            <a:graphic xmlns:a="http://schemas.openxmlformats.org/drawingml/2006/main">
+              <a:graphicData uri="http://schemas.openxmlformats.org/drawingml/2006/picture">
+                <pic:pic xmlns:pic="http://schemas.openxmlformats.org/drawingml/2006/picture">
+                  <pic:nvPicPr>
+                    <pic:cNvPr id="1" name=""/>
+                    <pic:cNvPicPr/>
+                  </pic:nvPicPr>
+                  <pic:blipFill rotWithShape="1">
+                    <a:blip r:embed="rId12"/>
+                    <a:srcRect b="13360"/>
+                    <a:stretch/>
+                  </pic:blipFill>
+                  <pic:spPr bwMode="auto">
+                    <a:xfrm>
+                      <a:off x="0" y="0"/>
+                      <a:ext cx="5372700" cy="2938786"/>
+                    </a:xfrm>
+                    <a:prstGeom prst="rect">
+                      <a:avLst/>
+                    </a:prstGeom>
+                    <a:ln>
+                      <a:noFill/>
+                    </a:ln>
+                    <a:extLst>
+                      <a:ext uri="{53640926-AAD7-44D8-BBD7-CCE9431645EC}">
+                        <a14:shadowObscured xmlns:a14="http://schemas.microsoft.com/office/drawing/2010/main"/>
+                      </a:ext>
+                    </a:extLst>
+                  </pic:spPr>
+                </pic:pic>
+              </a:graphicData>
+            </a:graphic>
+          </wp:inline>
+        </w:drawing>
+      </w:r>
     </w:p>
     <w:p>
       <w:pPr>
@@ -542,7 +592,7 @@
                     <pic:cNvPicPr/>
                   </pic:nvPicPr>
                   <pic:blipFill>
-                    <a:blip r:embed="rId12"/>
+                    <a:blip r:embed="rId13"/>
                     <a:stretch>
                       <a:fillRect/>
                     </a:stretch>
@@ -600,6 +650,7 @@
         <w:pStyle w:val="Heading3"/>
       </w:pPr>
       <w:r>
+        <w:lastRenderedPageBreak/>
         <w:t>Solutions Sheet</w:t>
       </w:r>
     </w:p>
@@ -786,7 +837,7 @@
                     </pic:cNvPicPr>
                   </pic:nvPicPr>
                   <pic:blipFill>
-                    <a:blip r:embed="rId13">
+                    <a:blip r:embed="rId14">
                       <a:extLst>
                         <a:ext uri="{28A0092B-C50C-407E-A947-70E740481C1C}">
                           <a14:useLocalDpi xmlns:a14="http://schemas.microsoft.com/office/drawing/2010/main" val="0"/>
@@ -873,7 +924,7 @@
                     </pic:cNvPicPr>
                   </pic:nvPicPr>
                   <pic:blipFill>
-                    <a:blip r:embed="rId14" cstate="print">
+                    <a:blip r:embed="rId15" cstate="print">
                       <a:extLst>
                         <a:ext uri="{28A0092B-C50C-407E-A947-70E740481C1C}">
                           <a14:useLocalDpi xmlns:a14="http://schemas.microsoft.com/office/drawing/2010/main" val="0"/>
@@ -1008,7 +1059,7 @@
                     </pic:cNvPicPr>
                   </pic:nvPicPr>
                   <pic:blipFill>
-                    <a:blip r:embed="rId15">
+                    <a:blip r:embed="rId16">
                       <a:extLst>
                         <a:ext uri="{28A0092B-C50C-407E-A947-70E740481C1C}">
                           <a14:useLocalDpi xmlns:a14="http://schemas.microsoft.com/office/drawing/2010/main" val="0"/>
@@ -1086,7 +1137,7 @@
                     </pic:cNvPicPr>
                   </pic:nvPicPr>
                   <pic:blipFill>
-                    <a:blip r:embed="rId16">
+                    <a:blip r:embed="rId17">
                       <a:extLst>
                         <a:ext uri="{28A0092B-C50C-407E-A947-70E740481C1C}">
                           <a14:useLocalDpi xmlns:a14="http://schemas.microsoft.com/office/drawing/2010/main" val="0"/>
@@ -1125,7 +1176,15 @@
         <w:pStyle w:val="ListParagraph"/>
       </w:pPr>
       <w:r>
-        <w:t>A parent plate is always the most recent Plate block in a Pathway. The parent plate is where Action blocks perform the action. So, if you see a Liquid Transfer, Dilute, or any similar block the liquid will be dispensed in the parent plate. Similarly, if you see an Incubate block the parent plate is the plate that will be incubated. Above, we can see a simple method that contains many Plate and Action blocks. Focusing only on the Action blocks in order, we can see that the Dilute and Liquid Transfer blocks will deposit liquid in the Denaturation plate. The subsequent IMCS SizeX Desalt and Liquid Transfer blocks will deposit liquid into the Desalted plate, and the Incubate block will incubate the Desalted plate. It is important to always think in terms of parent plates when writing a method to ensure liquid is transferred to the correct location.</w:t>
+        <w:t xml:space="preserve">A parent plate is always the most recent Plate block in a Pathway. The parent plate is where Action blocks perform the action. So, if you see a Liquid Transfer, Dilute, or any similar block the liquid will be dispensed in the parent plate. Similarly, if you see an Incubate block the parent plate is the plate that will be incubated. Above, we can see a simple method that contains many Plate and Action blocks. Focusing only on the Action blocks in order, we can see that the Dilute and Liquid Transfer blocks will deposit liquid in the Denaturation plate. The subsequent IMCS SizeX </w:t>
+      </w:r>
+      <w:proofErr w:type="gramStart"/>
+      <w:r>
+        <w:t>Desalt</w:t>
+      </w:r>
+      <w:proofErr w:type="gramEnd"/>
+      <w:r>
+        <w:t xml:space="preserve"> and Liquid Transfer blocks will deposit liquid into the Desalted plate, and the Incubate block will incubate the Desalted plate. It is important to always think in terms of parent plates when writing a method to ensure liquid is transferred to the correct location.</w:t>
       </w:r>
     </w:p>
     <w:p>
@@ -1198,7 +1257,7 @@
                     </pic:cNvPicPr>
                   </pic:nvPicPr>
                   <pic:blipFill rotWithShape="1">
-                    <a:blip r:embed="rId17">
+                    <a:blip r:embed="rId18">
                       <a:extLst>
                         <a:ext uri="{28A0092B-C50C-407E-A947-70E740481C1C}">
                           <a14:useLocalDpi xmlns:a14="http://schemas.microsoft.com/office/drawing/2010/main" val="0"/>
@@ -1414,7 +1473,7 @@
                     <pic:cNvPicPr/>
                   </pic:nvPicPr>
                   <pic:blipFill>
-                    <a:blip r:embed="rId18"/>
+                    <a:blip r:embed="rId19"/>
                     <a:stretch>
                       <a:fillRect/>
                     </a:stretch>
@@ -1565,7 +1624,7 @@
                     </pic:cNvPicPr>
                   </pic:nvPicPr>
                   <pic:blipFill>
-                    <a:blip r:embed="rId19">
+                    <a:blip r:embed="rId20">
                       <a:extLst>
                         <a:ext uri="{28A0092B-C50C-407E-A947-70E740481C1C}">
                           <a14:useLocalDpi xmlns:a14="http://schemas.microsoft.com/office/drawing/2010/main" val="0"/>
@@ -2100,7 +2159,7 @@
                     <pic:cNvPicPr/>
                   </pic:nvPicPr>
                   <pic:blipFill>
-                    <a:blip r:embed="rId20"/>
+                    <a:blip r:embed="rId21"/>
                     <a:stretch>
                       <a:fillRect/>
                     </a:stretch>
@@ -2157,7 +2216,15 @@
         <w:t xml:space="preserve">have a </w:t>
       </w:r>
       <w:r>
-        <w:t>run with 96 samples, there will be 96 columns of sample specific execution information. Similarly to step information, Hamilton command information will always contain the module and command as the first two rows with the following rows being the translated parameters. Finally, in the case of an error</w:t>
+        <w:t xml:space="preserve">run with 96 samples, there will be 96 columns of sample specific execution information. </w:t>
+      </w:r>
+      <w:proofErr w:type="gramStart"/>
+      <w:r>
+        <w:t>Similarly</w:t>
+      </w:r>
+      <w:proofErr w:type="gramEnd"/>
+      <w:r>
+        <w:t xml:space="preserve"> to step information, Hamilton command information will always contain the module and command as the first two rows with the following rows being the translated parameters. Finally, in the case of an error</w:t>
       </w:r>
       <w:r>
         <w:t>,</w:t>
@@ -2391,7 +2458,7 @@
                     </pic:cNvPicPr>
                   </pic:nvPicPr>
                   <pic:blipFill>
-                    <a:blip r:embed="rId21">
+                    <a:blip r:embed="rId22">
                       <a:extLst>
                         <a:ext uri="{28A0092B-C50C-407E-A947-70E740481C1C}">
                           <a14:useLocalDpi xmlns:a14="http://schemas.microsoft.com/office/drawing/2010/main" val="0"/>
@@ -2615,7 +2682,7 @@
                     </pic:cNvPicPr>
                   </pic:nvPicPr>
                   <pic:blipFill>
-                    <a:blip r:embed="rId22">
+                    <a:blip r:embed="rId23">
                       <a:extLst>
                         <a:ext uri="{28A0092B-C50C-407E-A947-70E740481C1C}">
                           <a14:useLocalDpi xmlns:a14="http://schemas.microsoft.com/office/drawing/2010/main" val="0"/>
@@ -2907,7 +2974,7 @@
                     </pic:cNvPicPr>
                   </pic:nvPicPr>
                   <pic:blipFill>
-                    <a:blip r:embed="rId23">
+                    <a:blip r:embed="rId24">
                       <a:extLst>
                         <a:ext uri="{28A0092B-C50C-407E-A947-70E740481C1C}">
                           <a14:useLocalDpi xmlns:a14="http://schemas.microsoft.com/office/drawing/2010/main" val="0"/>
@@ -3105,7 +3172,7 @@
                     </pic:cNvPicPr>
                   </pic:nvPicPr>
                   <pic:blipFill>
-                    <a:blip r:embed="rId24">
+                    <a:blip r:embed="rId25">
                       <a:extLst>
                         <a:ext uri="{28A0092B-C50C-407E-A947-70E740481C1C}">
                           <a14:useLocalDpi xmlns:a14="http://schemas.microsoft.com/office/drawing/2010/main" val="0"/>
@@ -3210,7 +3277,7 @@
                     </pic:cNvPicPr>
                   </pic:nvPicPr>
                   <pic:blipFill>
-                    <a:blip r:embed="rId25">
+                    <a:blip r:embed="rId26">
                       <a:extLst>
                         <a:ext uri="{28A0092B-C50C-407E-A947-70E740481C1C}">
                           <a14:useLocalDpi xmlns:a14="http://schemas.microsoft.com/office/drawing/2010/main" val="0"/>
@@ -3672,7 +3739,7 @@
                     </pic:cNvPicPr>
                   </pic:nvPicPr>
                   <pic:blipFill>
-                    <a:blip r:embed="rId26">
+                    <a:blip r:embed="rId27">
                       <a:extLst>
                         <a:ext uri="{28A0092B-C50C-407E-A947-70E740481C1C}">
                           <a14:useLocalDpi xmlns:a14="http://schemas.microsoft.com/office/drawing/2010/main" val="0"/>
@@ -3968,7 +4035,7 @@
                     </pic:cNvPicPr>
                   </pic:nvPicPr>
                   <pic:blipFill>
-                    <a:blip r:embed="rId27">
+                    <a:blip r:embed="rId28">
                       <a:extLst>
                         <a:ext uri="{28A0092B-C50C-407E-A947-70E740481C1C}">
                           <a14:useLocalDpi xmlns:a14="http://schemas.microsoft.com/office/drawing/2010/main" val="0"/>
@@ -4163,7 +4230,7 @@
                     </pic:cNvPicPr>
                   </pic:nvPicPr>
                   <pic:blipFill>
-                    <a:blip r:embed="rId28">
+                    <a:blip r:embed="rId29">
                       <a:extLst>
                         <a:ext uri="{28A0092B-C50C-407E-A947-70E740481C1C}">
                           <a14:useLocalDpi xmlns:a14="http://schemas.microsoft.com/office/drawing/2010/main" val="0"/>
@@ -4365,7 +4432,7 @@
                     </pic:cNvPicPr>
                   </pic:nvPicPr>
                   <pic:blipFill>
-                    <a:blip r:embed="rId29">
+                    <a:blip r:embed="rId30">
                       <a:extLst>
                         <a:ext uri="{28A0092B-C50C-407E-A947-70E740481C1C}">
                           <a14:useLocalDpi xmlns:a14="http://schemas.microsoft.com/office/drawing/2010/main" val="0"/>
@@ -4660,7 +4727,7 @@
                     </pic:cNvPicPr>
                   </pic:nvPicPr>
                   <pic:blipFill>
-                    <a:blip r:embed="rId30">
+                    <a:blip r:embed="rId31">
                       <a:extLst>
                         <a:ext uri="{28A0092B-C50C-407E-A947-70E740481C1C}">
                           <a14:useLocalDpi xmlns:a14="http://schemas.microsoft.com/office/drawing/2010/main" val="0"/>
@@ -4849,7 +4916,7 @@
                     </pic:cNvPicPr>
                   </pic:nvPicPr>
                   <pic:blipFill>
-                    <a:blip r:embed="rId31">
+                    <a:blip r:embed="rId32">
                       <a:extLst>
                         <a:ext uri="{28A0092B-C50C-407E-A947-70E740481C1C}">
                           <a14:useLocalDpi xmlns:a14="http://schemas.microsoft.com/office/drawing/2010/main" val="0"/>
@@ -4977,7 +5044,7 @@
                     </pic:cNvPicPr>
                   </pic:nvPicPr>
                   <pic:blipFill>
-                    <a:blip r:embed="rId32">
+                    <a:blip r:embed="rId33">
                       <a:extLst>
                         <a:ext uri="{28A0092B-C50C-407E-A947-70E740481C1C}">
                           <a14:useLocalDpi xmlns:a14="http://schemas.microsoft.com/office/drawing/2010/main" val="0"/>
@@ -5137,7 +5204,7 @@
                     </pic:cNvPicPr>
                   </pic:nvPicPr>
                   <pic:blipFill>
-                    <a:blip r:embed="rId33">
+                    <a:blip r:embed="rId34">
                       <a:extLst>
                         <a:ext uri="{28A0092B-C50C-407E-A947-70E740481C1C}">
                           <a14:useLocalDpi xmlns:a14="http://schemas.microsoft.com/office/drawing/2010/main" val="0"/>
@@ -5494,7 +5561,7 @@
                     </pic:cNvPicPr>
                   </pic:nvPicPr>
                   <pic:blipFill>
-                    <a:blip r:embed="rId34">
+                    <a:blip r:embed="rId35">
                       <a:extLst>
                         <a:ext uri="{28A0092B-C50C-407E-A947-70E740481C1C}">
                           <a14:useLocalDpi xmlns:a14="http://schemas.microsoft.com/office/drawing/2010/main" val="0"/>
@@ -5626,7 +5693,7 @@
                     </pic:cNvPicPr>
                   </pic:nvPicPr>
                   <pic:blipFill>
-                    <a:blip r:embed="rId35">
+                    <a:blip r:embed="rId36">
                       <a:extLst>
                         <a:ext uri="{28A0092B-C50C-407E-A947-70E740481C1C}">
                           <a14:useLocalDpi xmlns:a14="http://schemas.microsoft.com/office/drawing/2010/main" val="0"/>
@@ -5821,20 +5888,48 @@
         <w:t>Run a method</w:t>
       </w:r>
     </w:p>
-    <w:bookmarkEnd w:id="39"/>
-    <w:p>
-      <w:pPr>
-        <w:pStyle w:val="NoSpacing"/>
-      </w:pPr>
-      <w:r>
-        <w:t>Work in Progress</w:t>
+    <w:p>
+      <w:pPr>
+        <w:pStyle w:val="Heading2"/>
+      </w:pPr>
+      <w:bookmarkStart w:id="40" w:name="MethodTroubleshooting"/>
+      <w:bookmarkEnd w:id="39"/>
+      <w:r>
+        <w:rPr>
+          <w:b w:val="0"/>
+          <w:bCs w:val="0"/>
+        </w:rPr>
+        <w:t xml:space="preserve">Please reference </w:t>
+      </w:r>
+      <w:proofErr w:type="spellStart"/>
+      <w:r>
+        <w:rPr>
+          <w:b w:val="0"/>
+          <w:bCs w:val="0"/>
+        </w:rPr>
+        <w:t>INX100459498</w:t>
+      </w:r>
+      <w:proofErr w:type="spellEnd"/>
+      <w:r>
+        <w:rPr>
+          <w:b w:val="0"/>
+          <w:bCs w:val="0"/>
+        </w:rPr>
+        <w:t xml:space="preserve"> for general guidance on running a Hamilton with </w:t>
+      </w:r>
+      <w:r>
+        <w:rPr>
+          <w:b w:val="0"/>
+          <w:bCs w:val="0"/>
+        </w:rPr>
+        <w:tab/>
+        <w:t>Automation Bare Necessities installed.</w:t>
       </w:r>
     </w:p>
     <w:p>
       <w:pPr>
         <w:pStyle w:val="Heading1"/>
       </w:pPr>
-      <w:bookmarkStart w:id="40" w:name="MethodTroubleshooting"/>
       <w:r>
         <w:t>Troubleshooting</w:t>
       </w:r>
@@ -5907,11 +6002,11 @@
         <w:pStyle w:val="ListParagraph"/>
       </w:pPr>
       <w:r>
-        <w:t xml:space="preserve">In the case of an incorrect shutdown (physically turning off the Hamilton) it is possible for tips or other tools to be attached to the channels when the next method is run. The Hamilton will detect this during the initialization sequence, but the user must help the </w:t>
+        <w:t xml:space="preserve">In the case of an incorrect shutdown (physically turning off the Hamilton) it is possible for tips or other tools to be attached to the channels when the next method is run. The </w:t>
       </w:r>
       <w:r>
         <w:lastRenderedPageBreak/>
-        <w:t>Hamilton. In most cases, following the prompts correctly will solve the initialization error. If following the prompts does not correct the issue(very rare) then you must contact a Hamilton SME to manually remove the object from the channels.</w:t>
+        <w:t>Hamilton will detect this during the initialization sequence, but the user must help the Hamilton. In most cases, following the prompts correctly will solve the initialization error. If following the prompts does not correct the issue(very rare) then you must contact a Hamilton SME to manually remove the object from the channels.</w:t>
       </w:r>
     </w:p>
     <w:p>
@@ -5946,7 +6041,7 @@
                     <pic:cNvPicPr/>
                   </pic:nvPicPr>
                   <pic:blipFill>
-                    <a:blip r:embed="rId36"/>
+                    <a:blip r:embed="rId37"/>
                     <a:stretch>
                       <a:fillRect/>
                     </a:stretch>
@@ -6062,10 +6157,10 @@
       </w:pPr>
     </w:p>
     <w:sectPr>
-      <w:headerReference w:type="default" r:id="rId37"/>
-      <w:footerReference w:type="default" r:id="rId38"/>
-      <w:headerReference w:type="first" r:id="rId39"/>
-      <w:footerReference w:type="first" r:id="rId40"/>
+      <w:headerReference w:type="default" r:id="rId38"/>
+      <w:footerReference w:type="default" r:id="rId39"/>
+      <w:headerReference w:type="first" r:id="rId40"/>
+      <w:footerReference w:type="first" r:id="rId41"/>
       <w:pgSz w:w="12240" w:h="15840" w:code="1"/>
       <w:pgMar w:top="1440" w:right="1008" w:bottom="720" w:left="1728" w:header="720" w:footer="720" w:gutter="0"/>
       <w:cols w:space="720"/>
@@ -6888,27 +6983,14 @@
           <w:r>
             <w:t xml:space="preserve"> of </w:t>
           </w:r>
-          <w:r>
-            <w:fldChar w:fldCharType="begin"/>
-          </w:r>
-          <w:r>
-            <w:instrText xml:space="preserve"> NUMPAGES </w:instrText>
-          </w:r>
-          <w:r>
-            <w:fldChar w:fldCharType="separate"/>
-          </w:r>
-          <w:r>
-            <w:rPr>
-              <w:noProof/>
-            </w:rPr>
-            <w:t>11</w:t>
-          </w:r>
-          <w:r>
-            <w:rPr>
-              <w:noProof/>
-            </w:rPr>
-            <w:fldChar w:fldCharType="end"/>
-          </w:r>
+          <w:fldSimple w:instr=" NUMPAGES ">
+            <w:r>
+              <w:rPr>
+                <w:noProof/>
+              </w:rPr>
+              <w:t>11</w:t>
+            </w:r>
+          </w:fldSimple>
         </w:p>
       </w:tc>
     </w:tr>
@@ -7984,6 +8066,119 @@
     </w:lvl>
   </w:abstractNum>
   <w:abstractNum w:abstractNumId="19" w15:restartNumberingAfterBreak="0">
+    <w:nsid w:val="6AB97930"/>
+    <w:multiLevelType w:val="hybridMultilevel"/>
+    <w:tmpl w:val="127A57CA"/>
+    <w:lvl w:ilvl="0" w:tplc="04090001">
+      <w:start w:val="1"/>
+      <w:numFmt w:val="bullet"/>
+      <w:lvlText w:val=""/>
+      <w:lvlJc w:val="left"/>
+      <w:pPr>
+        <w:ind w:left="720" w:hanging="360"/>
+      </w:pPr>
+      <w:rPr>
+        <w:rFonts w:ascii="Symbol" w:hAnsi="Symbol" w:hint="default"/>
+      </w:rPr>
+    </w:lvl>
+    <w:lvl w:ilvl="1" w:tplc="04090003" w:tentative="1">
+      <w:start w:val="1"/>
+      <w:numFmt w:val="bullet"/>
+      <w:lvlText w:val="o"/>
+      <w:lvlJc w:val="left"/>
+      <w:pPr>
+        <w:ind w:left="1440" w:hanging="360"/>
+      </w:pPr>
+      <w:rPr>
+        <w:rFonts w:ascii="Courier New" w:hAnsi="Courier New" w:cs="Courier New" w:hint="default"/>
+      </w:rPr>
+    </w:lvl>
+    <w:lvl w:ilvl="2" w:tplc="04090005" w:tentative="1">
+      <w:start w:val="1"/>
+      <w:numFmt w:val="bullet"/>
+      <w:lvlText w:val=""/>
+      <w:lvlJc w:val="left"/>
+      <w:pPr>
+        <w:ind w:left="2160" w:hanging="360"/>
+      </w:pPr>
+      <w:rPr>
+        <w:rFonts w:ascii="Wingdings" w:hAnsi="Wingdings" w:hint="default"/>
+      </w:rPr>
+    </w:lvl>
+    <w:lvl w:ilvl="3" w:tplc="04090001" w:tentative="1">
+      <w:start w:val="1"/>
+      <w:numFmt w:val="bullet"/>
+      <w:lvlText w:val=""/>
+      <w:lvlJc w:val="left"/>
+      <w:pPr>
+        <w:ind w:left="2880" w:hanging="360"/>
+      </w:pPr>
+      <w:rPr>
+        <w:rFonts w:ascii="Symbol" w:hAnsi="Symbol" w:hint="default"/>
+      </w:rPr>
+    </w:lvl>
+    <w:lvl w:ilvl="4" w:tplc="04090003" w:tentative="1">
+      <w:start w:val="1"/>
+      <w:numFmt w:val="bullet"/>
+      <w:lvlText w:val="o"/>
+      <w:lvlJc w:val="left"/>
+      <w:pPr>
+        <w:ind w:left="3600" w:hanging="360"/>
+      </w:pPr>
+      <w:rPr>
+        <w:rFonts w:ascii="Courier New" w:hAnsi="Courier New" w:cs="Courier New" w:hint="default"/>
+      </w:rPr>
+    </w:lvl>
+    <w:lvl w:ilvl="5" w:tplc="04090005" w:tentative="1">
+      <w:start w:val="1"/>
+      <w:numFmt w:val="bullet"/>
+      <w:lvlText w:val=""/>
+      <w:lvlJc w:val="left"/>
+      <w:pPr>
+        <w:ind w:left="4320" w:hanging="360"/>
+      </w:pPr>
+      <w:rPr>
+        <w:rFonts w:ascii="Wingdings" w:hAnsi="Wingdings" w:hint="default"/>
+      </w:rPr>
+    </w:lvl>
+    <w:lvl w:ilvl="6" w:tplc="04090001" w:tentative="1">
+      <w:start w:val="1"/>
+      <w:numFmt w:val="bullet"/>
+      <w:lvlText w:val=""/>
+      <w:lvlJc w:val="left"/>
+      <w:pPr>
+        <w:ind w:left="5040" w:hanging="360"/>
+      </w:pPr>
+      <w:rPr>
+        <w:rFonts w:ascii="Symbol" w:hAnsi="Symbol" w:hint="default"/>
+      </w:rPr>
+    </w:lvl>
+    <w:lvl w:ilvl="7" w:tplc="04090003" w:tentative="1">
+      <w:start w:val="1"/>
+      <w:numFmt w:val="bullet"/>
+      <w:lvlText w:val="o"/>
+      <w:lvlJc w:val="left"/>
+      <w:pPr>
+        <w:ind w:left="5760" w:hanging="360"/>
+      </w:pPr>
+      <w:rPr>
+        <w:rFonts w:ascii="Courier New" w:hAnsi="Courier New" w:cs="Courier New" w:hint="default"/>
+      </w:rPr>
+    </w:lvl>
+    <w:lvl w:ilvl="8" w:tplc="04090005" w:tentative="1">
+      <w:start w:val="1"/>
+      <w:numFmt w:val="bullet"/>
+      <w:lvlText w:val=""/>
+      <w:lvlJc w:val="left"/>
+      <w:pPr>
+        <w:ind w:left="6480" w:hanging="360"/>
+      </w:pPr>
+      <w:rPr>
+        <w:rFonts w:ascii="Wingdings" w:hAnsi="Wingdings" w:hint="default"/>
+      </w:rPr>
+    </w:lvl>
+  </w:abstractNum>
+  <w:abstractNum w:abstractNumId="20" w15:restartNumberingAfterBreak="0">
     <w:nsid w:val="75AF178B"/>
     <w:multiLevelType w:val="singleLevel"/>
     <w:tmpl w:val="CB143FF2"/>
@@ -8007,7 +8202,7 @@
       </w:rPr>
     </w:lvl>
   </w:abstractNum>
-  <w:abstractNum w:abstractNumId="20" w15:restartNumberingAfterBreak="0">
+  <w:abstractNum w:abstractNumId="21" w15:restartNumberingAfterBreak="0">
     <w:nsid w:val="774A3101"/>
     <w:multiLevelType w:val="multilevel"/>
     <w:tmpl w:val="B0BEDB1A"/>
@@ -8060,7 +8255,7 @@
       <w:lvlText w:val="%1.%2.%3."/>
       <w:lvlJc w:val="left"/>
       <w:pPr>
-        <w:ind w:left="72" w:firstLine="648"/>
+        <w:ind w:left="-18" w:firstLine="648"/>
       </w:pPr>
       <w:rPr>
         <w:rFonts w:ascii="Times New Roman" w:hAnsi="Times New Roman" w:cs="Times New Roman" w:hint="default"/>
@@ -8186,7 +8381,7 @@
       </w:rPr>
     </w:lvl>
   </w:abstractNum>
-  <w:abstractNum w:abstractNumId="21" w15:restartNumberingAfterBreak="0">
+  <w:abstractNum w:abstractNumId="22" w15:restartNumberingAfterBreak="0">
     <w:nsid w:val="7A7F3C64"/>
     <w:multiLevelType w:val="singleLevel"/>
     <w:tmpl w:val="24ECC7FE"/>
@@ -8211,7 +8406,7 @@
       </w:rPr>
     </w:lvl>
   </w:abstractNum>
-  <w:abstractNum w:abstractNumId="22" w15:restartNumberingAfterBreak="0">
+  <w:abstractNum w:abstractNumId="23" w15:restartNumberingAfterBreak="0">
     <w:nsid w:val="7CAA67F9"/>
     <w:multiLevelType w:val="singleLevel"/>
     <w:tmpl w:val="B576E7F8"/>
@@ -8236,7 +8431,7 @@
       </w:rPr>
     </w:lvl>
   </w:abstractNum>
-  <w:abstractNum w:abstractNumId="23" w15:restartNumberingAfterBreak="0">
+  <w:abstractNum w:abstractNumId="24" w15:restartNumberingAfterBreak="0">
     <w:nsid w:val="7E083F62"/>
     <w:multiLevelType w:val="multilevel"/>
     <w:tmpl w:val="9F8C460A"/>
@@ -8385,10 +8580,10 @@
     <w:abstractNumId w:val="10"/>
   </w:num>
   <w:num w:numId="2">
-    <w:abstractNumId w:val="20"/>
+    <w:abstractNumId w:val="21"/>
   </w:num>
   <w:num w:numId="3">
-    <w:abstractNumId w:val="23"/>
+    <w:abstractNumId w:val="24"/>
   </w:num>
   <w:num w:numId="4">
     <w:abstractNumId w:val="2"/>
@@ -8397,7 +8592,7 @@
     <w:abstractNumId w:val="4"/>
   </w:num>
   <w:num w:numId="6">
-    <w:abstractNumId w:val="22"/>
+    <w:abstractNumId w:val="23"/>
   </w:num>
   <w:num w:numId="7">
     <w:abstractNumId w:val="5"/>
@@ -8436,16 +8631,16 @@
     <w:abstractNumId w:val="14"/>
   </w:num>
   <w:num w:numId="19">
-    <w:abstractNumId w:val="19"/>
+    <w:abstractNumId w:val="20"/>
   </w:num>
   <w:num w:numId="20">
     <w:abstractNumId w:val="11"/>
   </w:num>
   <w:num w:numId="21">
-    <w:abstractNumId w:val="21"/>
+    <w:abstractNumId w:val="22"/>
   </w:num>
   <w:num w:numId="22">
-    <w:abstractNumId w:val="20"/>
+    <w:abstractNumId w:val="21"/>
     <w:lvlOverride w:ilvl="0">
       <w:startOverride w:val="1"/>
     </w:lvlOverride>
@@ -8475,7 +8670,7 @@
     </w:lvlOverride>
   </w:num>
   <w:num w:numId="23">
-    <w:abstractNumId w:val="20"/>
+    <w:abstractNumId w:val="21"/>
     <w:lvlOverride w:ilvl="0">
       <w:startOverride w:val="1"/>
     </w:lvlOverride>
@@ -8539,6 +8734,9 @@
   </w:num>
   <w:num w:numId="26">
     <w:abstractNumId w:val="18"/>
+  </w:num>
+  <w:num w:numId="27">
+    <w:abstractNumId w:val="19"/>
   </w:num>
   <w:numIdMacAtCleanup w:val="21"/>
 </w:numbering>
@@ -9010,6 +9208,7 @@
         <w:numId w:val="2"/>
       </w:numPr>
       <w:spacing w:before="120" w:after="120"/>
+      <w:ind w:left="72"/>
       <w:outlineLvl w:val="2"/>
     </w:pPr>
     <w:rPr>
@@ -9157,6 +9356,7 @@
   <w:style w:type="character" w:default="1" w:styleId="DefaultParagraphFont">
     <w:name w:val="Default Paragraph Font"/>
     <w:uiPriority w:val="1"/>
+    <w:semiHidden/>
     <w:unhideWhenUsed/>
   </w:style>
   <w:style w:type="table" w:default="1" w:styleId="TableNormal">
@@ -11060,6 +11260,10 @@
 </file>
 
 <file path=customXml/item1.xml><?xml version="1.0" encoding="utf-8"?>
+<b:Sources xmlns:b="http://schemas.openxmlformats.org/officeDocument/2006/bibliography" xmlns="http://schemas.openxmlformats.org/officeDocument/2006/bibliography" SelectedStyle="\APA.XSL" StyleName="APA"/>
+</file>
+
+<file path=customXml/item2.xml><?xml version="1.0" encoding="utf-8"?>
 <ct:contentTypeSchema xmlns:ct="http://schemas.microsoft.com/office/2006/metadata/contentType" xmlns:ma="http://schemas.microsoft.com/office/2006/metadata/properties/metaAttributes" ct:_="" ma:_="" ma:contentTypeName="Document" ma:contentTypeID="0x010100C42882BD753E61428571280CA7AC62F1" ma:contentTypeVersion="4" ma:contentTypeDescription="Create a new document." ma:contentTypeScope="" ma:versionID="69a74d4fc3c2d4ce97a8f7217952308e">
   <xsd:schema xmlns:xsd="http://www.w3.org/2001/XMLSchema" xmlns:xs="http://www.w3.org/2001/XMLSchema" xmlns:p="http://schemas.microsoft.com/office/2006/metadata/properties" xmlns:ns2="04550f4b-cf16-427d-819e-1f0e7ada5c82" targetNamespace="http://schemas.microsoft.com/office/2006/metadata/properties" ma:root="true" ma:fieldsID="6e49650653ecce9fb8c2b4a0a8e967f6" ns2:_="">
     <xsd:import namespace="04550f4b-cf16-427d-819e-1f0e7ada5c82"/>
@@ -11205,17 +11409,7 @@
 </ct:contentTypeSchema>
 </file>
 
-<file path=customXml/item2.xml><?xml version="1.0" encoding="utf-8"?>
-<b:Sources xmlns:b="http://schemas.openxmlformats.org/officeDocument/2006/bibliography" xmlns="http://schemas.openxmlformats.org/officeDocument/2006/bibliography" SelectedStyle="\APA.XSL" StyleName="APA"/>
-</file>
-
 <file path=customXml/item3.xml><?xml version="1.0" encoding="utf-8"?>
-<p:properties xmlns:p="http://schemas.microsoft.com/office/2006/metadata/properties" xmlns:xsi="http://www.w3.org/2001/XMLSchema-instance">
-  <documentManagement/>
-</p:properties>
-</file>
-
-<file path=customXml/item4.xml><?xml version="1.0" encoding="utf-8"?>
 <?mso-contentType ?>
 <FormTemplates xmlns="http://schemas.microsoft.com/sharepoint/v3/contenttype/forms">
   <Display>DocumentLibraryForm</Display>
@@ -11224,7 +11418,21 @@
 </FormTemplates>
 </file>
 
+<file path=customXml/item4.xml><?xml version="1.0" encoding="utf-8"?>
+<p:properties xmlns:p="http://schemas.microsoft.com/office/2006/metadata/properties" xmlns:xsi="http://www.w3.org/2001/XMLSchema-instance">
+  <documentManagement/>
+</p:properties>
+</file>
+
 <file path=customXml/itemProps1.xml><?xml version="1.0" encoding="utf-8"?>
+<ds:datastoreItem xmlns:ds="http://schemas.openxmlformats.org/officeDocument/2006/customXml" ds:itemID="{07FD55BC-8901-4F27-BF5C-F146C4021D47}">
+  <ds:schemaRefs>
+    <ds:schemaRef ds:uri="http://schemas.openxmlformats.org/officeDocument/2006/bibliography"/>
+  </ds:schemaRefs>
+</ds:datastoreItem>
+</file>
+
+<file path=customXml/itemProps2.xml><?xml version="1.0" encoding="utf-8"?>
 <ds:datastoreItem xmlns:ds="http://schemas.openxmlformats.org/officeDocument/2006/customXml" ds:itemID="{85F3C689-7D83-4772-B0C6-7A897D6E1460}">
   <ds:schemaRefs>
     <ds:schemaRef ds:uri="http://schemas.microsoft.com/office/2006/metadata/contentType"/>
@@ -11242,15 +11450,15 @@
 </ds:datastoreItem>
 </file>
 
-<file path=customXml/itemProps2.xml><?xml version="1.0" encoding="utf-8"?>
-<ds:datastoreItem xmlns:ds="http://schemas.openxmlformats.org/officeDocument/2006/customXml" ds:itemID="{07FD55BC-8901-4F27-BF5C-F146C4021D47}">
+<file path=customXml/itemProps3.xml><?xml version="1.0" encoding="utf-8"?>
+<ds:datastoreItem xmlns:ds="http://schemas.openxmlformats.org/officeDocument/2006/customXml" ds:itemID="{A62C1947-D3D2-4646-8F86-819E8A63F964}">
   <ds:schemaRefs>
-    <ds:schemaRef ds:uri="http://schemas.openxmlformats.org/officeDocument/2006/bibliography"/>
+    <ds:schemaRef ds:uri="http://schemas.microsoft.com/sharepoint/v3/contenttype/forms"/>
   </ds:schemaRefs>
 </ds:datastoreItem>
 </file>
 
-<file path=customXml/itemProps3.xml><?xml version="1.0" encoding="utf-8"?>
+<file path=customXml/itemProps4.xml><?xml version="1.0" encoding="utf-8"?>
 <ds:datastoreItem xmlns:ds="http://schemas.openxmlformats.org/officeDocument/2006/customXml" ds:itemID="{334DB941-C40B-483B-A580-C9DDA5BDA887}">
   <ds:schemaRefs>
     <ds:schemaRef ds:uri="http://schemas.microsoft.com/office/infopath/2007/PartnerControls"/>
@@ -11264,12 +11472,4 @@
     <ds:schemaRef ds:uri="http://purl.org/dc/terms/"/>
   </ds:schemaRefs>
 </ds:datastoreItem>
-</file>
-
-<file path=customXml/itemProps4.xml><?xml version="1.0" encoding="utf-8"?>
-<ds:datastoreItem xmlns:ds="http://schemas.openxmlformats.org/officeDocument/2006/customXml" ds:itemID="{A62C1947-D3D2-4646-8F86-819E8A63F964}">
-  <ds:schemaRefs>
-    <ds:schemaRef ds:uri="http://schemas.microsoft.com/sharepoint/v3/contenttype/forms"/>
-  </ds:schemaRefs>
-</ds:datastoreItem>
 </file>
</xml_diff>